<commit_message>
modified:   JOBSHEET 2 AFRIZAL RAFLI K..docx 	new file:   Pemilihan2Percobaan201.java 	new file:   Pemilihan2Percobaan301.java
</commit_message>
<xml_diff>
--- a/JOBSHEET 2 AFRIZAL RAFLI K..docx
+++ b/JOBSHEET 2 AFRIZAL RAFLI K..docx
@@ -216,29 +216,7 @@
           <w:sz w:val="24"/>
           <w:szCs w:val="24"/>
         </w:rPr>
-        <w:t xml:space="preserve">2.1 </w:t>
-      </w:r>
-      <w:proofErr w:type="spellStart"/>
-      <w:r>
-        <w:rPr>
-          <w:rFonts w:ascii="Times New Roman" w:hAnsi="Times New Roman" w:cs="Times New Roman"/>
-          <w:b/>
-          <w:bCs/>
-          <w:sz w:val="24"/>
-          <w:szCs w:val="24"/>
-        </w:rPr>
-        <w:t>Percobaan</w:t>
-      </w:r>
-      <w:proofErr w:type="spellEnd"/>
-      <w:r>
-        <w:rPr>
-          <w:rFonts w:ascii="Times New Roman" w:hAnsi="Times New Roman" w:cs="Times New Roman"/>
-          <w:b/>
-          <w:bCs/>
-          <w:sz w:val="24"/>
-          <w:szCs w:val="24"/>
-        </w:rPr>
-        <w:t xml:space="preserve"> 1:</w:t>
+        <w:t>2.1 Percobaan 1:</w:t>
       </w:r>
     </w:p>
     <w:p>
@@ -253,159 +231,20 @@
         <w:rPr>
           <w:rFonts w:ascii="Times New Roman" w:hAnsi="Times New Roman" w:cs="Times New Roman"/>
         </w:rPr>
-        <w:t xml:space="preserve">1. Bagaimana </w:t>
-      </w:r>
-      <w:proofErr w:type="spellStart"/>
-      <w:r>
-        <w:rPr>
-          <w:rFonts w:ascii="Times New Roman" w:hAnsi="Times New Roman" w:cs="Times New Roman"/>
-        </w:rPr>
-        <w:t>outputnya</w:t>
-      </w:r>
-      <w:proofErr w:type="spellEnd"/>
-      <w:r>
-        <w:rPr>
-          <w:rFonts w:ascii="Times New Roman" w:hAnsi="Times New Roman" w:cs="Times New Roman"/>
-        </w:rPr>
-        <w:t xml:space="preserve"> ketika </w:t>
-      </w:r>
-      <w:proofErr w:type="spellStart"/>
-      <w:r>
-        <w:rPr>
-          <w:rFonts w:ascii="Times New Roman" w:hAnsi="Times New Roman" w:cs="Times New Roman"/>
-        </w:rPr>
-        <w:t>diberikan</w:t>
-      </w:r>
-      <w:proofErr w:type="spellEnd"/>
-      <w:r>
-        <w:rPr>
-          <w:rFonts w:ascii="Times New Roman" w:hAnsi="Times New Roman" w:cs="Times New Roman"/>
-        </w:rPr>
-        <w:t xml:space="preserve"> input </w:t>
-      </w:r>
-      <w:proofErr w:type="spellStart"/>
-      <w:r>
-        <w:rPr>
-          <w:rFonts w:ascii="Times New Roman" w:hAnsi="Times New Roman" w:cs="Times New Roman"/>
-        </w:rPr>
-        <w:t>tahun</w:t>
-      </w:r>
-      <w:proofErr w:type="spellEnd"/>
-      <w:r>
-        <w:rPr>
-          <w:rFonts w:ascii="Times New Roman" w:hAnsi="Times New Roman" w:cs="Times New Roman"/>
-        </w:rPr>
-        <w:t xml:space="preserve"> </w:t>
-      </w:r>
-      <w:proofErr w:type="gramStart"/>
-      <w:r>
-        <w:rPr>
-          <w:rFonts w:ascii="Times New Roman" w:hAnsi="Times New Roman" w:cs="Times New Roman"/>
-        </w:rPr>
-        <w:t>2100 ?</w:t>
-      </w:r>
-      <w:proofErr w:type="gramEnd"/>
-      <w:r>
-        <w:rPr>
-          <w:rFonts w:ascii="Times New Roman" w:hAnsi="Times New Roman" w:cs="Times New Roman"/>
-        </w:rPr>
-        <w:t xml:space="preserve"> Jelaskan! Bagaimana agar output </w:t>
-      </w:r>
-      <w:proofErr w:type="spellStart"/>
-      <w:r>
-        <w:rPr>
-          <w:rFonts w:ascii="Times New Roman" w:hAnsi="Times New Roman" w:cs="Times New Roman"/>
-        </w:rPr>
-        <w:t>sesuai</w:t>
-      </w:r>
-      <w:proofErr w:type="spellEnd"/>
-      <w:r>
-        <w:rPr>
-          <w:rFonts w:ascii="Times New Roman" w:hAnsi="Times New Roman" w:cs="Times New Roman"/>
-        </w:rPr>
-        <w:t xml:space="preserve"> dengan </w:t>
-      </w:r>
-      <w:proofErr w:type="spellStart"/>
-      <w:r>
-        <w:rPr>
-          <w:rFonts w:ascii="Times New Roman" w:hAnsi="Times New Roman" w:cs="Times New Roman"/>
-        </w:rPr>
-        <w:t>ketentuan</w:t>
-      </w:r>
-      <w:proofErr w:type="spellEnd"/>
-      <w:r>
-        <w:rPr>
-          <w:rFonts w:ascii="Times New Roman" w:hAnsi="Times New Roman" w:cs="Times New Roman"/>
-        </w:rPr>
-        <w:t xml:space="preserve"> (</w:t>
-      </w:r>
-      <w:proofErr w:type="spellStart"/>
-      <w:r>
-        <w:rPr>
-          <w:rFonts w:ascii="Times New Roman" w:hAnsi="Times New Roman" w:cs="Times New Roman"/>
-        </w:rPr>
-        <w:t>Tahun</w:t>
-      </w:r>
-      <w:proofErr w:type="spellEnd"/>
-      <w:r>
-        <w:rPr>
-          <w:rFonts w:ascii="Times New Roman" w:hAnsi="Times New Roman" w:cs="Times New Roman"/>
-        </w:rPr>
-        <w:t xml:space="preserve"> 2100 </w:t>
-      </w:r>
-      <w:proofErr w:type="spellStart"/>
-      <w:r>
-        <w:rPr>
-          <w:rFonts w:ascii="Times New Roman" w:hAnsi="Times New Roman" w:cs="Times New Roman"/>
-        </w:rPr>
-        <w:t>bukan</w:t>
-      </w:r>
-      <w:proofErr w:type="spellEnd"/>
-      <w:r>
-        <w:rPr>
-          <w:rFonts w:ascii="Times New Roman" w:hAnsi="Times New Roman" w:cs="Times New Roman"/>
-        </w:rPr>
-        <w:t xml:space="preserve"> </w:t>
-      </w:r>
-      <w:proofErr w:type="spellStart"/>
-      <w:r>
-        <w:rPr>
-          <w:rFonts w:ascii="Times New Roman" w:hAnsi="Times New Roman" w:cs="Times New Roman"/>
-        </w:rPr>
-        <w:t>tahun</w:t>
-      </w:r>
-      <w:proofErr w:type="spellEnd"/>
-      <w:r>
-        <w:rPr>
-          <w:rFonts w:ascii="Times New Roman" w:hAnsi="Times New Roman" w:cs="Times New Roman"/>
-        </w:rPr>
-        <w:t xml:space="preserve"> </w:t>
-      </w:r>
-      <w:proofErr w:type="spellStart"/>
-      <w:r>
-        <w:rPr>
-          <w:rFonts w:ascii="Times New Roman" w:hAnsi="Times New Roman" w:cs="Times New Roman"/>
-        </w:rPr>
-        <w:t>kabisat</w:t>
-      </w:r>
-      <w:proofErr w:type="spellEnd"/>
-      <w:r>
-        <w:rPr>
-          <w:rFonts w:ascii="Times New Roman" w:hAnsi="Times New Roman" w:cs="Times New Roman"/>
-        </w:rPr>
-        <w:t xml:space="preserve">) </w:t>
-      </w:r>
-    </w:p>
-    <w:p>
-      <w:pPr>
-        <w:pStyle w:val="ListParagraph"/>
-        <w:rPr>
-          <w:rFonts w:ascii="Times New Roman" w:hAnsi="Times New Roman" w:cs="Times New Roman"/>
-        </w:rPr>
-      </w:pPr>
-      <w:r>
-        <w:rPr>
-          <w:rFonts w:ascii="Times New Roman" w:hAnsi="Times New Roman" w:cs="Times New Roman"/>
+        <w:t xml:space="preserve">1. Bagaimana outputnya ketika diberikan input tahun 2100 ? Jelaskan! Bagaimana agar output sesuai dengan ketentuan (Tahun 2100 bukan tahun kabisat) </w:t>
+      </w:r>
+    </w:p>
+    <w:p>
+      <w:pPr>
+        <w:pStyle w:val="ListParagraph"/>
+        <w:rPr>
+          <w:rFonts w:ascii="Times New Roman" w:hAnsi="Times New Roman" w:cs="Times New Roman"/>
+        </w:rPr>
+      </w:pPr>
+      <w:r>
+        <w:rPr>
+          <w:rFonts w:ascii="Times New Roman" w:hAnsi="Times New Roman" w:cs="Times New Roman"/>
+          <w:noProof/>
         </w:rPr>
         <w:drawing>
           <wp:inline distT="0" distB="0" distL="0" distR="0" wp14:anchorId="7C372117" wp14:editId="71E26C5A">
@@ -455,307 +294,31 @@
         <w:rPr>
           <w:rFonts w:ascii="Times New Roman" w:hAnsi="Times New Roman" w:cs="Times New Roman"/>
         </w:rPr>
-        <w:t xml:space="preserve">Output 2100 </w:t>
-      </w:r>
-      <w:proofErr w:type="spellStart"/>
-      <w:r>
-        <w:rPr>
-          <w:rFonts w:ascii="Times New Roman" w:hAnsi="Times New Roman" w:cs="Times New Roman"/>
-        </w:rPr>
-        <w:t>tidak</w:t>
-      </w:r>
-      <w:proofErr w:type="spellEnd"/>
+        <w:t>Output 2100 tidak keluar karena</w:t>
+      </w:r>
       <w:r>
         <w:rPr>
           <w:rFonts w:ascii="Times New Roman" w:hAnsi="Times New Roman" w:cs="Times New Roman"/>
         </w:rPr>
         <w:t xml:space="preserve"> </w:t>
       </w:r>
-      <w:proofErr w:type="spellStart"/>
-      <w:r>
-        <w:rPr>
-          <w:rFonts w:ascii="Times New Roman" w:hAnsi="Times New Roman" w:cs="Times New Roman"/>
-        </w:rPr>
-        <w:t>keluar</w:t>
-      </w:r>
-      <w:proofErr w:type="spellEnd"/>
-      <w:r>
-        <w:rPr>
-          <w:rFonts w:ascii="Times New Roman" w:hAnsi="Times New Roman" w:cs="Times New Roman"/>
-        </w:rPr>
-        <w:t xml:space="preserve"> </w:t>
-      </w:r>
-      <w:proofErr w:type="spellStart"/>
-      <w:r>
-        <w:rPr>
-          <w:rFonts w:ascii="Times New Roman" w:hAnsi="Times New Roman" w:cs="Times New Roman"/>
-        </w:rPr>
-        <w:t>karena</w:t>
-      </w:r>
-      <w:proofErr w:type="spellEnd"/>
-      <w:r>
-        <w:rPr>
-          <w:rFonts w:ascii="Times New Roman" w:hAnsi="Times New Roman" w:cs="Times New Roman"/>
-        </w:rPr>
-        <w:t xml:space="preserve"> </w:t>
-      </w:r>
-      <w:r>
-        <w:rPr>
-          <w:rFonts w:ascii="Times New Roman" w:hAnsi="Times New Roman" w:cs="Times New Roman"/>
-        </w:rPr>
-        <w:t xml:space="preserve">Angka untuk </w:t>
-      </w:r>
-      <w:proofErr w:type="spellStart"/>
-      <w:r>
-        <w:rPr>
-          <w:rFonts w:ascii="Times New Roman" w:hAnsi="Times New Roman" w:cs="Times New Roman"/>
-        </w:rPr>
-        <w:t>tahun</w:t>
-      </w:r>
-      <w:proofErr w:type="spellEnd"/>
-      <w:r>
-        <w:rPr>
-          <w:rFonts w:ascii="Times New Roman" w:hAnsi="Times New Roman" w:cs="Times New Roman"/>
-        </w:rPr>
-        <w:t xml:space="preserve"> 2100 </w:t>
-      </w:r>
-      <w:proofErr w:type="spellStart"/>
-      <w:r>
-        <w:rPr>
-          <w:rFonts w:ascii="Times New Roman" w:hAnsi="Times New Roman" w:cs="Times New Roman"/>
-        </w:rPr>
-        <w:t>meskipun</w:t>
-      </w:r>
-      <w:proofErr w:type="spellEnd"/>
-      <w:r>
-        <w:rPr>
-          <w:rFonts w:ascii="Times New Roman" w:hAnsi="Times New Roman" w:cs="Times New Roman"/>
-        </w:rPr>
-        <w:t xml:space="preserve"> </w:t>
-      </w:r>
-      <w:proofErr w:type="spellStart"/>
-      <w:r>
-        <w:rPr>
-          <w:rFonts w:ascii="Times New Roman" w:hAnsi="Times New Roman" w:cs="Times New Roman"/>
-        </w:rPr>
-        <w:t>habis</w:t>
-      </w:r>
-      <w:proofErr w:type="spellEnd"/>
-      <w:r>
-        <w:rPr>
-          <w:rFonts w:ascii="Times New Roman" w:hAnsi="Times New Roman" w:cs="Times New Roman"/>
-        </w:rPr>
-        <w:t xml:space="preserve"> </w:t>
-      </w:r>
-      <w:proofErr w:type="spellStart"/>
-      <w:r>
-        <w:rPr>
-          <w:rFonts w:ascii="Times New Roman" w:hAnsi="Times New Roman" w:cs="Times New Roman"/>
-        </w:rPr>
-        <w:t>dibagi</w:t>
-      </w:r>
-      <w:proofErr w:type="spellEnd"/>
-      <w:r>
-        <w:rPr>
-          <w:rFonts w:ascii="Times New Roman" w:hAnsi="Times New Roman" w:cs="Times New Roman"/>
-        </w:rPr>
-        <w:t xml:space="preserve"> 4 </w:t>
-      </w:r>
-      <w:proofErr w:type="spellStart"/>
-      <w:r>
-        <w:rPr>
-          <w:rFonts w:ascii="Times New Roman" w:hAnsi="Times New Roman" w:cs="Times New Roman"/>
-        </w:rPr>
-        <w:t>tapi</w:t>
-      </w:r>
-      <w:proofErr w:type="spellEnd"/>
-      <w:r>
-        <w:rPr>
-          <w:rFonts w:ascii="Times New Roman" w:hAnsi="Times New Roman" w:cs="Times New Roman"/>
-        </w:rPr>
-        <w:t xml:space="preserve"> </w:t>
-      </w:r>
-      <w:proofErr w:type="spellStart"/>
-      <w:r>
-        <w:rPr>
-          <w:rFonts w:ascii="Times New Roman" w:hAnsi="Times New Roman" w:cs="Times New Roman"/>
-        </w:rPr>
-        <w:t>tidak</w:t>
-      </w:r>
-      <w:proofErr w:type="spellEnd"/>
-      <w:r>
-        <w:rPr>
-          <w:rFonts w:ascii="Times New Roman" w:hAnsi="Times New Roman" w:cs="Times New Roman"/>
-        </w:rPr>
-        <w:t xml:space="preserve"> </w:t>
-      </w:r>
-      <w:proofErr w:type="spellStart"/>
-      <w:r>
-        <w:rPr>
-          <w:rFonts w:ascii="Times New Roman" w:hAnsi="Times New Roman" w:cs="Times New Roman"/>
-        </w:rPr>
-        <w:t>habis</w:t>
-      </w:r>
-      <w:proofErr w:type="spellEnd"/>
-      <w:r>
-        <w:rPr>
-          <w:rFonts w:ascii="Times New Roman" w:hAnsi="Times New Roman" w:cs="Times New Roman"/>
-        </w:rPr>
-        <w:t xml:space="preserve"> </w:t>
-      </w:r>
-      <w:proofErr w:type="spellStart"/>
-      <w:r>
-        <w:rPr>
-          <w:rFonts w:ascii="Times New Roman" w:hAnsi="Times New Roman" w:cs="Times New Roman"/>
-        </w:rPr>
-        <w:t>dibagi</w:t>
-      </w:r>
-      <w:proofErr w:type="spellEnd"/>
-      <w:r>
-        <w:rPr>
-          <w:rFonts w:ascii="Times New Roman" w:hAnsi="Times New Roman" w:cs="Times New Roman"/>
-        </w:rPr>
-        <w:t xml:space="preserve"> 400 — sehingga </w:t>
-      </w:r>
-      <w:proofErr w:type="spellStart"/>
-      <w:r>
-        <w:rPr>
-          <w:rFonts w:ascii="Times New Roman" w:hAnsi="Times New Roman" w:cs="Times New Roman"/>
-        </w:rPr>
-        <w:t>tidak</w:t>
-      </w:r>
-      <w:proofErr w:type="spellEnd"/>
-      <w:r>
-        <w:rPr>
-          <w:rFonts w:ascii="Times New Roman" w:hAnsi="Times New Roman" w:cs="Times New Roman"/>
-        </w:rPr>
-        <w:t xml:space="preserve"> </w:t>
-      </w:r>
-      <w:proofErr w:type="spellStart"/>
-      <w:r>
-        <w:rPr>
-          <w:rFonts w:ascii="Times New Roman" w:hAnsi="Times New Roman" w:cs="Times New Roman"/>
-        </w:rPr>
-        <w:t>termasuk</w:t>
-      </w:r>
-      <w:proofErr w:type="spellEnd"/>
-      <w:r>
-        <w:rPr>
-          <w:rFonts w:ascii="Times New Roman" w:hAnsi="Times New Roman" w:cs="Times New Roman"/>
-        </w:rPr>
-        <w:t xml:space="preserve"> ke dalam </w:t>
-      </w:r>
-      <w:proofErr w:type="spellStart"/>
-      <w:r>
-        <w:rPr>
-          <w:rFonts w:ascii="Times New Roman" w:hAnsi="Times New Roman" w:cs="Times New Roman"/>
-        </w:rPr>
-        <w:t>tahun</w:t>
-      </w:r>
-      <w:proofErr w:type="spellEnd"/>
-      <w:r>
-        <w:rPr>
-          <w:rFonts w:ascii="Times New Roman" w:hAnsi="Times New Roman" w:cs="Times New Roman"/>
-        </w:rPr>
-        <w:t xml:space="preserve"> </w:t>
-      </w:r>
-      <w:proofErr w:type="spellStart"/>
-      <w:r>
-        <w:rPr>
-          <w:rFonts w:ascii="Times New Roman" w:hAnsi="Times New Roman" w:cs="Times New Roman"/>
-        </w:rPr>
-        <w:t>kabisat</w:t>
-      </w:r>
-      <w:proofErr w:type="spellEnd"/>
-      <w:r>
-        <w:rPr>
-          <w:rFonts w:ascii="Times New Roman" w:hAnsi="Times New Roman" w:cs="Times New Roman"/>
-        </w:rPr>
-        <w:t xml:space="preserve">, </w:t>
-      </w:r>
-      <w:proofErr w:type="spellStart"/>
-      <w:r>
-        <w:rPr>
-          <w:rFonts w:ascii="Times New Roman" w:hAnsi="Times New Roman" w:cs="Times New Roman"/>
-        </w:rPr>
-        <w:t>caranya</w:t>
-      </w:r>
-      <w:proofErr w:type="spellEnd"/>
-      <w:r>
-        <w:rPr>
-          <w:rFonts w:ascii="Times New Roman" w:hAnsi="Times New Roman" w:cs="Times New Roman"/>
-        </w:rPr>
-        <w:t xml:space="preserve"> </w:t>
-      </w:r>
-      <w:proofErr w:type="spellStart"/>
-      <w:r>
-        <w:rPr>
-          <w:rFonts w:ascii="Times New Roman" w:hAnsi="Times New Roman" w:cs="Times New Roman"/>
-        </w:rPr>
-        <w:t>menambahkan</w:t>
-      </w:r>
-      <w:proofErr w:type="spellEnd"/>
-      <w:r>
-        <w:rPr>
-          <w:rFonts w:ascii="Times New Roman" w:hAnsi="Times New Roman" w:cs="Times New Roman"/>
-        </w:rPr>
-        <w:t xml:space="preserve"> </w:t>
-      </w:r>
-      <w:proofErr w:type="spellStart"/>
-      <w:r>
-        <w:rPr>
-          <w:rFonts w:ascii="Times New Roman" w:hAnsi="Times New Roman" w:cs="Times New Roman"/>
-        </w:rPr>
-        <w:t>kondisi</w:t>
-      </w:r>
-      <w:proofErr w:type="spellEnd"/>
-      <w:r>
-        <w:rPr>
-          <w:rFonts w:ascii="Times New Roman" w:hAnsi="Times New Roman" w:cs="Times New Roman"/>
-        </w:rPr>
-        <w:t xml:space="preserve"> </w:t>
-      </w:r>
-      <w:proofErr w:type="spellStart"/>
-      <w:r>
-        <w:rPr>
-          <w:rFonts w:ascii="Times New Roman" w:hAnsi="Times New Roman" w:cs="Times New Roman"/>
-        </w:rPr>
-        <w:t>baru</w:t>
-      </w:r>
-      <w:proofErr w:type="spellEnd"/>
-      <w:r>
-        <w:rPr>
-          <w:rFonts w:ascii="Times New Roman" w:hAnsi="Times New Roman" w:cs="Times New Roman"/>
-        </w:rPr>
-        <w:t xml:space="preserve"> </w:t>
-      </w:r>
-      <w:proofErr w:type="spellStart"/>
-      <w:r>
-        <w:rPr>
-          <w:rFonts w:ascii="Times New Roman" w:hAnsi="Times New Roman" w:cs="Times New Roman"/>
-        </w:rPr>
-        <w:t>yaitu</w:t>
-      </w:r>
-      <w:proofErr w:type="spellEnd"/>
-      <w:r>
-        <w:rPr>
-          <w:rFonts w:ascii="Times New Roman" w:hAnsi="Times New Roman" w:cs="Times New Roman"/>
-        </w:rPr>
-        <w:t xml:space="preserve"> if ((</w:t>
-      </w:r>
-      <w:proofErr w:type="spellStart"/>
-      <w:r>
-        <w:rPr>
-          <w:rFonts w:ascii="Times New Roman" w:hAnsi="Times New Roman" w:cs="Times New Roman"/>
-        </w:rPr>
-        <w:t>tahun</w:t>
-      </w:r>
-      <w:proofErr w:type="spellEnd"/>
-      <w:r>
-        <w:rPr>
-          <w:rFonts w:ascii="Times New Roman" w:hAnsi="Times New Roman" w:cs="Times New Roman"/>
-        </w:rPr>
-        <w:t xml:space="preserve"> % 400) == 0). </w:t>
+      <w:r>
+        <w:rPr>
+          <w:rFonts w:ascii="Times New Roman" w:hAnsi="Times New Roman" w:cs="Times New Roman"/>
+        </w:rPr>
+        <w:t>Angka untuk tahun 2100 meskipun habis dibagi 4 tapi tidak habis dibagi 400 — sehingga tidak termasuk ke dalam tahun kabisat</w:t>
+      </w:r>
+      <w:r>
+        <w:rPr>
+          <w:rFonts w:ascii="Times New Roman" w:hAnsi="Times New Roman" w:cs="Times New Roman"/>
+        </w:rPr>
+        <w:t>, caranya</w:t>
+      </w:r>
+      <w:r>
+        <w:rPr>
+          <w:rFonts w:ascii="Times New Roman" w:hAnsi="Times New Roman" w:cs="Times New Roman"/>
+        </w:rPr>
+        <w:t xml:space="preserve"> menambahkan kondisi baru yaitu if ((tahun % 400) == 0). </w:t>
       </w:r>
     </w:p>
     <w:p>
@@ -770,63 +333,7 @@
         <w:rPr>
           <w:rFonts w:ascii="Times New Roman" w:hAnsi="Times New Roman" w:cs="Times New Roman"/>
         </w:rPr>
-        <w:t>2. M</w:t>
-      </w:r>
-      <w:proofErr w:type="spellStart"/>
-      <w:r>
-        <w:rPr>
-          <w:rFonts w:ascii="Times New Roman" w:hAnsi="Times New Roman" w:cs="Times New Roman"/>
-        </w:rPr>
-        <w:t>odifikasi</w:t>
-      </w:r>
-      <w:proofErr w:type="spellEnd"/>
-      <w:r>
-        <w:rPr>
-          <w:rFonts w:ascii="Times New Roman" w:hAnsi="Times New Roman" w:cs="Times New Roman"/>
-        </w:rPr>
-        <w:t xml:space="preserve"> program </w:t>
-      </w:r>
-      <w:proofErr w:type="spellStart"/>
-      <w:r>
-        <w:rPr>
-          <w:rFonts w:ascii="Times New Roman" w:hAnsi="Times New Roman" w:cs="Times New Roman"/>
-        </w:rPr>
-        <w:t>sesuai</w:t>
-      </w:r>
-      <w:proofErr w:type="spellEnd"/>
-      <w:r>
-        <w:rPr>
-          <w:rFonts w:ascii="Times New Roman" w:hAnsi="Times New Roman" w:cs="Times New Roman"/>
-        </w:rPr>
-        <w:t xml:space="preserve"> </w:t>
-      </w:r>
-      <w:proofErr w:type="spellStart"/>
-      <w:r>
-        <w:rPr>
-          <w:rFonts w:ascii="Times New Roman" w:hAnsi="Times New Roman" w:cs="Times New Roman"/>
-        </w:rPr>
-        <w:t>jawaban</w:t>
-      </w:r>
-      <w:proofErr w:type="spellEnd"/>
-      <w:r>
-        <w:rPr>
-          <w:rFonts w:ascii="Times New Roman" w:hAnsi="Times New Roman" w:cs="Times New Roman"/>
-        </w:rPr>
-        <w:t xml:space="preserve"> no </w:t>
-      </w:r>
-      <w:proofErr w:type="gramStart"/>
-      <w:r>
-        <w:rPr>
-          <w:rFonts w:ascii="Times New Roman" w:hAnsi="Times New Roman" w:cs="Times New Roman"/>
-        </w:rPr>
-        <w:t>1 !</w:t>
-      </w:r>
-      <w:proofErr w:type="gramEnd"/>
-      <w:r>
-        <w:rPr>
-          <w:rFonts w:ascii="Times New Roman" w:hAnsi="Times New Roman" w:cs="Times New Roman"/>
-        </w:rPr>
-        <w:t xml:space="preserve"> </w:t>
+        <w:t xml:space="preserve">2. Modifikasi program sesuai jawaban no 1 ! </w:t>
       </w:r>
     </w:p>
     <w:p>
@@ -840,6 +347,7 @@
       <w:r>
         <w:rPr>
           <w:rFonts w:ascii="Times New Roman" w:hAnsi="Times New Roman" w:cs="Times New Roman"/>
+          <w:noProof/>
         </w:rPr>
         <w:drawing>
           <wp:inline distT="0" distB="0" distL="0" distR="0" wp14:anchorId="3C39CCDC" wp14:editId="1074E66C">
@@ -881,6 +389,51 @@
     <w:p>
       <w:pPr>
         <w:pStyle w:val="ListParagraph"/>
+        <w:ind w:left="709"/>
+        <w:rPr>
+          <w:rFonts w:ascii="Times New Roman" w:hAnsi="Times New Roman" w:cs="Times New Roman"/>
+        </w:rPr>
+      </w:pPr>
+    </w:p>
+    <w:p>
+      <w:pPr>
+        <w:pStyle w:val="ListParagraph"/>
+        <w:ind w:left="709"/>
+        <w:rPr>
+          <w:rFonts w:ascii="Times New Roman" w:hAnsi="Times New Roman" w:cs="Times New Roman"/>
+        </w:rPr>
+      </w:pPr>
+    </w:p>
+    <w:p>
+      <w:pPr>
+        <w:pStyle w:val="ListParagraph"/>
+        <w:ind w:left="709"/>
+        <w:rPr>
+          <w:rFonts w:ascii="Times New Roman" w:hAnsi="Times New Roman" w:cs="Times New Roman"/>
+        </w:rPr>
+      </w:pPr>
+    </w:p>
+    <w:p>
+      <w:pPr>
+        <w:pStyle w:val="ListParagraph"/>
+        <w:ind w:left="709"/>
+        <w:rPr>
+          <w:rFonts w:ascii="Times New Roman" w:hAnsi="Times New Roman" w:cs="Times New Roman"/>
+        </w:rPr>
+      </w:pPr>
+    </w:p>
+    <w:p>
+      <w:pPr>
+        <w:pStyle w:val="ListParagraph"/>
+        <w:ind w:left="709"/>
+        <w:rPr>
+          <w:rFonts w:ascii="Times New Roman" w:hAnsi="Times New Roman" w:cs="Times New Roman"/>
+        </w:rPr>
+      </w:pPr>
+    </w:p>
+    <w:p>
+      <w:pPr>
+        <w:pStyle w:val="ListParagraph"/>
         <w:ind w:left="0"/>
         <w:rPr>
           <w:rFonts w:ascii="Times New Roman" w:hAnsi="Times New Roman" w:cs="Times New Roman"/>
@@ -890,49 +443,58 @@
         <w:rPr>
           <w:rFonts w:ascii="Times New Roman" w:hAnsi="Times New Roman" w:cs="Times New Roman"/>
         </w:rPr>
-        <w:t xml:space="preserve">3. Push dan commit hasil </w:t>
-      </w:r>
-      <w:proofErr w:type="spellStart"/>
-      <w:r>
-        <w:rPr>
-          <w:rFonts w:ascii="Times New Roman" w:hAnsi="Times New Roman" w:cs="Times New Roman"/>
-        </w:rPr>
-        <w:t>modifikasi</w:t>
-      </w:r>
-      <w:proofErr w:type="spellEnd"/>
-      <w:r>
-        <w:rPr>
-          <w:rFonts w:ascii="Times New Roman" w:hAnsi="Times New Roman" w:cs="Times New Roman"/>
-        </w:rPr>
-        <w:t xml:space="preserve"> </w:t>
-      </w:r>
-      <w:proofErr w:type="spellStart"/>
-      <w:r>
-        <w:rPr>
-          <w:rFonts w:ascii="Times New Roman" w:hAnsi="Times New Roman" w:cs="Times New Roman"/>
-        </w:rPr>
-        <w:t>anda</w:t>
-      </w:r>
-      <w:proofErr w:type="spellEnd"/>
-      <w:r>
-        <w:rPr>
-          <w:rFonts w:ascii="Times New Roman" w:hAnsi="Times New Roman" w:cs="Times New Roman"/>
-        </w:rPr>
-        <w:t xml:space="preserve"> ke </w:t>
-      </w:r>
-      <w:proofErr w:type="gramStart"/>
-      <w:r>
-        <w:rPr>
-          <w:rFonts w:ascii="Times New Roman" w:hAnsi="Times New Roman" w:cs="Times New Roman"/>
-        </w:rPr>
-        <w:t>repository !</w:t>
-      </w:r>
-      <w:proofErr w:type="gramEnd"/>
-      <w:r>
-        <w:rPr>
-          <w:rFonts w:ascii="Times New Roman" w:hAnsi="Times New Roman" w:cs="Times New Roman"/>
-        </w:rPr>
-        <w:t xml:space="preserve"> </w:t>
+        <w:lastRenderedPageBreak/>
+        <w:t>3. Push dan commit hasil modifikasi anda ke repository !</w:t>
+      </w:r>
+    </w:p>
+    <w:p>
+      <w:pPr>
+        <w:pStyle w:val="ListParagraph"/>
+        <w:ind w:left="709"/>
+        <w:rPr>
+          <w:rFonts w:ascii="Times New Roman" w:hAnsi="Times New Roman" w:cs="Times New Roman"/>
+        </w:rPr>
+      </w:pPr>
+      <w:r>
+        <w:rPr>
+          <w:rFonts w:ascii="Times New Roman" w:hAnsi="Times New Roman" w:cs="Times New Roman"/>
+          <w:noProof/>
+        </w:rPr>
+        <w:drawing>
+          <wp:inline distT="0" distB="0" distL="0" distR="0" wp14:anchorId="25DD9270" wp14:editId="2B704B4C">
+            <wp:extent cx="3624761" cy="3200400"/>
+            <wp:effectExtent l="0" t="0" r="0" b="0"/>
+            <wp:docPr id="554054392" name="Picture 1"/>
+            <wp:cNvGraphicFramePr>
+              <a:graphicFrameLocks xmlns:a="http://schemas.openxmlformats.org/drawingml/2006/main" noChangeAspect="1"/>
+            </wp:cNvGraphicFramePr>
+            <a:graphic xmlns:a="http://schemas.openxmlformats.org/drawingml/2006/main">
+              <a:graphicData uri="http://schemas.openxmlformats.org/drawingml/2006/picture">
+                <pic:pic xmlns:pic="http://schemas.openxmlformats.org/drawingml/2006/picture">
+                  <pic:nvPicPr>
+                    <pic:cNvPr id="554054392" name=""/>
+                    <pic:cNvPicPr/>
+                  </pic:nvPicPr>
+                  <pic:blipFill>
+                    <a:blip r:embed="rId8"/>
+                    <a:stretch>
+                      <a:fillRect/>
+                    </a:stretch>
+                  </pic:blipFill>
+                  <pic:spPr>
+                    <a:xfrm>
+                      <a:off x="0" y="0"/>
+                      <a:ext cx="3633480" cy="3208099"/>
+                    </a:xfrm>
+                    <a:prstGeom prst="rect">
+                      <a:avLst/>
+                    </a:prstGeom>
+                  </pic:spPr>
+                </pic:pic>
+              </a:graphicData>
+            </a:graphic>
+          </wp:inline>
+        </w:drawing>
       </w:r>
     </w:p>
     <w:p>
@@ -947,371 +509,57 @@
         <w:rPr>
           <w:rFonts w:ascii="Times New Roman" w:hAnsi="Times New Roman" w:cs="Times New Roman"/>
         </w:rPr>
-        <w:t>4. T</w:t>
-      </w:r>
-      <w:proofErr w:type="spellStart"/>
-      <w:r>
-        <w:rPr>
-          <w:rFonts w:ascii="Times New Roman" w:hAnsi="Times New Roman" w:cs="Times New Roman"/>
-        </w:rPr>
-        <w:t>ahun</w:t>
-      </w:r>
-      <w:proofErr w:type="spellEnd"/>
-      <w:r>
-        <w:rPr>
-          <w:rFonts w:ascii="Times New Roman" w:hAnsi="Times New Roman" w:cs="Times New Roman"/>
-        </w:rPr>
-        <w:t xml:space="preserve"> 2000 adalah </w:t>
-      </w:r>
-      <w:proofErr w:type="spellStart"/>
-      <w:r>
-        <w:rPr>
-          <w:rFonts w:ascii="Times New Roman" w:hAnsi="Times New Roman" w:cs="Times New Roman"/>
-        </w:rPr>
-        <w:t>kelipatan</w:t>
-      </w:r>
-      <w:proofErr w:type="spellEnd"/>
-      <w:r>
-        <w:rPr>
-          <w:rFonts w:ascii="Times New Roman" w:hAnsi="Times New Roman" w:cs="Times New Roman"/>
-        </w:rPr>
-        <w:t xml:space="preserve"> 4 dan </w:t>
-      </w:r>
-      <w:proofErr w:type="spellStart"/>
-      <w:r>
-        <w:rPr>
-          <w:rFonts w:ascii="Times New Roman" w:hAnsi="Times New Roman" w:cs="Times New Roman"/>
-        </w:rPr>
-        <w:t>kelipatan</w:t>
-      </w:r>
-      <w:proofErr w:type="spellEnd"/>
-      <w:r>
-        <w:rPr>
-          <w:rFonts w:ascii="Times New Roman" w:hAnsi="Times New Roman" w:cs="Times New Roman"/>
-        </w:rPr>
-        <w:t xml:space="preserve"> 100, </w:t>
-      </w:r>
-      <w:proofErr w:type="spellStart"/>
-      <w:r>
-        <w:rPr>
-          <w:rFonts w:ascii="Times New Roman" w:hAnsi="Times New Roman" w:cs="Times New Roman"/>
-        </w:rPr>
-        <w:t>tetapi</w:t>
-      </w:r>
-      <w:proofErr w:type="spellEnd"/>
-      <w:r>
-        <w:rPr>
-          <w:rFonts w:ascii="Times New Roman" w:hAnsi="Times New Roman" w:cs="Times New Roman"/>
-        </w:rPr>
-        <w:t xml:space="preserve"> </w:t>
-      </w:r>
-      <w:proofErr w:type="spellStart"/>
-      <w:r>
-        <w:rPr>
-          <w:rFonts w:ascii="Times New Roman" w:hAnsi="Times New Roman" w:cs="Times New Roman"/>
-        </w:rPr>
-        <w:t>tahun</w:t>
-      </w:r>
-      <w:proofErr w:type="spellEnd"/>
-      <w:r>
-        <w:rPr>
-          <w:rFonts w:ascii="Times New Roman" w:hAnsi="Times New Roman" w:cs="Times New Roman"/>
-        </w:rPr>
-        <w:t xml:space="preserve"> 2000 </w:t>
-      </w:r>
-      <w:proofErr w:type="spellStart"/>
-      <w:r>
-        <w:rPr>
-          <w:rFonts w:ascii="Times New Roman" w:hAnsi="Times New Roman" w:cs="Times New Roman"/>
-        </w:rPr>
-        <w:t>merupakan</w:t>
-      </w:r>
-      <w:proofErr w:type="spellEnd"/>
-      <w:r>
-        <w:rPr>
-          <w:rFonts w:ascii="Times New Roman" w:hAnsi="Times New Roman" w:cs="Times New Roman"/>
-        </w:rPr>
-        <w:t xml:space="preserve"> </w:t>
-      </w:r>
-      <w:proofErr w:type="spellStart"/>
-      <w:r>
-        <w:rPr>
-          <w:rFonts w:ascii="Times New Roman" w:hAnsi="Times New Roman" w:cs="Times New Roman"/>
-        </w:rPr>
-        <w:t>tahun</w:t>
-      </w:r>
-      <w:proofErr w:type="spellEnd"/>
-      <w:r>
-        <w:rPr>
-          <w:rFonts w:ascii="Times New Roman" w:hAnsi="Times New Roman" w:cs="Times New Roman"/>
-        </w:rPr>
-        <w:t xml:space="preserve"> </w:t>
-      </w:r>
-      <w:proofErr w:type="spellStart"/>
-      <w:r>
-        <w:rPr>
-          <w:rFonts w:ascii="Times New Roman" w:hAnsi="Times New Roman" w:cs="Times New Roman"/>
-        </w:rPr>
-        <w:t>kabisat</w:t>
-      </w:r>
-      <w:proofErr w:type="spellEnd"/>
-      <w:r>
-        <w:rPr>
-          <w:rFonts w:ascii="Times New Roman" w:hAnsi="Times New Roman" w:cs="Times New Roman"/>
-        </w:rPr>
-        <w:t xml:space="preserve">, </w:t>
-      </w:r>
-      <w:proofErr w:type="spellStart"/>
-      <w:r>
-        <w:rPr>
-          <w:rFonts w:ascii="Times New Roman" w:hAnsi="Times New Roman" w:cs="Times New Roman"/>
-        </w:rPr>
-        <w:t>ketentuan</w:t>
-      </w:r>
-      <w:proofErr w:type="spellEnd"/>
-      <w:r>
-        <w:rPr>
-          <w:rFonts w:ascii="Times New Roman" w:hAnsi="Times New Roman" w:cs="Times New Roman"/>
-        </w:rPr>
-        <w:t xml:space="preserve"> </w:t>
-      </w:r>
-      <w:proofErr w:type="spellStart"/>
-      <w:r>
-        <w:rPr>
-          <w:rFonts w:ascii="Times New Roman" w:hAnsi="Times New Roman" w:cs="Times New Roman"/>
-        </w:rPr>
-        <w:t>tambahan</w:t>
-      </w:r>
-      <w:proofErr w:type="spellEnd"/>
-      <w:r>
-        <w:rPr>
-          <w:rFonts w:ascii="Times New Roman" w:hAnsi="Times New Roman" w:cs="Times New Roman"/>
-        </w:rPr>
-        <w:t xml:space="preserve"> (</w:t>
-      </w:r>
-      <w:proofErr w:type="spellStart"/>
-      <w:r>
-        <w:rPr>
-          <w:rFonts w:ascii="Times New Roman" w:hAnsi="Times New Roman" w:cs="Times New Roman"/>
-        </w:rPr>
-        <w:t>pengecualian</w:t>
-      </w:r>
-      <w:proofErr w:type="spellEnd"/>
-      <w:r>
-        <w:rPr>
-          <w:rFonts w:ascii="Times New Roman" w:hAnsi="Times New Roman" w:cs="Times New Roman"/>
-        </w:rPr>
-        <w:t xml:space="preserve">) adalah ketika </w:t>
-      </w:r>
-      <w:proofErr w:type="spellStart"/>
-      <w:r>
-        <w:rPr>
-          <w:rFonts w:ascii="Times New Roman" w:hAnsi="Times New Roman" w:cs="Times New Roman"/>
-        </w:rPr>
-        <w:t>tahun</w:t>
-      </w:r>
-      <w:proofErr w:type="spellEnd"/>
-      <w:r>
-        <w:rPr>
-          <w:rFonts w:ascii="Times New Roman" w:hAnsi="Times New Roman" w:cs="Times New Roman"/>
-        </w:rPr>
-        <w:t xml:space="preserve"> </w:t>
-      </w:r>
-      <w:proofErr w:type="spellStart"/>
-      <w:r>
-        <w:rPr>
-          <w:rFonts w:ascii="Times New Roman" w:hAnsi="Times New Roman" w:cs="Times New Roman"/>
-        </w:rPr>
-        <w:t>kelipatan</w:t>
-      </w:r>
-      <w:proofErr w:type="spellEnd"/>
-      <w:r>
-        <w:rPr>
-          <w:rFonts w:ascii="Times New Roman" w:hAnsi="Times New Roman" w:cs="Times New Roman"/>
-        </w:rPr>
-        <w:t xml:space="preserve"> 100 dan juga </w:t>
-      </w:r>
-      <w:proofErr w:type="spellStart"/>
-      <w:r>
-        <w:rPr>
-          <w:rFonts w:ascii="Times New Roman" w:hAnsi="Times New Roman" w:cs="Times New Roman"/>
-        </w:rPr>
-        <w:t>kelipatan</w:t>
-      </w:r>
-      <w:proofErr w:type="spellEnd"/>
-      <w:r>
-        <w:rPr>
-          <w:rFonts w:ascii="Times New Roman" w:hAnsi="Times New Roman" w:cs="Times New Roman"/>
-        </w:rPr>
-        <w:t xml:space="preserve"> 400 </w:t>
-      </w:r>
-      <w:proofErr w:type="spellStart"/>
-      <w:r>
-        <w:rPr>
-          <w:rFonts w:ascii="Times New Roman" w:hAnsi="Times New Roman" w:cs="Times New Roman"/>
-        </w:rPr>
-        <w:t>maka</w:t>
-      </w:r>
-      <w:proofErr w:type="spellEnd"/>
-      <w:r>
-        <w:rPr>
-          <w:rFonts w:ascii="Times New Roman" w:hAnsi="Times New Roman" w:cs="Times New Roman"/>
-        </w:rPr>
-        <w:t xml:space="preserve"> </w:t>
-      </w:r>
-      <w:proofErr w:type="spellStart"/>
-      <w:r>
-        <w:rPr>
-          <w:rFonts w:ascii="Times New Roman" w:hAnsi="Times New Roman" w:cs="Times New Roman"/>
-        </w:rPr>
-        <w:t>tahun</w:t>
-      </w:r>
-      <w:proofErr w:type="spellEnd"/>
-      <w:r>
-        <w:rPr>
-          <w:rFonts w:ascii="Times New Roman" w:hAnsi="Times New Roman" w:cs="Times New Roman"/>
-        </w:rPr>
-        <w:t xml:space="preserve"> tersebut </w:t>
-      </w:r>
-      <w:proofErr w:type="spellStart"/>
-      <w:r>
-        <w:rPr>
-          <w:rFonts w:ascii="Times New Roman" w:hAnsi="Times New Roman" w:cs="Times New Roman"/>
-        </w:rPr>
-        <w:t>merupakan</w:t>
-      </w:r>
-      <w:proofErr w:type="spellEnd"/>
-      <w:r>
-        <w:rPr>
-          <w:rFonts w:ascii="Times New Roman" w:hAnsi="Times New Roman" w:cs="Times New Roman"/>
-        </w:rPr>
-        <w:t xml:space="preserve"> </w:t>
-      </w:r>
-      <w:proofErr w:type="spellStart"/>
-      <w:r>
-        <w:rPr>
-          <w:rFonts w:ascii="Times New Roman" w:hAnsi="Times New Roman" w:cs="Times New Roman"/>
-        </w:rPr>
-        <w:t>tahun</w:t>
-      </w:r>
-      <w:proofErr w:type="spellEnd"/>
-      <w:r>
-        <w:rPr>
-          <w:rFonts w:ascii="Times New Roman" w:hAnsi="Times New Roman" w:cs="Times New Roman"/>
-        </w:rPr>
-        <w:t xml:space="preserve"> </w:t>
-      </w:r>
-      <w:proofErr w:type="spellStart"/>
-      <w:r>
-        <w:rPr>
-          <w:rFonts w:ascii="Times New Roman" w:hAnsi="Times New Roman" w:cs="Times New Roman"/>
-        </w:rPr>
-        <w:t>kabisat</w:t>
-      </w:r>
-      <w:proofErr w:type="spellEnd"/>
-      <w:r>
-        <w:rPr>
-          <w:rFonts w:ascii="Times New Roman" w:hAnsi="Times New Roman" w:cs="Times New Roman"/>
-        </w:rPr>
-        <w:t xml:space="preserve">. </w:t>
-      </w:r>
-      <w:proofErr w:type="spellStart"/>
-      <w:r>
-        <w:rPr>
-          <w:rFonts w:ascii="Times New Roman" w:hAnsi="Times New Roman" w:cs="Times New Roman"/>
-        </w:rPr>
-        <w:t>Modifikasi</w:t>
-      </w:r>
-      <w:proofErr w:type="spellEnd"/>
-      <w:r>
-        <w:rPr>
-          <w:rFonts w:ascii="Times New Roman" w:hAnsi="Times New Roman" w:cs="Times New Roman"/>
-        </w:rPr>
-        <w:t xml:space="preserve"> program untuk </w:t>
-      </w:r>
-      <w:proofErr w:type="spellStart"/>
-      <w:r>
-        <w:rPr>
-          <w:rFonts w:ascii="Times New Roman" w:hAnsi="Times New Roman" w:cs="Times New Roman"/>
-        </w:rPr>
-        <w:t>menyesuaikan</w:t>
-      </w:r>
-      <w:proofErr w:type="spellEnd"/>
-      <w:r>
-        <w:rPr>
-          <w:rFonts w:ascii="Times New Roman" w:hAnsi="Times New Roman" w:cs="Times New Roman"/>
-        </w:rPr>
-        <w:t xml:space="preserve"> </w:t>
-      </w:r>
-      <w:proofErr w:type="spellStart"/>
-      <w:r>
-        <w:rPr>
-          <w:rFonts w:ascii="Times New Roman" w:hAnsi="Times New Roman" w:cs="Times New Roman"/>
-        </w:rPr>
-        <w:t>ketentuan</w:t>
-      </w:r>
-      <w:proofErr w:type="spellEnd"/>
-      <w:r>
-        <w:rPr>
-          <w:rFonts w:ascii="Times New Roman" w:hAnsi="Times New Roman" w:cs="Times New Roman"/>
-        </w:rPr>
-        <w:t xml:space="preserve"> </w:t>
-      </w:r>
-      <w:proofErr w:type="gramStart"/>
-      <w:r>
-        <w:rPr>
-          <w:rFonts w:ascii="Times New Roman" w:hAnsi="Times New Roman" w:cs="Times New Roman"/>
-        </w:rPr>
-        <w:t>tersebut !</w:t>
-      </w:r>
-      <w:proofErr w:type="gramEnd"/>
-      <w:r>
-        <w:rPr>
-          <w:rFonts w:ascii="Times New Roman" w:hAnsi="Times New Roman" w:cs="Times New Roman"/>
-        </w:rPr>
-        <w:t xml:space="preserve"> (</w:t>
-      </w:r>
-      <w:proofErr w:type="spellStart"/>
-      <w:r>
-        <w:rPr>
-          <w:rFonts w:ascii="Times New Roman" w:hAnsi="Times New Roman" w:cs="Times New Roman"/>
-        </w:rPr>
-        <w:t>selesaikan</w:t>
-      </w:r>
-      <w:proofErr w:type="spellEnd"/>
-      <w:r>
-        <w:rPr>
-          <w:rFonts w:ascii="Times New Roman" w:hAnsi="Times New Roman" w:cs="Times New Roman"/>
-        </w:rPr>
-        <w:t xml:space="preserve"> </w:t>
-      </w:r>
-      <w:proofErr w:type="spellStart"/>
-      <w:r>
-        <w:rPr>
-          <w:rFonts w:ascii="Times New Roman" w:hAnsi="Times New Roman" w:cs="Times New Roman"/>
-        </w:rPr>
-        <w:t>tanpa</w:t>
-      </w:r>
-      <w:proofErr w:type="spellEnd"/>
-      <w:r>
-        <w:rPr>
-          <w:rFonts w:ascii="Times New Roman" w:hAnsi="Times New Roman" w:cs="Times New Roman"/>
-        </w:rPr>
-        <w:t xml:space="preserve"> menggunakan operator </w:t>
-      </w:r>
-      <w:proofErr w:type="spellStart"/>
-      <w:r>
-        <w:rPr>
-          <w:rFonts w:ascii="Times New Roman" w:hAnsi="Times New Roman" w:cs="Times New Roman"/>
-        </w:rPr>
-        <w:t>logika</w:t>
-      </w:r>
-      <w:proofErr w:type="spellEnd"/>
-      <w:r>
-        <w:rPr>
-          <w:rFonts w:ascii="Times New Roman" w:hAnsi="Times New Roman" w:cs="Times New Roman"/>
-        </w:rPr>
-        <w:t xml:space="preserve">) </w:t>
+        <w:t xml:space="preserve">4. Tahun 2000 adalah kelipatan 4 dan kelipatan 100, tetapi tahun 2000 merupakan tahun kabisat, ketentuan tambahan (pengecualian) adalah ketika tahun kelipatan 100 dan juga kelipatan 400 maka tahun tersebut merupakan tahun kabisat. Modifikasi program untuk menyesuaikan ketentuan tersebut ! (selesaikan tanpa menggunakan operator logika) </w:t>
+      </w:r>
+    </w:p>
+    <w:p>
+      <w:pPr>
+        <w:pStyle w:val="ListParagraph"/>
+        <w:ind w:left="709"/>
+        <w:rPr>
+          <w:rFonts w:ascii="Times New Roman" w:hAnsi="Times New Roman" w:cs="Times New Roman"/>
+        </w:rPr>
+      </w:pPr>
+      <w:r>
+        <w:rPr>
+          <w:rFonts w:ascii="Times New Roman" w:hAnsi="Times New Roman" w:cs="Times New Roman"/>
+          <w:noProof/>
+        </w:rPr>
+        <w:drawing>
+          <wp:inline distT="0" distB="0" distL="0" distR="0" wp14:anchorId="7E27EF86" wp14:editId="5D1CE269">
+            <wp:extent cx="3558848" cy="3475021"/>
+            <wp:effectExtent l="0" t="0" r="3810" b="0"/>
+            <wp:docPr id="1661520893" name="Picture 1"/>
+            <wp:cNvGraphicFramePr>
+              <a:graphicFrameLocks xmlns:a="http://schemas.openxmlformats.org/drawingml/2006/main" noChangeAspect="1"/>
+            </wp:cNvGraphicFramePr>
+            <a:graphic xmlns:a="http://schemas.openxmlformats.org/drawingml/2006/main">
+              <a:graphicData uri="http://schemas.openxmlformats.org/drawingml/2006/picture">
+                <pic:pic xmlns:pic="http://schemas.openxmlformats.org/drawingml/2006/picture">
+                  <pic:nvPicPr>
+                    <pic:cNvPr id="1661520893" name=""/>
+                    <pic:cNvPicPr/>
+                  </pic:nvPicPr>
+                  <pic:blipFill>
+                    <a:blip r:embed="rId9"/>
+                    <a:stretch>
+                      <a:fillRect/>
+                    </a:stretch>
+                  </pic:blipFill>
+                  <pic:spPr>
+                    <a:xfrm>
+                      <a:off x="0" y="0"/>
+                      <a:ext cx="3558848" cy="3475021"/>
+                    </a:xfrm>
+                    <a:prstGeom prst="rect">
+                      <a:avLst/>
+                    </a:prstGeom>
+                  </pic:spPr>
+                </pic:pic>
+              </a:graphicData>
+            </a:graphic>
+          </wp:inline>
+        </w:drawing>
       </w:r>
     </w:p>
     <w:p>
@@ -1326,45 +574,445 @@
         <w:rPr>
           <w:rFonts w:ascii="Times New Roman" w:hAnsi="Times New Roman" w:cs="Times New Roman"/>
         </w:rPr>
+        <w:t>5. Push dan commit hasil modifikasi anda ke repository !</w:t>
+      </w:r>
+    </w:p>
+    <w:p>
+      <w:pPr>
+        <w:pStyle w:val="ListParagraph"/>
+        <w:ind w:left="709"/>
+        <w:rPr>
+          <w:rFonts w:ascii="Times New Roman" w:hAnsi="Times New Roman" w:cs="Times New Roman"/>
+        </w:rPr>
+      </w:pPr>
+      <w:r>
+        <w:rPr>
+          <w:rFonts w:ascii="Times New Roman" w:hAnsi="Times New Roman" w:cs="Times New Roman"/>
+          <w:noProof/>
+        </w:rPr>
         <w:lastRenderedPageBreak/>
-        <w:t xml:space="preserve">5. Push dan commit hasil </w:t>
-      </w:r>
-      <w:proofErr w:type="spellStart"/>
-      <w:r>
-        <w:rPr>
-          <w:rFonts w:ascii="Times New Roman" w:hAnsi="Times New Roman" w:cs="Times New Roman"/>
-        </w:rPr>
-        <w:t>modifikasi</w:t>
-      </w:r>
-      <w:proofErr w:type="spellEnd"/>
-      <w:r>
-        <w:rPr>
-          <w:rFonts w:ascii="Times New Roman" w:hAnsi="Times New Roman" w:cs="Times New Roman"/>
-        </w:rPr>
-        <w:t xml:space="preserve"> </w:t>
-      </w:r>
-      <w:proofErr w:type="spellStart"/>
-      <w:r>
-        <w:rPr>
-          <w:rFonts w:ascii="Times New Roman" w:hAnsi="Times New Roman" w:cs="Times New Roman"/>
-        </w:rPr>
-        <w:t>anda</w:t>
-      </w:r>
-      <w:proofErr w:type="spellEnd"/>
-      <w:r>
-        <w:rPr>
-          <w:rFonts w:ascii="Times New Roman" w:hAnsi="Times New Roman" w:cs="Times New Roman"/>
-        </w:rPr>
-        <w:t xml:space="preserve"> ke </w:t>
-      </w:r>
-      <w:proofErr w:type="gramStart"/>
-      <w:r>
-        <w:rPr>
-          <w:rFonts w:ascii="Times New Roman" w:hAnsi="Times New Roman" w:cs="Times New Roman"/>
-        </w:rPr>
-        <w:t>repository !</w:t>
-      </w:r>
-      <w:proofErr w:type="gramEnd"/>
+        <w:drawing>
+          <wp:inline distT="0" distB="0" distL="0" distR="0" wp14:anchorId="716A4618" wp14:editId="70027496">
+            <wp:extent cx="3133318" cy="3166533"/>
+            <wp:effectExtent l="0" t="0" r="0" b="0"/>
+            <wp:docPr id="1781104891" name="Picture 1"/>
+            <wp:cNvGraphicFramePr>
+              <a:graphicFrameLocks xmlns:a="http://schemas.openxmlformats.org/drawingml/2006/main" noChangeAspect="1"/>
+            </wp:cNvGraphicFramePr>
+            <a:graphic xmlns:a="http://schemas.openxmlformats.org/drawingml/2006/main">
+              <a:graphicData uri="http://schemas.openxmlformats.org/drawingml/2006/picture">
+                <pic:pic xmlns:pic="http://schemas.openxmlformats.org/drawingml/2006/picture">
+                  <pic:nvPicPr>
+                    <pic:cNvPr id="1781104891" name=""/>
+                    <pic:cNvPicPr/>
+                  </pic:nvPicPr>
+                  <pic:blipFill>
+                    <a:blip r:embed="rId10"/>
+                    <a:stretch>
+                      <a:fillRect/>
+                    </a:stretch>
+                  </pic:blipFill>
+                  <pic:spPr>
+                    <a:xfrm>
+                      <a:off x="0" y="0"/>
+                      <a:ext cx="3137688" cy="3170950"/>
+                    </a:xfrm>
+                    <a:prstGeom prst="rect">
+                      <a:avLst/>
+                    </a:prstGeom>
+                  </pic:spPr>
+                </pic:pic>
+              </a:graphicData>
+            </a:graphic>
+          </wp:inline>
+        </w:drawing>
+      </w:r>
+    </w:p>
+    <w:p>
+      <w:pPr>
+        <w:pStyle w:val="ListParagraph"/>
+        <w:ind w:left="709"/>
+        <w:rPr>
+          <w:rFonts w:ascii="Times New Roman" w:hAnsi="Times New Roman" w:cs="Times New Roman"/>
+        </w:rPr>
+      </w:pPr>
+    </w:p>
+    <w:p>
+      <w:pPr>
+        <w:rPr>
+          <w:rFonts w:ascii="Times New Roman" w:hAnsi="Times New Roman" w:cs="Times New Roman"/>
+          <w:b/>
+          <w:bCs/>
+          <w:sz w:val="24"/>
+          <w:szCs w:val="24"/>
+        </w:rPr>
+      </w:pPr>
+      <w:r>
+        <w:rPr>
+          <w:rFonts w:ascii="Times New Roman" w:hAnsi="Times New Roman" w:cs="Times New Roman"/>
+          <w:b/>
+          <w:bCs/>
+          <w:sz w:val="24"/>
+          <w:szCs w:val="24"/>
+        </w:rPr>
+        <w:t>2.</w:t>
+      </w:r>
+      <w:r>
+        <w:rPr>
+          <w:rFonts w:ascii="Times New Roman" w:hAnsi="Times New Roman" w:cs="Times New Roman"/>
+          <w:b/>
+          <w:bCs/>
+          <w:sz w:val="24"/>
+          <w:szCs w:val="24"/>
+        </w:rPr>
+        <w:t>2</w:t>
+      </w:r>
+      <w:r>
+        <w:rPr>
+          <w:rFonts w:ascii="Times New Roman" w:hAnsi="Times New Roman" w:cs="Times New Roman"/>
+          <w:b/>
+          <w:bCs/>
+          <w:sz w:val="24"/>
+          <w:szCs w:val="24"/>
+        </w:rPr>
+        <w:t xml:space="preserve"> Percobaan </w:t>
+      </w:r>
+      <w:r>
+        <w:rPr>
+          <w:rFonts w:ascii="Times New Roman" w:hAnsi="Times New Roman" w:cs="Times New Roman"/>
+          <w:b/>
+          <w:bCs/>
+          <w:sz w:val="24"/>
+          <w:szCs w:val="24"/>
+        </w:rPr>
+        <w:t>2</w:t>
+      </w:r>
+      <w:r>
+        <w:rPr>
+          <w:rFonts w:ascii="Times New Roman" w:hAnsi="Times New Roman" w:cs="Times New Roman"/>
+          <w:b/>
+          <w:bCs/>
+          <w:sz w:val="24"/>
+          <w:szCs w:val="24"/>
+        </w:rPr>
+        <w:t>:</w:t>
+      </w:r>
+    </w:p>
+    <w:p>
+      <w:pPr>
+        <w:pStyle w:val="ListParagraph"/>
+        <w:ind w:left="0"/>
+        <w:rPr>
+          <w:rFonts w:ascii="Times New Roman" w:hAnsi="Times New Roman" w:cs="Times New Roman"/>
+        </w:rPr>
+      </w:pPr>
+      <w:r>
+        <w:rPr>
+          <w:rFonts w:ascii="Times New Roman" w:hAnsi="Times New Roman" w:cs="Times New Roman"/>
+        </w:rPr>
+        <w:t xml:space="preserve">1. Apakah fungsi method .equalsIgnoreCase() pada seleksi kondisi member ? </w:t>
+      </w:r>
+    </w:p>
+    <w:p>
+      <w:pPr>
+        <w:pStyle w:val="ListParagraph"/>
+        <w:ind w:left="0"/>
+        <w:rPr>
+          <w:rFonts w:ascii="Times New Roman" w:hAnsi="Times New Roman" w:cs="Times New Roman"/>
+        </w:rPr>
+      </w:pPr>
+    </w:p>
+    <w:p>
+      <w:pPr>
+        <w:pStyle w:val="ListParagraph"/>
+        <w:rPr>
+          <w:rFonts w:ascii="Times New Roman" w:hAnsi="Times New Roman" w:cs="Times New Roman"/>
+        </w:rPr>
+      </w:pPr>
+      <w:r>
+        <w:rPr>
+          <w:rFonts w:ascii="Times New Roman" w:hAnsi="Times New Roman" w:cs="Times New Roman"/>
+        </w:rPr>
+        <w:t>Method .equalsIgnoreCase() dalam Java digunakan untuk membandingkan dua string tanpa memperhatikan huruf besar (uppercase) atau huruf kecil (lowercase).</w:t>
+      </w:r>
+    </w:p>
+    <w:p>
+      <w:pPr>
+        <w:pStyle w:val="ListParagraph"/>
+        <w:rPr>
+          <w:rFonts w:ascii="Times New Roman" w:hAnsi="Times New Roman" w:cs="Times New Roman"/>
+        </w:rPr>
+      </w:pPr>
+    </w:p>
+    <w:p>
+      <w:pPr>
+        <w:pStyle w:val="ListParagraph"/>
+        <w:ind w:left="0"/>
+        <w:rPr>
+          <w:rFonts w:ascii="Times New Roman" w:hAnsi="Times New Roman" w:cs="Times New Roman"/>
+        </w:rPr>
+      </w:pPr>
+      <w:r>
+        <w:rPr>
+          <w:rFonts w:ascii="Times New Roman" w:hAnsi="Times New Roman" w:cs="Times New Roman"/>
+        </w:rPr>
+        <w:t xml:space="preserve">2. Apa perbedaan fungsi method .equals() dan .equalsIgnoreCase()? </w:t>
+      </w:r>
+    </w:p>
+    <w:p>
+      <w:pPr>
+        <w:pStyle w:val="ListParagraph"/>
+        <w:ind w:left="0"/>
+        <w:rPr>
+          <w:rFonts w:ascii="Times New Roman" w:hAnsi="Times New Roman" w:cs="Times New Roman"/>
+        </w:rPr>
+      </w:pPr>
+    </w:p>
+    <w:p>
+      <w:pPr>
+        <w:pStyle w:val="ListParagraph"/>
+        <w:rPr>
+          <w:rFonts w:ascii="Times New Roman" w:hAnsi="Times New Roman" w:cs="Times New Roman"/>
+        </w:rPr>
+      </w:pPr>
+      <w:r>
+        <w:rPr>
+          <w:rFonts w:ascii="Times New Roman" w:hAnsi="Times New Roman" w:cs="Times New Roman"/>
+        </w:rPr>
+        <w:t>Perbedaan utama antara metode .equals() dan .equalsIgnoreCase() dalam Java adalah bagaimana mereka memperlakukan perbedaan antara huruf besar (uppercase) dan huruf kecil (lowercase) saat membandingkan dua string.</w:t>
+      </w:r>
+    </w:p>
+    <w:p>
+      <w:pPr>
+        <w:pStyle w:val="ListParagraph"/>
+        <w:rPr>
+          <w:rFonts w:ascii="Times New Roman" w:hAnsi="Times New Roman" w:cs="Times New Roman"/>
+        </w:rPr>
+      </w:pPr>
+    </w:p>
+    <w:p>
+      <w:pPr>
+        <w:pStyle w:val="ListParagraph"/>
+        <w:ind w:left="0"/>
+        <w:rPr>
+          <w:rFonts w:ascii="Times New Roman" w:hAnsi="Times New Roman" w:cs="Times New Roman"/>
+        </w:rPr>
+      </w:pPr>
+      <w:r>
+        <w:rPr>
+          <w:rFonts w:ascii="Times New Roman" w:hAnsi="Times New Roman" w:cs="Times New Roman"/>
+        </w:rPr>
+        <w:t xml:space="preserve">3. Mengapa terdapat kode program sc.nextLine(); pada baris setelah pilihan_menu = sc.nextInt();? Jelaskan fungsinya ! </w:t>
+      </w:r>
+    </w:p>
+    <w:p>
+      <w:pPr>
+        <w:pStyle w:val="ListParagraph"/>
+        <w:ind w:left="0"/>
+        <w:rPr>
+          <w:rFonts w:ascii="Times New Roman" w:hAnsi="Times New Roman" w:cs="Times New Roman"/>
+        </w:rPr>
+      </w:pPr>
+    </w:p>
+    <w:p>
+      <w:pPr>
+        <w:pStyle w:val="ListParagraph"/>
+        <w:rPr>
+          <w:rFonts w:ascii="Times New Roman" w:hAnsi="Times New Roman" w:cs="Times New Roman"/>
+        </w:rPr>
+      </w:pPr>
+      <w:r>
+        <w:rPr>
+          <w:rFonts w:ascii="Times New Roman" w:hAnsi="Times New Roman" w:cs="Times New Roman"/>
+        </w:rPr>
+        <w:t>Untuk membersihkan sisa karakter newline, sehingga input selanjutnya (yang berupa string) dapat dibaca dengan benar</w:t>
+      </w:r>
+    </w:p>
+    <w:p>
+      <w:pPr>
+        <w:pStyle w:val="ListParagraph"/>
+        <w:rPr>
+          <w:rFonts w:ascii="Times New Roman" w:hAnsi="Times New Roman" w:cs="Times New Roman"/>
+        </w:rPr>
+      </w:pPr>
+    </w:p>
+    <w:p>
+      <w:pPr>
+        <w:pStyle w:val="ListParagraph"/>
+        <w:ind w:left="0"/>
+        <w:rPr>
+          <w:rFonts w:ascii="Times New Roman" w:hAnsi="Times New Roman" w:cs="Times New Roman"/>
+        </w:rPr>
+      </w:pPr>
+      <w:r>
+        <w:rPr>
+          <w:rFonts w:ascii="Times New Roman" w:hAnsi="Times New Roman" w:cs="Times New Roman"/>
+        </w:rPr>
+        <w:t xml:space="preserve">4. Bagaimana outputnya ketika diberikan input jenis pembayaran melalui QRIS akan mendapatkan potongan harga Rp.1.000 bagi yang memiliki member maupun yang tidak memiliki member ? </w:t>
+      </w:r>
+    </w:p>
+    <w:p>
+      <w:pPr>
+        <w:pStyle w:val="ListParagraph"/>
+        <w:ind w:left="0"/>
+        <w:rPr>
+          <w:rFonts w:ascii="Times New Roman" w:hAnsi="Times New Roman" w:cs="Times New Roman"/>
+        </w:rPr>
+      </w:pPr>
+    </w:p>
+    <w:p>
+      <w:pPr>
+        <w:pStyle w:val="ListParagraph"/>
+        <w:ind w:left="0"/>
+        <w:rPr>
+          <w:rFonts w:ascii="Times New Roman" w:hAnsi="Times New Roman" w:cs="Times New Roman"/>
+        </w:rPr>
+      </w:pPr>
+      <w:r>
+        <w:rPr>
+          <w:rFonts w:ascii="Times New Roman" w:hAnsi="Times New Roman" w:cs="Times New Roman"/>
+        </w:rPr>
+        <w:tab/>
+        <w:t>Harganya akan berkurang 1000 dari hargas semula, karena sudah mendapatkan potongan 1000</w:t>
+      </w:r>
+    </w:p>
+    <w:p>
+      <w:pPr>
+        <w:pStyle w:val="ListParagraph"/>
+        <w:ind w:left="0"/>
+        <w:rPr>
+          <w:rFonts w:ascii="Times New Roman" w:hAnsi="Times New Roman" w:cs="Times New Roman"/>
+        </w:rPr>
+      </w:pPr>
+    </w:p>
+    <w:p>
+      <w:pPr>
+        <w:pStyle w:val="ListParagraph"/>
+        <w:ind w:left="0"/>
+        <w:rPr>
+          <w:rFonts w:ascii="Times New Roman" w:hAnsi="Times New Roman" w:cs="Times New Roman"/>
+        </w:rPr>
+      </w:pPr>
+      <w:r>
+        <w:rPr>
+          <w:rFonts w:ascii="Times New Roman" w:hAnsi="Times New Roman" w:cs="Times New Roman"/>
+        </w:rPr>
+        <w:t xml:space="preserve">5. Modifikasi program sesuai jawaban no 2 ! </w:t>
+      </w:r>
+    </w:p>
+    <w:p>
+      <w:pPr>
+        <w:pStyle w:val="ListParagraph"/>
+        <w:ind w:left="0"/>
+        <w:rPr>
+          <w:rFonts w:ascii="Times New Roman" w:hAnsi="Times New Roman" w:cs="Times New Roman"/>
+        </w:rPr>
+      </w:pPr>
+      <w:r>
+        <w:rPr>
+          <w:rFonts w:ascii="Times New Roman" w:hAnsi="Times New Roman" w:cs="Times New Roman"/>
+        </w:rPr>
+        <w:lastRenderedPageBreak/>
+        <w:drawing>
+          <wp:inline distT="0" distB="0" distL="0" distR="0" wp14:anchorId="746DE369" wp14:editId="243483BD">
+            <wp:extent cx="4505896" cy="3285067"/>
+            <wp:effectExtent l="0" t="0" r="9525" b="0"/>
+            <wp:docPr id="617810317" name="Picture 1"/>
+            <wp:cNvGraphicFramePr>
+              <a:graphicFrameLocks xmlns:a="http://schemas.openxmlformats.org/drawingml/2006/main" noChangeAspect="1"/>
+            </wp:cNvGraphicFramePr>
+            <a:graphic xmlns:a="http://schemas.openxmlformats.org/drawingml/2006/main">
+              <a:graphicData uri="http://schemas.openxmlformats.org/drawingml/2006/picture">
+                <pic:pic xmlns:pic="http://schemas.openxmlformats.org/drawingml/2006/picture">
+                  <pic:nvPicPr>
+                    <pic:cNvPr id="617810317" name=""/>
+                    <pic:cNvPicPr/>
+                  </pic:nvPicPr>
+                  <pic:blipFill>
+                    <a:blip r:embed="rId11"/>
+                    <a:stretch>
+                      <a:fillRect/>
+                    </a:stretch>
+                  </pic:blipFill>
+                  <pic:spPr>
+                    <a:xfrm>
+                      <a:off x="0" y="0"/>
+                      <a:ext cx="4509249" cy="3287512"/>
+                    </a:xfrm>
+                    <a:prstGeom prst="rect">
+                      <a:avLst/>
+                    </a:prstGeom>
+                  </pic:spPr>
+                </pic:pic>
+              </a:graphicData>
+            </a:graphic>
+          </wp:inline>
+        </w:drawing>
+      </w:r>
+    </w:p>
+    <w:p>
+      <w:pPr>
+        <w:pStyle w:val="ListParagraph"/>
+        <w:ind w:left="0"/>
+        <w:rPr>
+          <w:rFonts w:ascii="Times New Roman" w:hAnsi="Times New Roman" w:cs="Times New Roman"/>
+        </w:rPr>
+      </w:pPr>
+      <w:r>
+        <w:rPr>
+          <w:rFonts w:ascii="Times New Roman" w:hAnsi="Times New Roman" w:cs="Times New Roman"/>
+        </w:rPr>
+        <w:drawing>
+          <wp:inline distT="0" distB="0" distL="0" distR="0" wp14:anchorId="49019977" wp14:editId="00CD2BDD">
+            <wp:extent cx="4563533" cy="2652310"/>
+            <wp:effectExtent l="0" t="0" r="8890" b="0"/>
+            <wp:docPr id="305367495" name="Picture 1"/>
+            <wp:cNvGraphicFramePr>
+              <a:graphicFrameLocks xmlns:a="http://schemas.openxmlformats.org/drawingml/2006/main" noChangeAspect="1"/>
+            </wp:cNvGraphicFramePr>
+            <a:graphic xmlns:a="http://schemas.openxmlformats.org/drawingml/2006/main">
+              <a:graphicData uri="http://schemas.openxmlformats.org/drawingml/2006/picture">
+                <pic:pic xmlns:pic="http://schemas.openxmlformats.org/drawingml/2006/picture">
+                  <pic:nvPicPr>
+                    <pic:cNvPr id="305367495" name=""/>
+                    <pic:cNvPicPr/>
+                  </pic:nvPicPr>
+                  <pic:blipFill>
+                    <a:blip r:embed="rId12"/>
+                    <a:stretch>
+                      <a:fillRect/>
+                    </a:stretch>
+                  </pic:blipFill>
+                  <pic:spPr>
+                    <a:xfrm>
+                      <a:off x="0" y="0"/>
+                      <a:ext cx="4576108" cy="2659619"/>
+                    </a:xfrm>
+                    <a:prstGeom prst="rect">
+                      <a:avLst/>
+                    </a:prstGeom>
+                  </pic:spPr>
+                </pic:pic>
+              </a:graphicData>
+            </a:graphic>
+          </wp:inline>
+        </w:drawing>
+      </w:r>
+    </w:p>
+    <w:p>
+      <w:pPr>
+        <w:pStyle w:val="ListParagraph"/>
+        <w:ind w:left="0"/>
+        <w:rPr>
+          <w:rFonts w:ascii="Times New Roman" w:hAnsi="Times New Roman" w:cs="Times New Roman"/>
+        </w:rPr>
+      </w:pPr>
+      <w:r>
+        <w:rPr>
+          <w:rFonts w:ascii="Times New Roman" w:hAnsi="Times New Roman" w:cs="Times New Roman"/>
+        </w:rPr>
+        <w:t>6. Push dan commit hasil modifikasi anda ke repository !</w:t>
+      </w:r>
     </w:p>
     <w:sectPr>
       <w:pgSz w:w="12240" w:h="15840"/>
@@ -3029,6 +2677,7 @@
   <w:style w:type="character" w:default="1" w:styleId="DefaultParagraphFont">
     <w:name w:val="Default Paragraph Font"/>
     <w:uiPriority w:val="1"/>
+    <w:semiHidden/>
     <w:unhideWhenUsed/>
   </w:style>
   <w:style w:type="table" w:default="1" w:styleId="TableNormal">

</xml_diff>

<commit_message>
new file:   Latihan1.java 	new file:   Latihan2.java 	new file:   Latihan3.java
</commit_message>
<xml_diff>
--- a/JOBSHEET 2 AFRIZAL RAFLI K..docx
+++ b/JOBSHEET 2 AFRIZAL RAFLI K..docx
@@ -216,7 +216,29 @@
           <w:sz w:val="24"/>
           <w:szCs w:val="24"/>
         </w:rPr>
-        <w:t>2.1 Percobaan 1:</w:t>
+        <w:t xml:space="preserve">2.1 </w:t>
+      </w:r>
+      <w:proofErr w:type="spellStart"/>
+      <w:r>
+        <w:rPr>
+          <w:rFonts w:ascii="Times New Roman" w:hAnsi="Times New Roman" w:cs="Times New Roman"/>
+          <w:b/>
+          <w:bCs/>
+          <w:sz w:val="24"/>
+          <w:szCs w:val="24"/>
+        </w:rPr>
+        <w:t>Percobaan</w:t>
+      </w:r>
+      <w:proofErr w:type="spellEnd"/>
+      <w:r>
+        <w:rPr>
+          <w:rFonts w:ascii="Times New Roman" w:hAnsi="Times New Roman" w:cs="Times New Roman"/>
+          <w:b/>
+          <w:bCs/>
+          <w:sz w:val="24"/>
+          <w:szCs w:val="24"/>
+        </w:rPr>
+        <w:t xml:space="preserve"> 1:</w:t>
       </w:r>
     </w:p>
     <w:p>
@@ -231,7 +253,147 @@
         <w:rPr>
           <w:rFonts w:ascii="Times New Roman" w:hAnsi="Times New Roman" w:cs="Times New Roman"/>
         </w:rPr>
-        <w:t xml:space="preserve">1. Bagaimana outputnya ketika diberikan input tahun 2100 ? Jelaskan! Bagaimana agar output sesuai dengan ketentuan (Tahun 2100 bukan tahun kabisat) </w:t>
+        <w:t xml:space="preserve">1. Bagaimana </w:t>
+      </w:r>
+      <w:proofErr w:type="spellStart"/>
+      <w:r>
+        <w:rPr>
+          <w:rFonts w:ascii="Times New Roman" w:hAnsi="Times New Roman" w:cs="Times New Roman"/>
+        </w:rPr>
+        <w:t>outputnya</w:t>
+      </w:r>
+      <w:proofErr w:type="spellEnd"/>
+      <w:r>
+        <w:rPr>
+          <w:rFonts w:ascii="Times New Roman" w:hAnsi="Times New Roman" w:cs="Times New Roman"/>
+        </w:rPr>
+        <w:t xml:space="preserve"> ketika </w:t>
+      </w:r>
+      <w:proofErr w:type="spellStart"/>
+      <w:r>
+        <w:rPr>
+          <w:rFonts w:ascii="Times New Roman" w:hAnsi="Times New Roman" w:cs="Times New Roman"/>
+        </w:rPr>
+        <w:t>diberikan</w:t>
+      </w:r>
+      <w:proofErr w:type="spellEnd"/>
+      <w:r>
+        <w:rPr>
+          <w:rFonts w:ascii="Times New Roman" w:hAnsi="Times New Roman" w:cs="Times New Roman"/>
+        </w:rPr>
+        <w:t xml:space="preserve"> input </w:t>
+      </w:r>
+      <w:proofErr w:type="spellStart"/>
+      <w:r>
+        <w:rPr>
+          <w:rFonts w:ascii="Times New Roman" w:hAnsi="Times New Roman" w:cs="Times New Roman"/>
+        </w:rPr>
+        <w:t>tahun</w:t>
+      </w:r>
+      <w:proofErr w:type="spellEnd"/>
+      <w:r>
+        <w:rPr>
+          <w:rFonts w:ascii="Times New Roman" w:hAnsi="Times New Roman" w:cs="Times New Roman"/>
+        </w:rPr>
+        <w:t xml:space="preserve"> </w:t>
+      </w:r>
+      <w:proofErr w:type="gramStart"/>
+      <w:r>
+        <w:rPr>
+          <w:rFonts w:ascii="Times New Roman" w:hAnsi="Times New Roman" w:cs="Times New Roman"/>
+        </w:rPr>
+        <w:t>2100 ?</w:t>
+      </w:r>
+      <w:proofErr w:type="gramEnd"/>
+      <w:r>
+        <w:rPr>
+          <w:rFonts w:ascii="Times New Roman" w:hAnsi="Times New Roman" w:cs="Times New Roman"/>
+        </w:rPr>
+        <w:t xml:space="preserve"> Jelaskan! Bagaimana agar output </w:t>
+      </w:r>
+      <w:proofErr w:type="spellStart"/>
+      <w:r>
+        <w:rPr>
+          <w:rFonts w:ascii="Times New Roman" w:hAnsi="Times New Roman" w:cs="Times New Roman"/>
+        </w:rPr>
+        <w:t>sesuai</w:t>
+      </w:r>
+      <w:proofErr w:type="spellEnd"/>
+      <w:r>
+        <w:rPr>
+          <w:rFonts w:ascii="Times New Roman" w:hAnsi="Times New Roman" w:cs="Times New Roman"/>
+        </w:rPr>
+        <w:t xml:space="preserve"> dengan </w:t>
+      </w:r>
+      <w:proofErr w:type="spellStart"/>
+      <w:r>
+        <w:rPr>
+          <w:rFonts w:ascii="Times New Roman" w:hAnsi="Times New Roman" w:cs="Times New Roman"/>
+        </w:rPr>
+        <w:t>ketentuan</w:t>
+      </w:r>
+      <w:proofErr w:type="spellEnd"/>
+      <w:r>
+        <w:rPr>
+          <w:rFonts w:ascii="Times New Roman" w:hAnsi="Times New Roman" w:cs="Times New Roman"/>
+        </w:rPr>
+        <w:t xml:space="preserve"> (</w:t>
+      </w:r>
+      <w:proofErr w:type="spellStart"/>
+      <w:r>
+        <w:rPr>
+          <w:rFonts w:ascii="Times New Roman" w:hAnsi="Times New Roman" w:cs="Times New Roman"/>
+        </w:rPr>
+        <w:t>Tahun</w:t>
+      </w:r>
+      <w:proofErr w:type="spellEnd"/>
+      <w:r>
+        <w:rPr>
+          <w:rFonts w:ascii="Times New Roman" w:hAnsi="Times New Roman" w:cs="Times New Roman"/>
+        </w:rPr>
+        <w:t xml:space="preserve"> 2100 </w:t>
+      </w:r>
+      <w:proofErr w:type="spellStart"/>
+      <w:r>
+        <w:rPr>
+          <w:rFonts w:ascii="Times New Roman" w:hAnsi="Times New Roman" w:cs="Times New Roman"/>
+        </w:rPr>
+        <w:t>bukan</w:t>
+      </w:r>
+      <w:proofErr w:type="spellEnd"/>
+      <w:r>
+        <w:rPr>
+          <w:rFonts w:ascii="Times New Roman" w:hAnsi="Times New Roman" w:cs="Times New Roman"/>
+        </w:rPr>
+        <w:t xml:space="preserve"> </w:t>
+      </w:r>
+      <w:proofErr w:type="spellStart"/>
+      <w:r>
+        <w:rPr>
+          <w:rFonts w:ascii="Times New Roman" w:hAnsi="Times New Roman" w:cs="Times New Roman"/>
+        </w:rPr>
+        <w:t>tahun</w:t>
+      </w:r>
+      <w:proofErr w:type="spellEnd"/>
+      <w:r>
+        <w:rPr>
+          <w:rFonts w:ascii="Times New Roman" w:hAnsi="Times New Roman" w:cs="Times New Roman"/>
+        </w:rPr>
+        <w:t xml:space="preserve"> </w:t>
+      </w:r>
+      <w:proofErr w:type="spellStart"/>
+      <w:r>
+        <w:rPr>
+          <w:rFonts w:ascii="Times New Roman" w:hAnsi="Times New Roman" w:cs="Times New Roman"/>
+        </w:rPr>
+        <w:t>kabisat</w:t>
+      </w:r>
+      <w:proofErr w:type="spellEnd"/>
+      <w:r>
+        <w:rPr>
+          <w:rFonts w:ascii="Times New Roman" w:hAnsi="Times New Roman" w:cs="Times New Roman"/>
+        </w:rPr>
+        <w:t xml:space="preserve">) </w:t>
       </w:r>
     </w:p>
     <w:p>
@@ -294,31 +456,307 @@
         <w:rPr>
           <w:rFonts w:ascii="Times New Roman" w:hAnsi="Times New Roman" w:cs="Times New Roman"/>
         </w:rPr>
-        <w:t>Output 2100 tidak keluar karena</w:t>
-      </w:r>
-      <w:r>
-        <w:rPr>
-          <w:rFonts w:ascii="Times New Roman" w:hAnsi="Times New Roman" w:cs="Times New Roman"/>
-        </w:rPr>
-        <w:t xml:space="preserve"> </w:t>
-      </w:r>
-      <w:r>
-        <w:rPr>
-          <w:rFonts w:ascii="Times New Roman" w:hAnsi="Times New Roman" w:cs="Times New Roman"/>
-        </w:rPr>
-        <w:t>Angka untuk tahun 2100 meskipun habis dibagi 4 tapi tidak habis dibagi 400 — sehingga tidak termasuk ke dalam tahun kabisat</w:t>
-      </w:r>
-      <w:r>
-        <w:rPr>
-          <w:rFonts w:ascii="Times New Roman" w:hAnsi="Times New Roman" w:cs="Times New Roman"/>
-        </w:rPr>
-        <w:t>, caranya</w:t>
-      </w:r>
-      <w:r>
-        <w:rPr>
-          <w:rFonts w:ascii="Times New Roman" w:hAnsi="Times New Roman" w:cs="Times New Roman"/>
-        </w:rPr>
-        <w:t xml:space="preserve"> menambahkan kondisi baru yaitu if ((tahun % 400) == 0). </w:t>
+        <w:t xml:space="preserve">Output 2100 </w:t>
+      </w:r>
+      <w:proofErr w:type="spellStart"/>
+      <w:r>
+        <w:rPr>
+          <w:rFonts w:ascii="Times New Roman" w:hAnsi="Times New Roman" w:cs="Times New Roman"/>
+        </w:rPr>
+        <w:t>tidak</w:t>
+      </w:r>
+      <w:proofErr w:type="spellEnd"/>
+      <w:r>
+        <w:rPr>
+          <w:rFonts w:ascii="Times New Roman" w:hAnsi="Times New Roman" w:cs="Times New Roman"/>
+        </w:rPr>
+        <w:t xml:space="preserve"> </w:t>
+      </w:r>
+      <w:proofErr w:type="spellStart"/>
+      <w:r>
+        <w:rPr>
+          <w:rFonts w:ascii="Times New Roman" w:hAnsi="Times New Roman" w:cs="Times New Roman"/>
+        </w:rPr>
+        <w:t>keluar</w:t>
+      </w:r>
+      <w:proofErr w:type="spellEnd"/>
+      <w:r>
+        <w:rPr>
+          <w:rFonts w:ascii="Times New Roman" w:hAnsi="Times New Roman" w:cs="Times New Roman"/>
+        </w:rPr>
+        <w:t xml:space="preserve"> </w:t>
+      </w:r>
+      <w:proofErr w:type="spellStart"/>
+      <w:r>
+        <w:rPr>
+          <w:rFonts w:ascii="Times New Roman" w:hAnsi="Times New Roman" w:cs="Times New Roman"/>
+        </w:rPr>
+        <w:t>karena</w:t>
+      </w:r>
+      <w:proofErr w:type="spellEnd"/>
+      <w:r>
+        <w:rPr>
+          <w:rFonts w:ascii="Times New Roman" w:hAnsi="Times New Roman" w:cs="Times New Roman"/>
+        </w:rPr>
+        <w:t xml:space="preserve"> </w:t>
+      </w:r>
+      <w:r>
+        <w:rPr>
+          <w:rFonts w:ascii="Times New Roman" w:hAnsi="Times New Roman" w:cs="Times New Roman"/>
+        </w:rPr>
+        <w:t xml:space="preserve">Angka untuk </w:t>
+      </w:r>
+      <w:proofErr w:type="spellStart"/>
+      <w:r>
+        <w:rPr>
+          <w:rFonts w:ascii="Times New Roman" w:hAnsi="Times New Roman" w:cs="Times New Roman"/>
+        </w:rPr>
+        <w:t>tahun</w:t>
+      </w:r>
+      <w:proofErr w:type="spellEnd"/>
+      <w:r>
+        <w:rPr>
+          <w:rFonts w:ascii="Times New Roman" w:hAnsi="Times New Roman" w:cs="Times New Roman"/>
+        </w:rPr>
+        <w:t xml:space="preserve"> 2100 </w:t>
+      </w:r>
+      <w:proofErr w:type="spellStart"/>
+      <w:r>
+        <w:rPr>
+          <w:rFonts w:ascii="Times New Roman" w:hAnsi="Times New Roman" w:cs="Times New Roman"/>
+        </w:rPr>
+        <w:t>meskipun</w:t>
+      </w:r>
+      <w:proofErr w:type="spellEnd"/>
+      <w:r>
+        <w:rPr>
+          <w:rFonts w:ascii="Times New Roman" w:hAnsi="Times New Roman" w:cs="Times New Roman"/>
+        </w:rPr>
+        <w:t xml:space="preserve"> </w:t>
+      </w:r>
+      <w:proofErr w:type="spellStart"/>
+      <w:r>
+        <w:rPr>
+          <w:rFonts w:ascii="Times New Roman" w:hAnsi="Times New Roman" w:cs="Times New Roman"/>
+        </w:rPr>
+        <w:t>habis</w:t>
+      </w:r>
+      <w:proofErr w:type="spellEnd"/>
+      <w:r>
+        <w:rPr>
+          <w:rFonts w:ascii="Times New Roman" w:hAnsi="Times New Roman" w:cs="Times New Roman"/>
+        </w:rPr>
+        <w:t xml:space="preserve"> </w:t>
+      </w:r>
+      <w:proofErr w:type="spellStart"/>
+      <w:r>
+        <w:rPr>
+          <w:rFonts w:ascii="Times New Roman" w:hAnsi="Times New Roman" w:cs="Times New Roman"/>
+        </w:rPr>
+        <w:t>dibagi</w:t>
+      </w:r>
+      <w:proofErr w:type="spellEnd"/>
+      <w:r>
+        <w:rPr>
+          <w:rFonts w:ascii="Times New Roman" w:hAnsi="Times New Roman" w:cs="Times New Roman"/>
+        </w:rPr>
+        <w:t xml:space="preserve"> 4 </w:t>
+      </w:r>
+      <w:proofErr w:type="spellStart"/>
+      <w:r>
+        <w:rPr>
+          <w:rFonts w:ascii="Times New Roman" w:hAnsi="Times New Roman" w:cs="Times New Roman"/>
+        </w:rPr>
+        <w:t>tapi</w:t>
+      </w:r>
+      <w:proofErr w:type="spellEnd"/>
+      <w:r>
+        <w:rPr>
+          <w:rFonts w:ascii="Times New Roman" w:hAnsi="Times New Roman" w:cs="Times New Roman"/>
+        </w:rPr>
+        <w:t xml:space="preserve"> </w:t>
+      </w:r>
+      <w:proofErr w:type="spellStart"/>
+      <w:r>
+        <w:rPr>
+          <w:rFonts w:ascii="Times New Roman" w:hAnsi="Times New Roman" w:cs="Times New Roman"/>
+        </w:rPr>
+        <w:t>tidak</w:t>
+      </w:r>
+      <w:proofErr w:type="spellEnd"/>
+      <w:r>
+        <w:rPr>
+          <w:rFonts w:ascii="Times New Roman" w:hAnsi="Times New Roman" w:cs="Times New Roman"/>
+        </w:rPr>
+        <w:t xml:space="preserve"> </w:t>
+      </w:r>
+      <w:proofErr w:type="spellStart"/>
+      <w:r>
+        <w:rPr>
+          <w:rFonts w:ascii="Times New Roman" w:hAnsi="Times New Roman" w:cs="Times New Roman"/>
+        </w:rPr>
+        <w:t>habis</w:t>
+      </w:r>
+      <w:proofErr w:type="spellEnd"/>
+      <w:r>
+        <w:rPr>
+          <w:rFonts w:ascii="Times New Roman" w:hAnsi="Times New Roman" w:cs="Times New Roman"/>
+        </w:rPr>
+        <w:t xml:space="preserve"> </w:t>
+      </w:r>
+      <w:proofErr w:type="spellStart"/>
+      <w:r>
+        <w:rPr>
+          <w:rFonts w:ascii="Times New Roman" w:hAnsi="Times New Roman" w:cs="Times New Roman"/>
+        </w:rPr>
+        <w:t>dibagi</w:t>
+      </w:r>
+      <w:proofErr w:type="spellEnd"/>
+      <w:r>
+        <w:rPr>
+          <w:rFonts w:ascii="Times New Roman" w:hAnsi="Times New Roman" w:cs="Times New Roman"/>
+        </w:rPr>
+        <w:t xml:space="preserve"> 400 — sehingga </w:t>
+      </w:r>
+      <w:proofErr w:type="spellStart"/>
+      <w:r>
+        <w:rPr>
+          <w:rFonts w:ascii="Times New Roman" w:hAnsi="Times New Roman" w:cs="Times New Roman"/>
+        </w:rPr>
+        <w:t>tidak</w:t>
+      </w:r>
+      <w:proofErr w:type="spellEnd"/>
+      <w:r>
+        <w:rPr>
+          <w:rFonts w:ascii="Times New Roman" w:hAnsi="Times New Roman" w:cs="Times New Roman"/>
+        </w:rPr>
+        <w:t xml:space="preserve"> </w:t>
+      </w:r>
+      <w:proofErr w:type="spellStart"/>
+      <w:r>
+        <w:rPr>
+          <w:rFonts w:ascii="Times New Roman" w:hAnsi="Times New Roman" w:cs="Times New Roman"/>
+        </w:rPr>
+        <w:t>termasuk</w:t>
+      </w:r>
+      <w:proofErr w:type="spellEnd"/>
+      <w:r>
+        <w:rPr>
+          <w:rFonts w:ascii="Times New Roman" w:hAnsi="Times New Roman" w:cs="Times New Roman"/>
+        </w:rPr>
+        <w:t xml:space="preserve"> ke dalam </w:t>
+      </w:r>
+      <w:proofErr w:type="spellStart"/>
+      <w:r>
+        <w:rPr>
+          <w:rFonts w:ascii="Times New Roman" w:hAnsi="Times New Roman" w:cs="Times New Roman"/>
+        </w:rPr>
+        <w:t>tahun</w:t>
+      </w:r>
+      <w:proofErr w:type="spellEnd"/>
+      <w:r>
+        <w:rPr>
+          <w:rFonts w:ascii="Times New Roman" w:hAnsi="Times New Roman" w:cs="Times New Roman"/>
+        </w:rPr>
+        <w:t xml:space="preserve"> </w:t>
+      </w:r>
+      <w:proofErr w:type="spellStart"/>
+      <w:r>
+        <w:rPr>
+          <w:rFonts w:ascii="Times New Roman" w:hAnsi="Times New Roman" w:cs="Times New Roman"/>
+        </w:rPr>
+        <w:t>kabisat</w:t>
+      </w:r>
+      <w:proofErr w:type="spellEnd"/>
+      <w:r>
+        <w:rPr>
+          <w:rFonts w:ascii="Times New Roman" w:hAnsi="Times New Roman" w:cs="Times New Roman"/>
+        </w:rPr>
+        <w:t xml:space="preserve">, </w:t>
+      </w:r>
+      <w:proofErr w:type="spellStart"/>
+      <w:r>
+        <w:rPr>
+          <w:rFonts w:ascii="Times New Roman" w:hAnsi="Times New Roman" w:cs="Times New Roman"/>
+        </w:rPr>
+        <w:t>caranya</w:t>
+      </w:r>
+      <w:proofErr w:type="spellEnd"/>
+      <w:r>
+        <w:rPr>
+          <w:rFonts w:ascii="Times New Roman" w:hAnsi="Times New Roman" w:cs="Times New Roman"/>
+        </w:rPr>
+        <w:t xml:space="preserve"> </w:t>
+      </w:r>
+      <w:proofErr w:type="spellStart"/>
+      <w:r>
+        <w:rPr>
+          <w:rFonts w:ascii="Times New Roman" w:hAnsi="Times New Roman" w:cs="Times New Roman"/>
+        </w:rPr>
+        <w:t>menambahkan</w:t>
+      </w:r>
+      <w:proofErr w:type="spellEnd"/>
+      <w:r>
+        <w:rPr>
+          <w:rFonts w:ascii="Times New Roman" w:hAnsi="Times New Roman" w:cs="Times New Roman"/>
+        </w:rPr>
+        <w:t xml:space="preserve"> </w:t>
+      </w:r>
+      <w:proofErr w:type="spellStart"/>
+      <w:r>
+        <w:rPr>
+          <w:rFonts w:ascii="Times New Roman" w:hAnsi="Times New Roman" w:cs="Times New Roman"/>
+        </w:rPr>
+        <w:t>kondisi</w:t>
+      </w:r>
+      <w:proofErr w:type="spellEnd"/>
+      <w:r>
+        <w:rPr>
+          <w:rFonts w:ascii="Times New Roman" w:hAnsi="Times New Roman" w:cs="Times New Roman"/>
+        </w:rPr>
+        <w:t xml:space="preserve"> </w:t>
+      </w:r>
+      <w:proofErr w:type="spellStart"/>
+      <w:r>
+        <w:rPr>
+          <w:rFonts w:ascii="Times New Roman" w:hAnsi="Times New Roman" w:cs="Times New Roman"/>
+        </w:rPr>
+        <w:t>baru</w:t>
+      </w:r>
+      <w:proofErr w:type="spellEnd"/>
+      <w:r>
+        <w:rPr>
+          <w:rFonts w:ascii="Times New Roman" w:hAnsi="Times New Roman" w:cs="Times New Roman"/>
+        </w:rPr>
+        <w:t xml:space="preserve"> </w:t>
+      </w:r>
+      <w:proofErr w:type="spellStart"/>
+      <w:r>
+        <w:rPr>
+          <w:rFonts w:ascii="Times New Roman" w:hAnsi="Times New Roman" w:cs="Times New Roman"/>
+        </w:rPr>
+        <w:t>yaitu</w:t>
+      </w:r>
+      <w:proofErr w:type="spellEnd"/>
+      <w:r>
+        <w:rPr>
+          <w:rFonts w:ascii="Times New Roman" w:hAnsi="Times New Roman" w:cs="Times New Roman"/>
+        </w:rPr>
+        <w:t xml:space="preserve"> if ((</w:t>
+      </w:r>
+      <w:proofErr w:type="spellStart"/>
+      <w:r>
+        <w:rPr>
+          <w:rFonts w:ascii="Times New Roman" w:hAnsi="Times New Roman" w:cs="Times New Roman"/>
+        </w:rPr>
+        <w:t>tahun</w:t>
+      </w:r>
+      <w:proofErr w:type="spellEnd"/>
+      <w:r>
+        <w:rPr>
+          <w:rFonts w:ascii="Times New Roman" w:hAnsi="Times New Roman" w:cs="Times New Roman"/>
+        </w:rPr>
+        <w:t xml:space="preserve"> % 400) == 0). </w:t>
       </w:r>
     </w:p>
     <w:p>
@@ -333,7 +771,63 @@
         <w:rPr>
           <w:rFonts w:ascii="Times New Roman" w:hAnsi="Times New Roman" w:cs="Times New Roman"/>
         </w:rPr>
-        <w:t xml:space="preserve">2. Modifikasi program sesuai jawaban no 1 ! </w:t>
+        <w:t xml:space="preserve">2. </w:t>
+      </w:r>
+      <w:proofErr w:type="spellStart"/>
+      <w:r>
+        <w:rPr>
+          <w:rFonts w:ascii="Times New Roman" w:hAnsi="Times New Roman" w:cs="Times New Roman"/>
+        </w:rPr>
+        <w:t>Modifikasi</w:t>
+      </w:r>
+      <w:proofErr w:type="spellEnd"/>
+      <w:r>
+        <w:rPr>
+          <w:rFonts w:ascii="Times New Roman" w:hAnsi="Times New Roman" w:cs="Times New Roman"/>
+        </w:rPr>
+        <w:t xml:space="preserve"> program </w:t>
+      </w:r>
+      <w:proofErr w:type="spellStart"/>
+      <w:r>
+        <w:rPr>
+          <w:rFonts w:ascii="Times New Roman" w:hAnsi="Times New Roman" w:cs="Times New Roman"/>
+        </w:rPr>
+        <w:t>sesuai</w:t>
+      </w:r>
+      <w:proofErr w:type="spellEnd"/>
+      <w:r>
+        <w:rPr>
+          <w:rFonts w:ascii="Times New Roman" w:hAnsi="Times New Roman" w:cs="Times New Roman"/>
+        </w:rPr>
+        <w:t xml:space="preserve"> </w:t>
+      </w:r>
+      <w:proofErr w:type="spellStart"/>
+      <w:r>
+        <w:rPr>
+          <w:rFonts w:ascii="Times New Roman" w:hAnsi="Times New Roman" w:cs="Times New Roman"/>
+        </w:rPr>
+        <w:t>jawaban</w:t>
+      </w:r>
+      <w:proofErr w:type="spellEnd"/>
+      <w:r>
+        <w:rPr>
+          <w:rFonts w:ascii="Times New Roman" w:hAnsi="Times New Roman" w:cs="Times New Roman"/>
+        </w:rPr>
+        <w:t xml:space="preserve"> no </w:t>
+      </w:r>
+      <w:proofErr w:type="gramStart"/>
+      <w:r>
+        <w:rPr>
+          <w:rFonts w:ascii="Times New Roman" w:hAnsi="Times New Roman" w:cs="Times New Roman"/>
+        </w:rPr>
+        <w:t>1 !</w:t>
+      </w:r>
+      <w:proofErr w:type="gramEnd"/>
+      <w:r>
+        <w:rPr>
+          <w:rFonts w:ascii="Times New Roman" w:hAnsi="Times New Roman" w:cs="Times New Roman"/>
+        </w:rPr>
+        <w:t xml:space="preserve"> </w:t>
       </w:r>
     </w:p>
     <w:p>
@@ -444,8 +938,44 @@
           <w:rFonts w:ascii="Times New Roman" w:hAnsi="Times New Roman" w:cs="Times New Roman"/>
         </w:rPr>
         <w:lastRenderedPageBreak/>
-        <w:t>3. Push dan commit hasil modifikasi anda ke repository !</w:t>
-      </w:r>
+        <w:t xml:space="preserve">3. Push dan commit hasil </w:t>
+      </w:r>
+      <w:proofErr w:type="spellStart"/>
+      <w:r>
+        <w:rPr>
+          <w:rFonts w:ascii="Times New Roman" w:hAnsi="Times New Roman" w:cs="Times New Roman"/>
+        </w:rPr>
+        <w:t>modifikasi</w:t>
+      </w:r>
+      <w:proofErr w:type="spellEnd"/>
+      <w:r>
+        <w:rPr>
+          <w:rFonts w:ascii="Times New Roman" w:hAnsi="Times New Roman" w:cs="Times New Roman"/>
+        </w:rPr>
+        <w:t xml:space="preserve"> </w:t>
+      </w:r>
+      <w:proofErr w:type="spellStart"/>
+      <w:r>
+        <w:rPr>
+          <w:rFonts w:ascii="Times New Roman" w:hAnsi="Times New Roman" w:cs="Times New Roman"/>
+        </w:rPr>
+        <w:t>anda</w:t>
+      </w:r>
+      <w:proofErr w:type="spellEnd"/>
+      <w:r>
+        <w:rPr>
+          <w:rFonts w:ascii="Times New Roman" w:hAnsi="Times New Roman" w:cs="Times New Roman"/>
+        </w:rPr>
+        <w:t xml:space="preserve"> ke </w:t>
+      </w:r>
+      <w:proofErr w:type="gramStart"/>
+      <w:r>
+        <w:rPr>
+          <w:rFonts w:ascii="Times New Roman" w:hAnsi="Times New Roman" w:cs="Times New Roman"/>
+        </w:rPr>
+        <w:t>repository !</w:t>
+      </w:r>
+      <w:proofErr w:type="gramEnd"/>
     </w:p>
     <w:p>
       <w:pPr>
@@ -509,7 +1039,371 @@
         <w:rPr>
           <w:rFonts w:ascii="Times New Roman" w:hAnsi="Times New Roman" w:cs="Times New Roman"/>
         </w:rPr>
-        <w:t xml:space="preserve">4. Tahun 2000 adalah kelipatan 4 dan kelipatan 100, tetapi tahun 2000 merupakan tahun kabisat, ketentuan tambahan (pengecualian) adalah ketika tahun kelipatan 100 dan juga kelipatan 400 maka tahun tersebut merupakan tahun kabisat. Modifikasi program untuk menyesuaikan ketentuan tersebut ! (selesaikan tanpa menggunakan operator logika) </w:t>
+        <w:t xml:space="preserve">4. </w:t>
+      </w:r>
+      <w:proofErr w:type="spellStart"/>
+      <w:r>
+        <w:rPr>
+          <w:rFonts w:ascii="Times New Roman" w:hAnsi="Times New Roman" w:cs="Times New Roman"/>
+        </w:rPr>
+        <w:t>Tahun</w:t>
+      </w:r>
+      <w:proofErr w:type="spellEnd"/>
+      <w:r>
+        <w:rPr>
+          <w:rFonts w:ascii="Times New Roman" w:hAnsi="Times New Roman" w:cs="Times New Roman"/>
+        </w:rPr>
+        <w:t xml:space="preserve"> 2000 adalah </w:t>
+      </w:r>
+      <w:proofErr w:type="spellStart"/>
+      <w:r>
+        <w:rPr>
+          <w:rFonts w:ascii="Times New Roman" w:hAnsi="Times New Roman" w:cs="Times New Roman"/>
+        </w:rPr>
+        <w:t>kelipatan</w:t>
+      </w:r>
+      <w:proofErr w:type="spellEnd"/>
+      <w:r>
+        <w:rPr>
+          <w:rFonts w:ascii="Times New Roman" w:hAnsi="Times New Roman" w:cs="Times New Roman"/>
+        </w:rPr>
+        <w:t xml:space="preserve"> 4 dan </w:t>
+      </w:r>
+      <w:proofErr w:type="spellStart"/>
+      <w:r>
+        <w:rPr>
+          <w:rFonts w:ascii="Times New Roman" w:hAnsi="Times New Roman" w:cs="Times New Roman"/>
+        </w:rPr>
+        <w:t>kelipatan</w:t>
+      </w:r>
+      <w:proofErr w:type="spellEnd"/>
+      <w:r>
+        <w:rPr>
+          <w:rFonts w:ascii="Times New Roman" w:hAnsi="Times New Roman" w:cs="Times New Roman"/>
+        </w:rPr>
+        <w:t xml:space="preserve"> 100, </w:t>
+      </w:r>
+      <w:proofErr w:type="spellStart"/>
+      <w:r>
+        <w:rPr>
+          <w:rFonts w:ascii="Times New Roman" w:hAnsi="Times New Roman" w:cs="Times New Roman"/>
+        </w:rPr>
+        <w:t>tetapi</w:t>
+      </w:r>
+      <w:proofErr w:type="spellEnd"/>
+      <w:r>
+        <w:rPr>
+          <w:rFonts w:ascii="Times New Roman" w:hAnsi="Times New Roman" w:cs="Times New Roman"/>
+        </w:rPr>
+        <w:t xml:space="preserve"> </w:t>
+      </w:r>
+      <w:proofErr w:type="spellStart"/>
+      <w:r>
+        <w:rPr>
+          <w:rFonts w:ascii="Times New Roman" w:hAnsi="Times New Roman" w:cs="Times New Roman"/>
+        </w:rPr>
+        <w:t>tahun</w:t>
+      </w:r>
+      <w:proofErr w:type="spellEnd"/>
+      <w:r>
+        <w:rPr>
+          <w:rFonts w:ascii="Times New Roman" w:hAnsi="Times New Roman" w:cs="Times New Roman"/>
+        </w:rPr>
+        <w:t xml:space="preserve"> 2000 </w:t>
+      </w:r>
+      <w:proofErr w:type="spellStart"/>
+      <w:r>
+        <w:rPr>
+          <w:rFonts w:ascii="Times New Roman" w:hAnsi="Times New Roman" w:cs="Times New Roman"/>
+        </w:rPr>
+        <w:t>merupakan</w:t>
+      </w:r>
+      <w:proofErr w:type="spellEnd"/>
+      <w:r>
+        <w:rPr>
+          <w:rFonts w:ascii="Times New Roman" w:hAnsi="Times New Roman" w:cs="Times New Roman"/>
+        </w:rPr>
+        <w:t xml:space="preserve"> </w:t>
+      </w:r>
+      <w:proofErr w:type="spellStart"/>
+      <w:r>
+        <w:rPr>
+          <w:rFonts w:ascii="Times New Roman" w:hAnsi="Times New Roman" w:cs="Times New Roman"/>
+        </w:rPr>
+        <w:t>tahun</w:t>
+      </w:r>
+      <w:proofErr w:type="spellEnd"/>
+      <w:r>
+        <w:rPr>
+          <w:rFonts w:ascii="Times New Roman" w:hAnsi="Times New Roman" w:cs="Times New Roman"/>
+        </w:rPr>
+        <w:t xml:space="preserve"> </w:t>
+      </w:r>
+      <w:proofErr w:type="spellStart"/>
+      <w:r>
+        <w:rPr>
+          <w:rFonts w:ascii="Times New Roman" w:hAnsi="Times New Roman" w:cs="Times New Roman"/>
+        </w:rPr>
+        <w:t>kabisat</w:t>
+      </w:r>
+      <w:proofErr w:type="spellEnd"/>
+      <w:r>
+        <w:rPr>
+          <w:rFonts w:ascii="Times New Roman" w:hAnsi="Times New Roman" w:cs="Times New Roman"/>
+        </w:rPr>
+        <w:t xml:space="preserve">, </w:t>
+      </w:r>
+      <w:proofErr w:type="spellStart"/>
+      <w:r>
+        <w:rPr>
+          <w:rFonts w:ascii="Times New Roman" w:hAnsi="Times New Roman" w:cs="Times New Roman"/>
+        </w:rPr>
+        <w:t>ketentuan</w:t>
+      </w:r>
+      <w:proofErr w:type="spellEnd"/>
+      <w:r>
+        <w:rPr>
+          <w:rFonts w:ascii="Times New Roman" w:hAnsi="Times New Roman" w:cs="Times New Roman"/>
+        </w:rPr>
+        <w:t xml:space="preserve"> </w:t>
+      </w:r>
+      <w:proofErr w:type="spellStart"/>
+      <w:r>
+        <w:rPr>
+          <w:rFonts w:ascii="Times New Roman" w:hAnsi="Times New Roman" w:cs="Times New Roman"/>
+        </w:rPr>
+        <w:t>tambahan</w:t>
+      </w:r>
+      <w:proofErr w:type="spellEnd"/>
+      <w:r>
+        <w:rPr>
+          <w:rFonts w:ascii="Times New Roman" w:hAnsi="Times New Roman" w:cs="Times New Roman"/>
+        </w:rPr>
+        <w:t xml:space="preserve"> (</w:t>
+      </w:r>
+      <w:proofErr w:type="spellStart"/>
+      <w:r>
+        <w:rPr>
+          <w:rFonts w:ascii="Times New Roman" w:hAnsi="Times New Roman" w:cs="Times New Roman"/>
+        </w:rPr>
+        <w:t>pengecualian</w:t>
+      </w:r>
+      <w:proofErr w:type="spellEnd"/>
+      <w:r>
+        <w:rPr>
+          <w:rFonts w:ascii="Times New Roman" w:hAnsi="Times New Roman" w:cs="Times New Roman"/>
+        </w:rPr>
+        <w:t xml:space="preserve">) adalah ketika </w:t>
+      </w:r>
+      <w:proofErr w:type="spellStart"/>
+      <w:r>
+        <w:rPr>
+          <w:rFonts w:ascii="Times New Roman" w:hAnsi="Times New Roman" w:cs="Times New Roman"/>
+        </w:rPr>
+        <w:t>tahun</w:t>
+      </w:r>
+      <w:proofErr w:type="spellEnd"/>
+      <w:r>
+        <w:rPr>
+          <w:rFonts w:ascii="Times New Roman" w:hAnsi="Times New Roman" w:cs="Times New Roman"/>
+        </w:rPr>
+        <w:t xml:space="preserve"> </w:t>
+      </w:r>
+      <w:proofErr w:type="spellStart"/>
+      <w:r>
+        <w:rPr>
+          <w:rFonts w:ascii="Times New Roman" w:hAnsi="Times New Roman" w:cs="Times New Roman"/>
+        </w:rPr>
+        <w:t>kelipatan</w:t>
+      </w:r>
+      <w:proofErr w:type="spellEnd"/>
+      <w:r>
+        <w:rPr>
+          <w:rFonts w:ascii="Times New Roman" w:hAnsi="Times New Roman" w:cs="Times New Roman"/>
+        </w:rPr>
+        <w:t xml:space="preserve"> 100 dan juga </w:t>
+      </w:r>
+      <w:proofErr w:type="spellStart"/>
+      <w:r>
+        <w:rPr>
+          <w:rFonts w:ascii="Times New Roman" w:hAnsi="Times New Roman" w:cs="Times New Roman"/>
+        </w:rPr>
+        <w:t>kelipatan</w:t>
+      </w:r>
+      <w:proofErr w:type="spellEnd"/>
+      <w:r>
+        <w:rPr>
+          <w:rFonts w:ascii="Times New Roman" w:hAnsi="Times New Roman" w:cs="Times New Roman"/>
+        </w:rPr>
+        <w:t xml:space="preserve"> 400 </w:t>
+      </w:r>
+      <w:proofErr w:type="spellStart"/>
+      <w:r>
+        <w:rPr>
+          <w:rFonts w:ascii="Times New Roman" w:hAnsi="Times New Roman" w:cs="Times New Roman"/>
+        </w:rPr>
+        <w:t>maka</w:t>
+      </w:r>
+      <w:proofErr w:type="spellEnd"/>
+      <w:r>
+        <w:rPr>
+          <w:rFonts w:ascii="Times New Roman" w:hAnsi="Times New Roman" w:cs="Times New Roman"/>
+        </w:rPr>
+        <w:t xml:space="preserve"> </w:t>
+      </w:r>
+      <w:proofErr w:type="spellStart"/>
+      <w:r>
+        <w:rPr>
+          <w:rFonts w:ascii="Times New Roman" w:hAnsi="Times New Roman" w:cs="Times New Roman"/>
+        </w:rPr>
+        <w:t>tahun</w:t>
+      </w:r>
+      <w:proofErr w:type="spellEnd"/>
+      <w:r>
+        <w:rPr>
+          <w:rFonts w:ascii="Times New Roman" w:hAnsi="Times New Roman" w:cs="Times New Roman"/>
+        </w:rPr>
+        <w:t xml:space="preserve"> tersebut </w:t>
+      </w:r>
+      <w:proofErr w:type="spellStart"/>
+      <w:r>
+        <w:rPr>
+          <w:rFonts w:ascii="Times New Roman" w:hAnsi="Times New Roman" w:cs="Times New Roman"/>
+        </w:rPr>
+        <w:t>merupakan</w:t>
+      </w:r>
+      <w:proofErr w:type="spellEnd"/>
+      <w:r>
+        <w:rPr>
+          <w:rFonts w:ascii="Times New Roman" w:hAnsi="Times New Roman" w:cs="Times New Roman"/>
+        </w:rPr>
+        <w:t xml:space="preserve"> </w:t>
+      </w:r>
+      <w:proofErr w:type="spellStart"/>
+      <w:r>
+        <w:rPr>
+          <w:rFonts w:ascii="Times New Roman" w:hAnsi="Times New Roman" w:cs="Times New Roman"/>
+        </w:rPr>
+        <w:t>tahun</w:t>
+      </w:r>
+      <w:proofErr w:type="spellEnd"/>
+      <w:r>
+        <w:rPr>
+          <w:rFonts w:ascii="Times New Roman" w:hAnsi="Times New Roman" w:cs="Times New Roman"/>
+        </w:rPr>
+        <w:t xml:space="preserve"> </w:t>
+      </w:r>
+      <w:proofErr w:type="spellStart"/>
+      <w:r>
+        <w:rPr>
+          <w:rFonts w:ascii="Times New Roman" w:hAnsi="Times New Roman" w:cs="Times New Roman"/>
+        </w:rPr>
+        <w:t>kabisat</w:t>
+      </w:r>
+      <w:proofErr w:type="spellEnd"/>
+      <w:r>
+        <w:rPr>
+          <w:rFonts w:ascii="Times New Roman" w:hAnsi="Times New Roman" w:cs="Times New Roman"/>
+        </w:rPr>
+        <w:t xml:space="preserve">. </w:t>
+      </w:r>
+      <w:proofErr w:type="spellStart"/>
+      <w:r>
+        <w:rPr>
+          <w:rFonts w:ascii="Times New Roman" w:hAnsi="Times New Roman" w:cs="Times New Roman"/>
+        </w:rPr>
+        <w:t>Modifikasi</w:t>
+      </w:r>
+      <w:proofErr w:type="spellEnd"/>
+      <w:r>
+        <w:rPr>
+          <w:rFonts w:ascii="Times New Roman" w:hAnsi="Times New Roman" w:cs="Times New Roman"/>
+        </w:rPr>
+        <w:t xml:space="preserve"> program untuk </w:t>
+      </w:r>
+      <w:proofErr w:type="spellStart"/>
+      <w:r>
+        <w:rPr>
+          <w:rFonts w:ascii="Times New Roman" w:hAnsi="Times New Roman" w:cs="Times New Roman"/>
+        </w:rPr>
+        <w:t>menyesuaikan</w:t>
+      </w:r>
+      <w:proofErr w:type="spellEnd"/>
+      <w:r>
+        <w:rPr>
+          <w:rFonts w:ascii="Times New Roman" w:hAnsi="Times New Roman" w:cs="Times New Roman"/>
+        </w:rPr>
+        <w:t xml:space="preserve"> </w:t>
+      </w:r>
+      <w:proofErr w:type="spellStart"/>
+      <w:r>
+        <w:rPr>
+          <w:rFonts w:ascii="Times New Roman" w:hAnsi="Times New Roman" w:cs="Times New Roman"/>
+        </w:rPr>
+        <w:t>ketentuan</w:t>
+      </w:r>
+      <w:proofErr w:type="spellEnd"/>
+      <w:r>
+        <w:rPr>
+          <w:rFonts w:ascii="Times New Roman" w:hAnsi="Times New Roman" w:cs="Times New Roman"/>
+        </w:rPr>
+        <w:t xml:space="preserve"> </w:t>
+      </w:r>
+      <w:proofErr w:type="gramStart"/>
+      <w:r>
+        <w:rPr>
+          <w:rFonts w:ascii="Times New Roman" w:hAnsi="Times New Roman" w:cs="Times New Roman"/>
+        </w:rPr>
+        <w:t>tersebut !</w:t>
+      </w:r>
+      <w:proofErr w:type="gramEnd"/>
+      <w:r>
+        <w:rPr>
+          <w:rFonts w:ascii="Times New Roman" w:hAnsi="Times New Roman" w:cs="Times New Roman"/>
+        </w:rPr>
+        <w:t xml:space="preserve"> (</w:t>
+      </w:r>
+      <w:proofErr w:type="spellStart"/>
+      <w:r>
+        <w:rPr>
+          <w:rFonts w:ascii="Times New Roman" w:hAnsi="Times New Roman" w:cs="Times New Roman"/>
+        </w:rPr>
+        <w:t>selesaikan</w:t>
+      </w:r>
+      <w:proofErr w:type="spellEnd"/>
+      <w:r>
+        <w:rPr>
+          <w:rFonts w:ascii="Times New Roman" w:hAnsi="Times New Roman" w:cs="Times New Roman"/>
+        </w:rPr>
+        <w:t xml:space="preserve"> </w:t>
+      </w:r>
+      <w:proofErr w:type="spellStart"/>
+      <w:r>
+        <w:rPr>
+          <w:rFonts w:ascii="Times New Roman" w:hAnsi="Times New Roman" w:cs="Times New Roman"/>
+        </w:rPr>
+        <w:t>tanpa</w:t>
+      </w:r>
+      <w:proofErr w:type="spellEnd"/>
+      <w:r>
+        <w:rPr>
+          <w:rFonts w:ascii="Times New Roman" w:hAnsi="Times New Roman" w:cs="Times New Roman"/>
+        </w:rPr>
+        <w:t xml:space="preserve"> menggunakan operator </w:t>
+      </w:r>
+      <w:proofErr w:type="spellStart"/>
+      <w:r>
+        <w:rPr>
+          <w:rFonts w:ascii="Times New Roman" w:hAnsi="Times New Roman" w:cs="Times New Roman"/>
+        </w:rPr>
+        <w:t>logika</w:t>
+      </w:r>
+      <w:proofErr w:type="spellEnd"/>
+      <w:r>
+        <w:rPr>
+          <w:rFonts w:ascii="Times New Roman" w:hAnsi="Times New Roman" w:cs="Times New Roman"/>
+        </w:rPr>
+        <w:t xml:space="preserve">) </w:t>
       </w:r>
     </w:p>
     <w:p>
@@ -574,8 +1468,44 @@
         <w:rPr>
           <w:rFonts w:ascii="Times New Roman" w:hAnsi="Times New Roman" w:cs="Times New Roman"/>
         </w:rPr>
-        <w:t>5. Push dan commit hasil modifikasi anda ke repository !</w:t>
-      </w:r>
+        <w:t xml:space="preserve">5. Push dan commit hasil </w:t>
+      </w:r>
+      <w:proofErr w:type="spellStart"/>
+      <w:r>
+        <w:rPr>
+          <w:rFonts w:ascii="Times New Roman" w:hAnsi="Times New Roman" w:cs="Times New Roman"/>
+        </w:rPr>
+        <w:t>modifikasi</w:t>
+      </w:r>
+      <w:proofErr w:type="spellEnd"/>
+      <w:r>
+        <w:rPr>
+          <w:rFonts w:ascii="Times New Roman" w:hAnsi="Times New Roman" w:cs="Times New Roman"/>
+        </w:rPr>
+        <w:t xml:space="preserve"> </w:t>
+      </w:r>
+      <w:proofErr w:type="spellStart"/>
+      <w:r>
+        <w:rPr>
+          <w:rFonts w:ascii="Times New Roman" w:hAnsi="Times New Roman" w:cs="Times New Roman"/>
+        </w:rPr>
+        <w:t>anda</w:t>
+      </w:r>
+      <w:proofErr w:type="spellEnd"/>
+      <w:r>
+        <w:rPr>
+          <w:rFonts w:ascii="Times New Roman" w:hAnsi="Times New Roman" w:cs="Times New Roman"/>
+        </w:rPr>
+        <w:t xml:space="preserve"> ke </w:t>
+      </w:r>
+      <w:proofErr w:type="gramStart"/>
+      <w:r>
+        <w:rPr>
+          <w:rFonts w:ascii="Times New Roman" w:hAnsi="Times New Roman" w:cs="Times New Roman"/>
+        </w:rPr>
+        <w:t>repository !</w:t>
+      </w:r>
+      <w:proofErr w:type="gramEnd"/>
     </w:p>
     <w:p>
       <w:pPr>
@@ -675,8 +1605,9 @@
           <w:sz w:val="24"/>
           <w:szCs w:val="24"/>
         </w:rPr>
-        <w:t xml:space="preserve"> Percobaan </w:t>
-      </w:r>
+        <w:t xml:space="preserve"> </w:t>
+      </w:r>
+      <w:proofErr w:type="spellStart"/>
       <w:r>
         <w:rPr>
           <w:rFonts w:ascii="Times New Roman" w:hAnsi="Times New Roman" w:cs="Times New Roman"/>
@@ -685,8 +1616,9 @@
           <w:sz w:val="24"/>
           <w:szCs w:val="24"/>
         </w:rPr>
-        <w:t>2</w:t>
-      </w:r>
+        <w:t>Percobaan</w:t>
+      </w:r>
+      <w:proofErr w:type="spellEnd"/>
       <w:r>
         <w:rPr>
           <w:rFonts w:ascii="Times New Roman" w:hAnsi="Times New Roman" w:cs="Times New Roman"/>
@@ -695,6 +1627,26 @@
           <w:sz w:val="24"/>
           <w:szCs w:val="24"/>
         </w:rPr>
+        <w:t xml:space="preserve"> </w:t>
+      </w:r>
+      <w:r>
+        <w:rPr>
+          <w:rFonts w:ascii="Times New Roman" w:hAnsi="Times New Roman" w:cs="Times New Roman"/>
+          <w:b/>
+          <w:bCs/>
+          <w:sz w:val="24"/>
+          <w:szCs w:val="24"/>
+        </w:rPr>
+        <w:t>2</w:t>
+      </w:r>
+      <w:r>
+        <w:rPr>
+          <w:rFonts w:ascii="Times New Roman" w:hAnsi="Times New Roman" w:cs="Times New Roman"/>
+          <w:b/>
+          <w:bCs/>
+          <w:sz w:val="24"/>
+          <w:szCs w:val="24"/>
+        </w:rPr>
         <w:t>:</w:t>
       </w:r>
     </w:p>
@@ -710,7 +1662,85 @@
         <w:rPr>
           <w:rFonts w:ascii="Times New Roman" w:hAnsi="Times New Roman" w:cs="Times New Roman"/>
         </w:rPr>
-        <w:t xml:space="preserve">1. Apakah fungsi method .equalsIgnoreCase() pada seleksi kondisi member ? </w:t>
+        <w:t xml:space="preserve">1. </w:t>
+      </w:r>
+      <w:proofErr w:type="spellStart"/>
+      <w:r>
+        <w:rPr>
+          <w:rFonts w:ascii="Times New Roman" w:hAnsi="Times New Roman" w:cs="Times New Roman"/>
+        </w:rPr>
+        <w:t>Apakah</w:t>
+      </w:r>
+      <w:proofErr w:type="spellEnd"/>
+      <w:r>
+        <w:rPr>
+          <w:rFonts w:ascii="Times New Roman" w:hAnsi="Times New Roman" w:cs="Times New Roman"/>
+        </w:rPr>
+        <w:t xml:space="preserve"> </w:t>
+      </w:r>
+      <w:proofErr w:type="spellStart"/>
+      <w:r>
+        <w:rPr>
+          <w:rFonts w:ascii="Times New Roman" w:hAnsi="Times New Roman" w:cs="Times New Roman"/>
+        </w:rPr>
+        <w:t>fungsi</w:t>
+      </w:r>
+      <w:proofErr w:type="spellEnd"/>
+      <w:r>
+        <w:rPr>
+          <w:rFonts w:ascii="Times New Roman" w:hAnsi="Times New Roman" w:cs="Times New Roman"/>
+        </w:rPr>
+        <w:t xml:space="preserve"> </w:t>
+      </w:r>
+      <w:proofErr w:type="gramStart"/>
+      <w:r>
+        <w:rPr>
+          <w:rFonts w:ascii="Times New Roman" w:hAnsi="Times New Roman" w:cs="Times New Roman"/>
+        </w:rPr>
+        <w:t>method .</w:t>
+      </w:r>
+      <w:proofErr w:type="spellStart"/>
+      <w:r>
+        <w:rPr>
+          <w:rFonts w:ascii="Times New Roman" w:hAnsi="Times New Roman" w:cs="Times New Roman"/>
+        </w:rPr>
+        <w:t>equalsIgnoreCase</w:t>
+      </w:r>
+      <w:proofErr w:type="spellEnd"/>
+      <w:proofErr w:type="gramEnd"/>
+      <w:r>
+        <w:rPr>
+          <w:rFonts w:ascii="Times New Roman" w:hAnsi="Times New Roman" w:cs="Times New Roman"/>
+        </w:rPr>
+        <w:t xml:space="preserve">() pada </w:t>
+      </w:r>
+      <w:proofErr w:type="spellStart"/>
+      <w:r>
+        <w:rPr>
+          <w:rFonts w:ascii="Times New Roman" w:hAnsi="Times New Roman" w:cs="Times New Roman"/>
+        </w:rPr>
+        <w:t>seleksi</w:t>
+      </w:r>
+      <w:proofErr w:type="spellEnd"/>
+      <w:r>
+        <w:rPr>
+          <w:rFonts w:ascii="Times New Roman" w:hAnsi="Times New Roman" w:cs="Times New Roman"/>
+        </w:rPr>
+        <w:t xml:space="preserve"> </w:t>
+      </w:r>
+      <w:proofErr w:type="spellStart"/>
+      <w:r>
+        <w:rPr>
+          <w:rFonts w:ascii="Times New Roman" w:hAnsi="Times New Roman" w:cs="Times New Roman"/>
+        </w:rPr>
+        <w:t>kondisi</w:t>
+      </w:r>
+      <w:proofErr w:type="spellEnd"/>
+      <w:r>
+        <w:rPr>
+          <w:rFonts w:ascii="Times New Roman" w:hAnsi="Times New Roman" w:cs="Times New Roman"/>
+        </w:rPr>
+        <w:t xml:space="preserve"> member ? </w:t>
       </w:r>
     </w:p>
     <w:p>
@@ -729,11 +1759,125 @@
           <w:rFonts w:ascii="Times New Roman" w:hAnsi="Times New Roman" w:cs="Times New Roman"/>
         </w:rPr>
       </w:pPr>
-      <w:r>
-        <w:rPr>
-          <w:rFonts w:ascii="Times New Roman" w:hAnsi="Times New Roman" w:cs="Times New Roman"/>
-        </w:rPr>
-        <w:t>Method .equalsIgnoreCase() dalam Java digunakan untuk membandingkan dua string tanpa memperhatikan huruf besar (uppercase) atau huruf kecil (lowercase).</w:t>
+      <w:proofErr w:type="gramStart"/>
+      <w:r>
+        <w:rPr>
+          <w:rFonts w:ascii="Times New Roman" w:hAnsi="Times New Roman" w:cs="Times New Roman"/>
+        </w:rPr>
+        <w:t>Method .</w:t>
+      </w:r>
+      <w:proofErr w:type="spellStart"/>
+      <w:r>
+        <w:rPr>
+          <w:rFonts w:ascii="Times New Roman" w:hAnsi="Times New Roman" w:cs="Times New Roman"/>
+        </w:rPr>
+        <w:t>equalsIgnoreCase</w:t>
+      </w:r>
+      <w:proofErr w:type="spellEnd"/>
+      <w:proofErr w:type="gramEnd"/>
+      <w:r>
+        <w:rPr>
+          <w:rFonts w:ascii="Times New Roman" w:hAnsi="Times New Roman" w:cs="Times New Roman"/>
+        </w:rPr>
+        <w:t xml:space="preserve">() dalam Java digunakan untuk </w:t>
+      </w:r>
+      <w:proofErr w:type="spellStart"/>
+      <w:r>
+        <w:rPr>
+          <w:rFonts w:ascii="Times New Roman" w:hAnsi="Times New Roman" w:cs="Times New Roman"/>
+        </w:rPr>
+        <w:t>membandingkan</w:t>
+      </w:r>
+      <w:proofErr w:type="spellEnd"/>
+      <w:r>
+        <w:rPr>
+          <w:rFonts w:ascii="Times New Roman" w:hAnsi="Times New Roman" w:cs="Times New Roman"/>
+        </w:rPr>
+        <w:t xml:space="preserve"> dua string </w:t>
+      </w:r>
+      <w:proofErr w:type="spellStart"/>
+      <w:r>
+        <w:rPr>
+          <w:rFonts w:ascii="Times New Roman" w:hAnsi="Times New Roman" w:cs="Times New Roman"/>
+        </w:rPr>
+        <w:t>tanpa</w:t>
+      </w:r>
+      <w:proofErr w:type="spellEnd"/>
+      <w:r>
+        <w:rPr>
+          <w:rFonts w:ascii="Times New Roman" w:hAnsi="Times New Roman" w:cs="Times New Roman"/>
+        </w:rPr>
+        <w:t xml:space="preserve"> </w:t>
+      </w:r>
+      <w:proofErr w:type="spellStart"/>
+      <w:r>
+        <w:rPr>
+          <w:rFonts w:ascii="Times New Roman" w:hAnsi="Times New Roman" w:cs="Times New Roman"/>
+        </w:rPr>
+        <w:t>memperhatikan</w:t>
+      </w:r>
+      <w:proofErr w:type="spellEnd"/>
+      <w:r>
+        <w:rPr>
+          <w:rFonts w:ascii="Times New Roman" w:hAnsi="Times New Roman" w:cs="Times New Roman"/>
+        </w:rPr>
+        <w:t xml:space="preserve"> </w:t>
+      </w:r>
+      <w:proofErr w:type="spellStart"/>
+      <w:r>
+        <w:rPr>
+          <w:rFonts w:ascii="Times New Roman" w:hAnsi="Times New Roman" w:cs="Times New Roman"/>
+        </w:rPr>
+        <w:t>huruf</w:t>
+      </w:r>
+      <w:proofErr w:type="spellEnd"/>
+      <w:r>
+        <w:rPr>
+          <w:rFonts w:ascii="Times New Roman" w:hAnsi="Times New Roman" w:cs="Times New Roman"/>
+        </w:rPr>
+        <w:t xml:space="preserve"> </w:t>
+      </w:r>
+      <w:proofErr w:type="spellStart"/>
+      <w:r>
+        <w:rPr>
+          <w:rFonts w:ascii="Times New Roman" w:hAnsi="Times New Roman" w:cs="Times New Roman"/>
+        </w:rPr>
+        <w:t>besar</w:t>
+      </w:r>
+      <w:proofErr w:type="spellEnd"/>
+      <w:r>
+        <w:rPr>
+          <w:rFonts w:ascii="Times New Roman" w:hAnsi="Times New Roman" w:cs="Times New Roman"/>
+        </w:rPr>
+        <w:t xml:space="preserve"> (uppercase) atau </w:t>
+      </w:r>
+      <w:proofErr w:type="spellStart"/>
+      <w:r>
+        <w:rPr>
+          <w:rFonts w:ascii="Times New Roman" w:hAnsi="Times New Roman" w:cs="Times New Roman"/>
+        </w:rPr>
+        <w:t>huruf</w:t>
+      </w:r>
+      <w:proofErr w:type="spellEnd"/>
+      <w:r>
+        <w:rPr>
+          <w:rFonts w:ascii="Times New Roman" w:hAnsi="Times New Roman" w:cs="Times New Roman"/>
+        </w:rPr>
+        <w:t xml:space="preserve"> </w:t>
+      </w:r>
+      <w:proofErr w:type="spellStart"/>
+      <w:r>
+        <w:rPr>
+          <w:rFonts w:ascii="Times New Roman" w:hAnsi="Times New Roman" w:cs="Times New Roman"/>
+        </w:rPr>
+        <w:t>kecil</w:t>
+      </w:r>
+      <w:proofErr w:type="spellEnd"/>
+      <w:r>
+        <w:rPr>
+          <w:rFonts w:ascii="Times New Roman" w:hAnsi="Times New Roman" w:cs="Times New Roman"/>
+        </w:rPr>
+        <w:t xml:space="preserve"> (lowercase).</w:t>
       </w:r>
     </w:p>
     <w:p>
@@ -756,7 +1900,63 @@
         <w:rPr>
           <w:rFonts w:ascii="Times New Roman" w:hAnsi="Times New Roman" w:cs="Times New Roman"/>
         </w:rPr>
-        <w:t xml:space="preserve">2. Apa perbedaan fungsi method .equals() dan .equalsIgnoreCase()? </w:t>
+        <w:t xml:space="preserve">2. Apa </w:t>
+      </w:r>
+      <w:proofErr w:type="spellStart"/>
+      <w:r>
+        <w:rPr>
+          <w:rFonts w:ascii="Times New Roman" w:hAnsi="Times New Roman" w:cs="Times New Roman"/>
+        </w:rPr>
+        <w:t>perbedaan</w:t>
+      </w:r>
+      <w:proofErr w:type="spellEnd"/>
+      <w:r>
+        <w:rPr>
+          <w:rFonts w:ascii="Times New Roman" w:hAnsi="Times New Roman" w:cs="Times New Roman"/>
+        </w:rPr>
+        <w:t xml:space="preserve"> </w:t>
+      </w:r>
+      <w:proofErr w:type="spellStart"/>
+      <w:r>
+        <w:rPr>
+          <w:rFonts w:ascii="Times New Roman" w:hAnsi="Times New Roman" w:cs="Times New Roman"/>
+        </w:rPr>
+        <w:t>fungsi</w:t>
+      </w:r>
+      <w:proofErr w:type="spellEnd"/>
+      <w:r>
+        <w:rPr>
+          <w:rFonts w:ascii="Times New Roman" w:hAnsi="Times New Roman" w:cs="Times New Roman"/>
+        </w:rPr>
+        <w:t xml:space="preserve"> </w:t>
+      </w:r>
+      <w:proofErr w:type="gramStart"/>
+      <w:r>
+        <w:rPr>
+          <w:rFonts w:ascii="Times New Roman" w:hAnsi="Times New Roman" w:cs="Times New Roman"/>
+        </w:rPr>
+        <w:t>method .equals</w:t>
+      </w:r>
+      <w:proofErr w:type="gramEnd"/>
+      <w:r>
+        <w:rPr>
+          <w:rFonts w:ascii="Times New Roman" w:hAnsi="Times New Roman" w:cs="Times New Roman"/>
+        </w:rPr>
+        <w:t>() dan .</w:t>
+      </w:r>
+      <w:proofErr w:type="spellStart"/>
+      <w:r>
+        <w:rPr>
+          <w:rFonts w:ascii="Times New Roman" w:hAnsi="Times New Roman" w:cs="Times New Roman"/>
+        </w:rPr>
+        <w:t>equalsIgnoreCase</w:t>
+      </w:r>
+      <w:proofErr w:type="spellEnd"/>
+      <w:r>
+        <w:rPr>
+          <w:rFonts w:ascii="Times New Roman" w:hAnsi="Times New Roman" w:cs="Times New Roman"/>
+        </w:rPr>
+        <w:t xml:space="preserve">()? </w:t>
       </w:r>
     </w:p>
     <w:p>
@@ -775,11 +1975,209 @@
           <w:rFonts w:ascii="Times New Roman" w:hAnsi="Times New Roman" w:cs="Times New Roman"/>
         </w:rPr>
       </w:pPr>
-      <w:r>
-        <w:rPr>
-          <w:rFonts w:ascii="Times New Roman" w:hAnsi="Times New Roman" w:cs="Times New Roman"/>
-        </w:rPr>
-        <w:t>Perbedaan utama antara metode .equals() dan .equalsIgnoreCase() dalam Java adalah bagaimana mereka memperlakukan perbedaan antara huruf besar (uppercase) dan huruf kecil (lowercase) saat membandingkan dua string.</w:t>
+      <w:proofErr w:type="spellStart"/>
+      <w:r>
+        <w:rPr>
+          <w:rFonts w:ascii="Times New Roman" w:hAnsi="Times New Roman" w:cs="Times New Roman"/>
+        </w:rPr>
+        <w:t>Perbedaan</w:t>
+      </w:r>
+      <w:proofErr w:type="spellEnd"/>
+      <w:r>
+        <w:rPr>
+          <w:rFonts w:ascii="Times New Roman" w:hAnsi="Times New Roman" w:cs="Times New Roman"/>
+        </w:rPr>
+        <w:t xml:space="preserve"> </w:t>
+      </w:r>
+      <w:proofErr w:type="spellStart"/>
+      <w:r>
+        <w:rPr>
+          <w:rFonts w:ascii="Times New Roman" w:hAnsi="Times New Roman" w:cs="Times New Roman"/>
+        </w:rPr>
+        <w:t>utama</w:t>
+      </w:r>
+      <w:proofErr w:type="spellEnd"/>
+      <w:r>
+        <w:rPr>
+          <w:rFonts w:ascii="Times New Roman" w:hAnsi="Times New Roman" w:cs="Times New Roman"/>
+        </w:rPr>
+        <w:t xml:space="preserve"> antara </w:t>
+      </w:r>
+      <w:proofErr w:type="spellStart"/>
+      <w:proofErr w:type="gramStart"/>
+      <w:r>
+        <w:rPr>
+          <w:rFonts w:ascii="Times New Roman" w:hAnsi="Times New Roman" w:cs="Times New Roman"/>
+        </w:rPr>
+        <w:t>metode</w:t>
+      </w:r>
+      <w:proofErr w:type="spellEnd"/>
+      <w:r>
+        <w:rPr>
+          <w:rFonts w:ascii="Times New Roman" w:hAnsi="Times New Roman" w:cs="Times New Roman"/>
+        </w:rPr>
+        <w:t xml:space="preserve"> .equals</w:t>
+      </w:r>
+      <w:proofErr w:type="gramEnd"/>
+      <w:r>
+        <w:rPr>
+          <w:rFonts w:ascii="Times New Roman" w:hAnsi="Times New Roman" w:cs="Times New Roman"/>
+        </w:rPr>
+        <w:t>() dan .</w:t>
+      </w:r>
+      <w:proofErr w:type="spellStart"/>
+      <w:r>
+        <w:rPr>
+          <w:rFonts w:ascii="Times New Roman" w:hAnsi="Times New Roman" w:cs="Times New Roman"/>
+        </w:rPr>
+        <w:t>equalsIgnoreCase</w:t>
+      </w:r>
+      <w:proofErr w:type="spellEnd"/>
+      <w:r>
+        <w:rPr>
+          <w:rFonts w:ascii="Times New Roman" w:hAnsi="Times New Roman" w:cs="Times New Roman"/>
+        </w:rPr>
+        <w:t xml:space="preserve">() dalam Java adalah </w:t>
+      </w:r>
+      <w:proofErr w:type="spellStart"/>
+      <w:r>
+        <w:rPr>
+          <w:rFonts w:ascii="Times New Roman" w:hAnsi="Times New Roman" w:cs="Times New Roman"/>
+        </w:rPr>
+        <w:t>bagaimana</w:t>
+      </w:r>
+      <w:proofErr w:type="spellEnd"/>
+      <w:r>
+        <w:rPr>
+          <w:rFonts w:ascii="Times New Roman" w:hAnsi="Times New Roman" w:cs="Times New Roman"/>
+        </w:rPr>
+        <w:t xml:space="preserve"> </w:t>
+      </w:r>
+      <w:proofErr w:type="spellStart"/>
+      <w:r>
+        <w:rPr>
+          <w:rFonts w:ascii="Times New Roman" w:hAnsi="Times New Roman" w:cs="Times New Roman"/>
+        </w:rPr>
+        <w:t>mereka</w:t>
+      </w:r>
+      <w:proofErr w:type="spellEnd"/>
+      <w:r>
+        <w:rPr>
+          <w:rFonts w:ascii="Times New Roman" w:hAnsi="Times New Roman" w:cs="Times New Roman"/>
+        </w:rPr>
+        <w:t xml:space="preserve"> </w:t>
+      </w:r>
+      <w:proofErr w:type="spellStart"/>
+      <w:r>
+        <w:rPr>
+          <w:rFonts w:ascii="Times New Roman" w:hAnsi="Times New Roman" w:cs="Times New Roman"/>
+        </w:rPr>
+        <w:t>memperlakukan</w:t>
+      </w:r>
+      <w:proofErr w:type="spellEnd"/>
+      <w:r>
+        <w:rPr>
+          <w:rFonts w:ascii="Times New Roman" w:hAnsi="Times New Roman" w:cs="Times New Roman"/>
+        </w:rPr>
+        <w:t xml:space="preserve"> </w:t>
+      </w:r>
+      <w:proofErr w:type="spellStart"/>
+      <w:r>
+        <w:rPr>
+          <w:rFonts w:ascii="Times New Roman" w:hAnsi="Times New Roman" w:cs="Times New Roman"/>
+        </w:rPr>
+        <w:t>perbedaan</w:t>
+      </w:r>
+      <w:proofErr w:type="spellEnd"/>
+      <w:r>
+        <w:rPr>
+          <w:rFonts w:ascii="Times New Roman" w:hAnsi="Times New Roman" w:cs="Times New Roman"/>
+        </w:rPr>
+        <w:t xml:space="preserve"> antara </w:t>
+      </w:r>
+      <w:proofErr w:type="spellStart"/>
+      <w:r>
+        <w:rPr>
+          <w:rFonts w:ascii="Times New Roman" w:hAnsi="Times New Roman" w:cs="Times New Roman"/>
+        </w:rPr>
+        <w:t>huruf</w:t>
+      </w:r>
+      <w:proofErr w:type="spellEnd"/>
+      <w:r>
+        <w:rPr>
+          <w:rFonts w:ascii="Times New Roman" w:hAnsi="Times New Roman" w:cs="Times New Roman"/>
+        </w:rPr>
+        <w:t xml:space="preserve"> </w:t>
+      </w:r>
+      <w:proofErr w:type="spellStart"/>
+      <w:r>
+        <w:rPr>
+          <w:rFonts w:ascii="Times New Roman" w:hAnsi="Times New Roman" w:cs="Times New Roman"/>
+        </w:rPr>
+        <w:t>besar</w:t>
+      </w:r>
+      <w:proofErr w:type="spellEnd"/>
+      <w:r>
+        <w:rPr>
+          <w:rFonts w:ascii="Times New Roman" w:hAnsi="Times New Roman" w:cs="Times New Roman"/>
+        </w:rPr>
+        <w:t xml:space="preserve"> (uppercase) dan </w:t>
+      </w:r>
+      <w:proofErr w:type="spellStart"/>
+      <w:r>
+        <w:rPr>
+          <w:rFonts w:ascii="Times New Roman" w:hAnsi="Times New Roman" w:cs="Times New Roman"/>
+        </w:rPr>
+        <w:t>huruf</w:t>
+      </w:r>
+      <w:proofErr w:type="spellEnd"/>
+      <w:r>
+        <w:rPr>
+          <w:rFonts w:ascii="Times New Roman" w:hAnsi="Times New Roman" w:cs="Times New Roman"/>
+        </w:rPr>
+        <w:t xml:space="preserve"> </w:t>
+      </w:r>
+      <w:proofErr w:type="spellStart"/>
+      <w:r>
+        <w:rPr>
+          <w:rFonts w:ascii="Times New Roman" w:hAnsi="Times New Roman" w:cs="Times New Roman"/>
+        </w:rPr>
+        <w:t>kecil</w:t>
+      </w:r>
+      <w:proofErr w:type="spellEnd"/>
+      <w:r>
+        <w:rPr>
+          <w:rFonts w:ascii="Times New Roman" w:hAnsi="Times New Roman" w:cs="Times New Roman"/>
+        </w:rPr>
+        <w:t xml:space="preserve"> (lowercase) </w:t>
+      </w:r>
+      <w:proofErr w:type="spellStart"/>
+      <w:r>
+        <w:rPr>
+          <w:rFonts w:ascii="Times New Roman" w:hAnsi="Times New Roman" w:cs="Times New Roman"/>
+        </w:rPr>
+        <w:t>saat</w:t>
+      </w:r>
+      <w:proofErr w:type="spellEnd"/>
+      <w:r>
+        <w:rPr>
+          <w:rFonts w:ascii="Times New Roman" w:hAnsi="Times New Roman" w:cs="Times New Roman"/>
+        </w:rPr>
+        <w:t xml:space="preserve"> </w:t>
+      </w:r>
+      <w:proofErr w:type="spellStart"/>
+      <w:r>
+        <w:rPr>
+          <w:rFonts w:ascii="Times New Roman" w:hAnsi="Times New Roman" w:cs="Times New Roman"/>
+        </w:rPr>
+        <w:t>membandingkan</w:t>
+      </w:r>
+      <w:proofErr w:type="spellEnd"/>
+      <w:r>
+        <w:rPr>
+          <w:rFonts w:ascii="Times New Roman" w:hAnsi="Times New Roman" w:cs="Times New Roman"/>
+        </w:rPr>
+        <w:t xml:space="preserve"> dua string.</w:t>
       </w:r>
     </w:p>
     <w:p>
@@ -802,7 +2200,115 @@
         <w:rPr>
           <w:rFonts w:ascii="Times New Roman" w:hAnsi="Times New Roman" w:cs="Times New Roman"/>
         </w:rPr>
-        <w:t xml:space="preserve">3. Mengapa terdapat kode program sc.nextLine(); pada baris setelah pilihan_menu = sc.nextInt();? Jelaskan fungsinya ! </w:t>
+        <w:t xml:space="preserve">3. </w:t>
+      </w:r>
+      <w:proofErr w:type="spellStart"/>
+      <w:r>
+        <w:rPr>
+          <w:rFonts w:ascii="Times New Roman" w:hAnsi="Times New Roman" w:cs="Times New Roman"/>
+        </w:rPr>
+        <w:t>Mengapa</w:t>
+      </w:r>
+      <w:proofErr w:type="spellEnd"/>
+      <w:r>
+        <w:rPr>
+          <w:rFonts w:ascii="Times New Roman" w:hAnsi="Times New Roman" w:cs="Times New Roman"/>
+        </w:rPr>
+        <w:t xml:space="preserve"> terdapat </w:t>
+      </w:r>
+      <w:proofErr w:type="spellStart"/>
+      <w:r>
+        <w:rPr>
+          <w:rFonts w:ascii="Times New Roman" w:hAnsi="Times New Roman" w:cs="Times New Roman"/>
+        </w:rPr>
+        <w:t>kode</w:t>
+      </w:r>
+      <w:proofErr w:type="spellEnd"/>
+      <w:r>
+        <w:rPr>
+          <w:rFonts w:ascii="Times New Roman" w:hAnsi="Times New Roman" w:cs="Times New Roman"/>
+        </w:rPr>
+        <w:t xml:space="preserve"> program </w:t>
+      </w:r>
+      <w:proofErr w:type="spellStart"/>
+      <w:proofErr w:type="gramStart"/>
+      <w:r>
+        <w:rPr>
+          <w:rFonts w:ascii="Times New Roman" w:hAnsi="Times New Roman" w:cs="Times New Roman"/>
+        </w:rPr>
+        <w:t>sc.nextLine</w:t>
+      </w:r>
+      <w:proofErr w:type="spellEnd"/>
+      <w:proofErr w:type="gramEnd"/>
+      <w:r>
+        <w:rPr>
+          <w:rFonts w:ascii="Times New Roman" w:hAnsi="Times New Roman" w:cs="Times New Roman"/>
+        </w:rPr>
+        <w:t xml:space="preserve">(); pada baris </w:t>
+      </w:r>
+      <w:proofErr w:type="spellStart"/>
+      <w:r>
+        <w:rPr>
+          <w:rFonts w:ascii="Times New Roman" w:hAnsi="Times New Roman" w:cs="Times New Roman"/>
+        </w:rPr>
+        <w:t>setelah</w:t>
+      </w:r>
+      <w:proofErr w:type="spellEnd"/>
+      <w:r>
+        <w:rPr>
+          <w:rFonts w:ascii="Times New Roman" w:hAnsi="Times New Roman" w:cs="Times New Roman"/>
+        </w:rPr>
+        <w:t xml:space="preserve"> </w:t>
+      </w:r>
+      <w:proofErr w:type="spellStart"/>
+      <w:r>
+        <w:rPr>
+          <w:rFonts w:ascii="Times New Roman" w:hAnsi="Times New Roman" w:cs="Times New Roman"/>
+        </w:rPr>
+        <w:t>pilihan_menu</w:t>
+      </w:r>
+      <w:proofErr w:type="spellEnd"/>
+      <w:r>
+        <w:rPr>
+          <w:rFonts w:ascii="Times New Roman" w:hAnsi="Times New Roman" w:cs="Times New Roman"/>
+        </w:rPr>
+        <w:t xml:space="preserve"> = </w:t>
+      </w:r>
+      <w:proofErr w:type="spellStart"/>
+      <w:r>
+        <w:rPr>
+          <w:rFonts w:ascii="Times New Roman" w:hAnsi="Times New Roman" w:cs="Times New Roman"/>
+        </w:rPr>
+        <w:t>sc.nextInt</w:t>
+      </w:r>
+      <w:proofErr w:type="spellEnd"/>
+      <w:r>
+        <w:rPr>
+          <w:rFonts w:ascii="Times New Roman" w:hAnsi="Times New Roman" w:cs="Times New Roman"/>
+        </w:rPr>
+        <w:t xml:space="preserve">();? Jelaskan </w:t>
+      </w:r>
+      <w:proofErr w:type="spellStart"/>
+      <w:proofErr w:type="gramStart"/>
+      <w:r>
+        <w:rPr>
+          <w:rFonts w:ascii="Times New Roman" w:hAnsi="Times New Roman" w:cs="Times New Roman"/>
+        </w:rPr>
+        <w:t>fungsinya</w:t>
+      </w:r>
+      <w:proofErr w:type="spellEnd"/>
+      <w:r>
+        <w:rPr>
+          <w:rFonts w:ascii="Times New Roman" w:hAnsi="Times New Roman" w:cs="Times New Roman"/>
+        </w:rPr>
+        <w:t xml:space="preserve"> !</w:t>
+      </w:r>
+      <w:proofErr w:type="gramEnd"/>
+      <w:r>
+        <w:rPr>
+          <w:rFonts w:ascii="Times New Roman" w:hAnsi="Times New Roman" w:cs="Times New Roman"/>
+        </w:rPr>
+        <w:t xml:space="preserve"> </w:t>
       </w:r>
     </w:p>
     <w:p>
@@ -825,8 +2331,114 @@
         <w:rPr>
           <w:rFonts w:ascii="Times New Roman" w:hAnsi="Times New Roman" w:cs="Times New Roman"/>
         </w:rPr>
-        <w:t>Untuk membersihkan sisa karakter newline, sehingga input selanjutnya (yang berupa string) dapat dibaca dengan benar</w:t>
-      </w:r>
+        <w:t xml:space="preserve">Untuk </w:t>
+      </w:r>
+      <w:proofErr w:type="spellStart"/>
+      <w:r>
+        <w:rPr>
+          <w:rFonts w:ascii="Times New Roman" w:hAnsi="Times New Roman" w:cs="Times New Roman"/>
+        </w:rPr>
+        <w:t>membersihkan</w:t>
+      </w:r>
+      <w:proofErr w:type="spellEnd"/>
+      <w:r>
+        <w:rPr>
+          <w:rFonts w:ascii="Times New Roman" w:hAnsi="Times New Roman" w:cs="Times New Roman"/>
+        </w:rPr>
+        <w:t xml:space="preserve"> </w:t>
+      </w:r>
+      <w:proofErr w:type="spellStart"/>
+      <w:r>
+        <w:rPr>
+          <w:rFonts w:ascii="Times New Roman" w:hAnsi="Times New Roman" w:cs="Times New Roman"/>
+        </w:rPr>
+        <w:t>sisa</w:t>
+      </w:r>
+      <w:proofErr w:type="spellEnd"/>
+      <w:r>
+        <w:rPr>
+          <w:rFonts w:ascii="Times New Roman" w:hAnsi="Times New Roman" w:cs="Times New Roman"/>
+        </w:rPr>
+        <w:t xml:space="preserve"> </w:t>
+      </w:r>
+      <w:proofErr w:type="spellStart"/>
+      <w:r>
+        <w:rPr>
+          <w:rFonts w:ascii="Times New Roman" w:hAnsi="Times New Roman" w:cs="Times New Roman"/>
+        </w:rPr>
+        <w:t>karakter</w:t>
+      </w:r>
+      <w:proofErr w:type="spellEnd"/>
+      <w:r>
+        <w:rPr>
+          <w:rFonts w:ascii="Times New Roman" w:hAnsi="Times New Roman" w:cs="Times New Roman"/>
+        </w:rPr>
+        <w:t xml:space="preserve"> newline, sehingga input </w:t>
+      </w:r>
+      <w:proofErr w:type="spellStart"/>
+      <w:r>
+        <w:rPr>
+          <w:rFonts w:ascii="Times New Roman" w:hAnsi="Times New Roman" w:cs="Times New Roman"/>
+        </w:rPr>
+        <w:t>selanjutnya</w:t>
+      </w:r>
+      <w:proofErr w:type="spellEnd"/>
+      <w:r>
+        <w:rPr>
+          <w:rFonts w:ascii="Times New Roman" w:hAnsi="Times New Roman" w:cs="Times New Roman"/>
+        </w:rPr>
+        <w:t xml:space="preserve"> (yang </w:t>
+      </w:r>
+      <w:proofErr w:type="spellStart"/>
+      <w:r>
+        <w:rPr>
+          <w:rFonts w:ascii="Times New Roman" w:hAnsi="Times New Roman" w:cs="Times New Roman"/>
+        </w:rPr>
+        <w:t>berupa</w:t>
+      </w:r>
+      <w:proofErr w:type="spellEnd"/>
+      <w:r>
+        <w:rPr>
+          <w:rFonts w:ascii="Times New Roman" w:hAnsi="Times New Roman" w:cs="Times New Roman"/>
+        </w:rPr>
+        <w:t xml:space="preserve"> string) </w:t>
+      </w:r>
+      <w:proofErr w:type="spellStart"/>
+      <w:r>
+        <w:rPr>
+          <w:rFonts w:ascii="Times New Roman" w:hAnsi="Times New Roman" w:cs="Times New Roman"/>
+        </w:rPr>
+        <w:t>dapat</w:t>
+      </w:r>
+      <w:proofErr w:type="spellEnd"/>
+      <w:r>
+        <w:rPr>
+          <w:rFonts w:ascii="Times New Roman" w:hAnsi="Times New Roman" w:cs="Times New Roman"/>
+        </w:rPr>
+        <w:t xml:space="preserve"> </w:t>
+      </w:r>
+      <w:proofErr w:type="spellStart"/>
+      <w:r>
+        <w:rPr>
+          <w:rFonts w:ascii="Times New Roman" w:hAnsi="Times New Roman" w:cs="Times New Roman"/>
+        </w:rPr>
+        <w:t>dibaca</w:t>
+      </w:r>
+      <w:proofErr w:type="spellEnd"/>
+      <w:r>
+        <w:rPr>
+          <w:rFonts w:ascii="Times New Roman" w:hAnsi="Times New Roman" w:cs="Times New Roman"/>
+        </w:rPr>
+        <w:t xml:space="preserve"> dengan </w:t>
+      </w:r>
+      <w:proofErr w:type="spellStart"/>
+      <w:r>
+        <w:rPr>
+          <w:rFonts w:ascii="Times New Roman" w:hAnsi="Times New Roman" w:cs="Times New Roman"/>
+        </w:rPr>
+        <w:t>benar</w:t>
+      </w:r>
+      <w:proofErr w:type="spellEnd"/>
     </w:p>
     <w:p>
       <w:pPr>
@@ -848,7 +2460,203 @@
         <w:rPr>
           <w:rFonts w:ascii="Times New Roman" w:hAnsi="Times New Roman" w:cs="Times New Roman"/>
         </w:rPr>
-        <w:t xml:space="preserve">4. Bagaimana outputnya ketika diberikan input jenis pembayaran melalui QRIS akan mendapatkan potongan harga Rp.1.000 bagi yang memiliki member maupun yang tidak memiliki member ? </w:t>
+        <w:t xml:space="preserve">4. Bagaimana </w:t>
+      </w:r>
+      <w:proofErr w:type="spellStart"/>
+      <w:r>
+        <w:rPr>
+          <w:rFonts w:ascii="Times New Roman" w:hAnsi="Times New Roman" w:cs="Times New Roman"/>
+        </w:rPr>
+        <w:t>outputnya</w:t>
+      </w:r>
+      <w:proofErr w:type="spellEnd"/>
+      <w:r>
+        <w:rPr>
+          <w:rFonts w:ascii="Times New Roman" w:hAnsi="Times New Roman" w:cs="Times New Roman"/>
+        </w:rPr>
+        <w:t xml:space="preserve"> ketika </w:t>
+      </w:r>
+      <w:proofErr w:type="spellStart"/>
+      <w:r>
+        <w:rPr>
+          <w:rFonts w:ascii="Times New Roman" w:hAnsi="Times New Roman" w:cs="Times New Roman"/>
+        </w:rPr>
+        <w:t>diberikan</w:t>
+      </w:r>
+      <w:proofErr w:type="spellEnd"/>
+      <w:r>
+        <w:rPr>
+          <w:rFonts w:ascii="Times New Roman" w:hAnsi="Times New Roman" w:cs="Times New Roman"/>
+        </w:rPr>
+        <w:t xml:space="preserve"> input </w:t>
+      </w:r>
+      <w:proofErr w:type="spellStart"/>
+      <w:r>
+        <w:rPr>
+          <w:rFonts w:ascii="Times New Roman" w:hAnsi="Times New Roman" w:cs="Times New Roman"/>
+        </w:rPr>
+        <w:t>jenis</w:t>
+      </w:r>
+      <w:proofErr w:type="spellEnd"/>
+      <w:r>
+        <w:rPr>
+          <w:rFonts w:ascii="Times New Roman" w:hAnsi="Times New Roman" w:cs="Times New Roman"/>
+        </w:rPr>
+        <w:t xml:space="preserve"> </w:t>
+      </w:r>
+      <w:proofErr w:type="spellStart"/>
+      <w:r>
+        <w:rPr>
+          <w:rFonts w:ascii="Times New Roman" w:hAnsi="Times New Roman" w:cs="Times New Roman"/>
+        </w:rPr>
+        <w:t>pembayaran</w:t>
+      </w:r>
+      <w:proofErr w:type="spellEnd"/>
+      <w:r>
+        <w:rPr>
+          <w:rFonts w:ascii="Times New Roman" w:hAnsi="Times New Roman" w:cs="Times New Roman"/>
+        </w:rPr>
+        <w:t xml:space="preserve"> </w:t>
+      </w:r>
+      <w:proofErr w:type="spellStart"/>
+      <w:r>
+        <w:rPr>
+          <w:rFonts w:ascii="Times New Roman" w:hAnsi="Times New Roman" w:cs="Times New Roman"/>
+        </w:rPr>
+        <w:t>melalui</w:t>
+      </w:r>
+      <w:proofErr w:type="spellEnd"/>
+      <w:r>
+        <w:rPr>
+          <w:rFonts w:ascii="Times New Roman" w:hAnsi="Times New Roman" w:cs="Times New Roman"/>
+        </w:rPr>
+        <w:t xml:space="preserve"> QRIS </w:t>
+      </w:r>
+      <w:proofErr w:type="spellStart"/>
+      <w:r>
+        <w:rPr>
+          <w:rFonts w:ascii="Times New Roman" w:hAnsi="Times New Roman" w:cs="Times New Roman"/>
+        </w:rPr>
+        <w:t>akan</w:t>
+      </w:r>
+      <w:proofErr w:type="spellEnd"/>
+      <w:r>
+        <w:rPr>
+          <w:rFonts w:ascii="Times New Roman" w:hAnsi="Times New Roman" w:cs="Times New Roman"/>
+        </w:rPr>
+        <w:t xml:space="preserve"> </w:t>
+      </w:r>
+      <w:proofErr w:type="spellStart"/>
+      <w:r>
+        <w:rPr>
+          <w:rFonts w:ascii="Times New Roman" w:hAnsi="Times New Roman" w:cs="Times New Roman"/>
+        </w:rPr>
+        <w:t>mendapatkan</w:t>
+      </w:r>
+      <w:proofErr w:type="spellEnd"/>
+      <w:r>
+        <w:rPr>
+          <w:rFonts w:ascii="Times New Roman" w:hAnsi="Times New Roman" w:cs="Times New Roman"/>
+        </w:rPr>
+        <w:t xml:space="preserve"> </w:t>
+      </w:r>
+      <w:proofErr w:type="spellStart"/>
+      <w:r>
+        <w:rPr>
+          <w:rFonts w:ascii="Times New Roman" w:hAnsi="Times New Roman" w:cs="Times New Roman"/>
+        </w:rPr>
+        <w:t>potongan</w:t>
+      </w:r>
+      <w:proofErr w:type="spellEnd"/>
+      <w:r>
+        <w:rPr>
+          <w:rFonts w:ascii="Times New Roman" w:hAnsi="Times New Roman" w:cs="Times New Roman"/>
+        </w:rPr>
+        <w:t xml:space="preserve"> </w:t>
+      </w:r>
+      <w:proofErr w:type="spellStart"/>
+      <w:r>
+        <w:rPr>
+          <w:rFonts w:ascii="Times New Roman" w:hAnsi="Times New Roman" w:cs="Times New Roman"/>
+        </w:rPr>
+        <w:t>harga</w:t>
+      </w:r>
+      <w:proofErr w:type="spellEnd"/>
+      <w:r>
+        <w:rPr>
+          <w:rFonts w:ascii="Times New Roman" w:hAnsi="Times New Roman" w:cs="Times New Roman"/>
+        </w:rPr>
+        <w:t xml:space="preserve"> Rp.1.000 </w:t>
+      </w:r>
+      <w:proofErr w:type="spellStart"/>
+      <w:r>
+        <w:rPr>
+          <w:rFonts w:ascii="Times New Roman" w:hAnsi="Times New Roman" w:cs="Times New Roman"/>
+        </w:rPr>
+        <w:t>bagi</w:t>
+      </w:r>
+      <w:proofErr w:type="spellEnd"/>
+      <w:r>
+        <w:rPr>
+          <w:rFonts w:ascii="Times New Roman" w:hAnsi="Times New Roman" w:cs="Times New Roman"/>
+        </w:rPr>
+        <w:t xml:space="preserve"> yang </w:t>
+      </w:r>
+      <w:proofErr w:type="spellStart"/>
+      <w:r>
+        <w:rPr>
+          <w:rFonts w:ascii="Times New Roman" w:hAnsi="Times New Roman" w:cs="Times New Roman"/>
+        </w:rPr>
+        <w:t>memiliki</w:t>
+      </w:r>
+      <w:proofErr w:type="spellEnd"/>
+      <w:r>
+        <w:rPr>
+          <w:rFonts w:ascii="Times New Roman" w:hAnsi="Times New Roman" w:cs="Times New Roman"/>
+        </w:rPr>
+        <w:t xml:space="preserve"> member maupun yang </w:t>
+      </w:r>
+      <w:proofErr w:type="spellStart"/>
+      <w:r>
+        <w:rPr>
+          <w:rFonts w:ascii="Times New Roman" w:hAnsi="Times New Roman" w:cs="Times New Roman"/>
+        </w:rPr>
+        <w:t>tidak</w:t>
+      </w:r>
+      <w:proofErr w:type="spellEnd"/>
+      <w:r>
+        <w:rPr>
+          <w:rFonts w:ascii="Times New Roman" w:hAnsi="Times New Roman" w:cs="Times New Roman"/>
+        </w:rPr>
+        <w:t xml:space="preserve"> </w:t>
+      </w:r>
+      <w:proofErr w:type="spellStart"/>
+      <w:r>
+        <w:rPr>
+          <w:rFonts w:ascii="Times New Roman" w:hAnsi="Times New Roman" w:cs="Times New Roman"/>
+        </w:rPr>
+        <w:t>memiliki</w:t>
+      </w:r>
+      <w:proofErr w:type="spellEnd"/>
+      <w:r>
+        <w:rPr>
+          <w:rFonts w:ascii="Times New Roman" w:hAnsi="Times New Roman" w:cs="Times New Roman"/>
+        </w:rPr>
+        <w:t xml:space="preserve"> </w:t>
+      </w:r>
+      <w:proofErr w:type="gramStart"/>
+      <w:r>
+        <w:rPr>
+          <w:rFonts w:ascii="Times New Roman" w:hAnsi="Times New Roman" w:cs="Times New Roman"/>
+        </w:rPr>
+        <w:t>member ?</w:t>
+      </w:r>
+      <w:proofErr w:type="gramEnd"/>
+      <w:r>
+        <w:rPr>
+          <w:rFonts w:ascii="Times New Roman" w:hAnsi="Times New Roman" w:cs="Times New Roman"/>
+        </w:rPr>
+        <w:t xml:space="preserve"> </w:t>
       </w:r>
     </w:p>
     <w:p>
@@ -873,7 +2681,132 @@
           <w:rFonts w:ascii="Times New Roman" w:hAnsi="Times New Roman" w:cs="Times New Roman"/>
         </w:rPr>
         <w:tab/>
-        <w:t>Harganya akan berkurang 1000 dari hargas semula, karena sudah mendapatkan potongan 1000</w:t>
+      </w:r>
+      <w:proofErr w:type="spellStart"/>
+      <w:r>
+        <w:rPr>
+          <w:rFonts w:ascii="Times New Roman" w:hAnsi="Times New Roman" w:cs="Times New Roman"/>
+        </w:rPr>
+        <w:t>Harganya</w:t>
+      </w:r>
+      <w:proofErr w:type="spellEnd"/>
+      <w:r>
+        <w:rPr>
+          <w:rFonts w:ascii="Times New Roman" w:hAnsi="Times New Roman" w:cs="Times New Roman"/>
+        </w:rPr>
+        <w:t xml:space="preserve"> </w:t>
+      </w:r>
+      <w:proofErr w:type="spellStart"/>
+      <w:r>
+        <w:rPr>
+          <w:rFonts w:ascii="Times New Roman" w:hAnsi="Times New Roman" w:cs="Times New Roman"/>
+        </w:rPr>
+        <w:t>akan</w:t>
+      </w:r>
+      <w:proofErr w:type="spellEnd"/>
+      <w:r>
+        <w:rPr>
+          <w:rFonts w:ascii="Times New Roman" w:hAnsi="Times New Roman" w:cs="Times New Roman"/>
+        </w:rPr>
+        <w:t xml:space="preserve"> </w:t>
+      </w:r>
+      <w:proofErr w:type="spellStart"/>
+      <w:r>
+        <w:rPr>
+          <w:rFonts w:ascii="Times New Roman" w:hAnsi="Times New Roman" w:cs="Times New Roman"/>
+        </w:rPr>
+        <w:t>berkurang</w:t>
+      </w:r>
+      <w:proofErr w:type="spellEnd"/>
+      <w:r>
+        <w:rPr>
+          <w:rFonts w:ascii="Times New Roman" w:hAnsi="Times New Roman" w:cs="Times New Roman"/>
+        </w:rPr>
+        <w:t xml:space="preserve"> 1000 dari </w:t>
+      </w:r>
+      <w:proofErr w:type="spellStart"/>
+      <w:r>
+        <w:rPr>
+          <w:rFonts w:ascii="Times New Roman" w:hAnsi="Times New Roman" w:cs="Times New Roman"/>
+        </w:rPr>
+        <w:t>hargas</w:t>
+      </w:r>
+      <w:proofErr w:type="spellEnd"/>
+      <w:r>
+        <w:rPr>
+          <w:rFonts w:ascii="Times New Roman" w:hAnsi="Times New Roman" w:cs="Times New Roman"/>
+        </w:rPr>
+        <w:t xml:space="preserve"> </w:t>
+      </w:r>
+      <w:proofErr w:type="spellStart"/>
+      <w:r>
+        <w:rPr>
+          <w:rFonts w:ascii="Times New Roman" w:hAnsi="Times New Roman" w:cs="Times New Roman"/>
+        </w:rPr>
+        <w:t>semula</w:t>
+      </w:r>
+      <w:proofErr w:type="spellEnd"/>
+      <w:r>
+        <w:rPr>
+          <w:rFonts w:ascii="Times New Roman" w:hAnsi="Times New Roman" w:cs="Times New Roman"/>
+        </w:rPr>
+        <w:t xml:space="preserve">, </w:t>
+      </w:r>
+      <w:proofErr w:type="spellStart"/>
+      <w:r>
+        <w:rPr>
+          <w:rFonts w:ascii="Times New Roman" w:hAnsi="Times New Roman" w:cs="Times New Roman"/>
+        </w:rPr>
+        <w:t>karena</w:t>
+      </w:r>
+      <w:proofErr w:type="spellEnd"/>
+      <w:r>
+        <w:rPr>
+          <w:rFonts w:ascii="Times New Roman" w:hAnsi="Times New Roman" w:cs="Times New Roman"/>
+        </w:rPr>
+        <w:t xml:space="preserve"> </w:t>
+      </w:r>
+      <w:proofErr w:type="spellStart"/>
+      <w:r>
+        <w:rPr>
+          <w:rFonts w:ascii="Times New Roman" w:hAnsi="Times New Roman" w:cs="Times New Roman"/>
+        </w:rPr>
+        <w:t>sudah</w:t>
+      </w:r>
+      <w:proofErr w:type="spellEnd"/>
+      <w:r>
+        <w:rPr>
+          <w:rFonts w:ascii="Times New Roman" w:hAnsi="Times New Roman" w:cs="Times New Roman"/>
+        </w:rPr>
+        <w:t xml:space="preserve"> </w:t>
+      </w:r>
+      <w:proofErr w:type="spellStart"/>
+      <w:r>
+        <w:rPr>
+          <w:rFonts w:ascii="Times New Roman" w:hAnsi="Times New Roman" w:cs="Times New Roman"/>
+        </w:rPr>
+        <w:t>mendapatkan</w:t>
+      </w:r>
+      <w:proofErr w:type="spellEnd"/>
+      <w:r>
+        <w:rPr>
+          <w:rFonts w:ascii="Times New Roman" w:hAnsi="Times New Roman" w:cs="Times New Roman"/>
+        </w:rPr>
+        <w:t xml:space="preserve"> </w:t>
+      </w:r>
+      <w:proofErr w:type="spellStart"/>
+      <w:r>
+        <w:rPr>
+          <w:rFonts w:ascii="Times New Roman" w:hAnsi="Times New Roman" w:cs="Times New Roman"/>
+        </w:rPr>
+        <w:t>potongan</w:t>
+      </w:r>
+      <w:proofErr w:type="spellEnd"/>
+      <w:r>
+        <w:rPr>
+          <w:rFonts w:ascii="Times New Roman" w:hAnsi="Times New Roman" w:cs="Times New Roman"/>
+        </w:rPr>
+        <w:t xml:space="preserve"> 1000</w:t>
       </w:r>
     </w:p>
     <w:p>
@@ -897,7 +2830,63 @@
         <w:rPr>
           <w:rFonts w:ascii="Times New Roman" w:hAnsi="Times New Roman" w:cs="Times New Roman"/>
         </w:rPr>
-        <w:t xml:space="preserve">5. Modifikasi program sesuai jawaban no 2 ! </w:t>
+        <w:t xml:space="preserve">5. </w:t>
+      </w:r>
+      <w:proofErr w:type="spellStart"/>
+      <w:r>
+        <w:rPr>
+          <w:rFonts w:ascii="Times New Roman" w:hAnsi="Times New Roman" w:cs="Times New Roman"/>
+        </w:rPr>
+        <w:t>Modifikasi</w:t>
+      </w:r>
+      <w:proofErr w:type="spellEnd"/>
+      <w:r>
+        <w:rPr>
+          <w:rFonts w:ascii="Times New Roman" w:hAnsi="Times New Roman" w:cs="Times New Roman"/>
+        </w:rPr>
+        <w:t xml:space="preserve"> program </w:t>
+      </w:r>
+      <w:proofErr w:type="spellStart"/>
+      <w:r>
+        <w:rPr>
+          <w:rFonts w:ascii="Times New Roman" w:hAnsi="Times New Roman" w:cs="Times New Roman"/>
+        </w:rPr>
+        <w:t>sesuai</w:t>
+      </w:r>
+      <w:proofErr w:type="spellEnd"/>
+      <w:r>
+        <w:rPr>
+          <w:rFonts w:ascii="Times New Roman" w:hAnsi="Times New Roman" w:cs="Times New Roman"/>
+        </w:rPr>
+        <w:t xml:space="preserve"> </w:t>
+      </w:r>
+      <w:proofErr w:type="spellStart"/>
+      <w:r>
+        <w:rPr>
+          <w:rFonts w:ascii="Times New Roman" w:hAnsi="Times New Roman" w:cs="Times New Roman"/>
+        </w:rPr>
+        <w:t>jawaban</w:t>
+      </w:r>
+      <w:proofErr w:type="spellEnd"/>
+      <w:r>
+        <w:rPr>
+          <w:rFonts w:ascii="Times New Roman" w:hAnsi="Times New Roman" w:cs="Times New Roman"/>
+        </w:rPr>
+        <w:t xml:space="preserve"> no </w:t>
+      </w:r>
+      <w:proofErr w:type="gramStart"/>
+      <w:r>
+        <w:rPr>
+          <w:rFonts w:ascii="Times New Roman" w:hAnsi="Times New Roman" w:cs="Times New Roman"/>
+        </w:rPr>
+        <w:t>2 !</w:t>
+      </w:r>
+      <w:proofErr w:type="gramEnd"/>
+      <w:r>
+        <w:rPr>
+          <w:rFonts w:ascii="Times New Roman" w:hAnsi="Times New Roman" w:cs="Times New Roman"/>
+        </w:rPr>
+        <w:t xml:space="preserve"> </w:t>
       </w:r>
     </w:p>
     <w:p>
@@ -911,6 +2900,7 @@
       <w:r>
         <w:rPr>
           <w:rFonts w:ascii="Times New Roman" w:hAnsi="Times New Roman" w:cs="Times New Roman"/>
+          <w:noProof/>
         </w:rPr>
         <w:lastRenderedPageBreak/>
         <w:drawing>
@@ -961,6 +2951,7 @@
       <w:r>
         <w:rPr>
           <w:rFonts w:ascii="Times New Roman" w:hAnsi="Times New Roman" w:cs="Times New Roman"/>
+          <w:noProof/>
         </w:rPr>
         <w:drawing>
           <wp:inline distT="0" distB="0" distL="0" distR="0" wp14:anchorId="49019977" wp14:editId="00CD2BDD">
@@ -1007,11 +2998,1863 @@
           <w:rFonts w:ascii="Times New Roman" w:hAnsi="Times New Roman" w:cs="Times New Roman"/>
         </w:rPr>
       </w:pPr>
-      <w:r>
-        <w:rPr>
-          <w:rFonts w:ascii="Times New Roman" w:hAnsi="Times New Roman" w:cs="Times New Roman"/>
-        </w:rPr>
-        <w:t>6. Push dan commit hasil modifikasi anda ke repository !</w:t>
+    </w:p>
+    <w:p>
+      <w:pPr>
+        <w:pStyle w:val="ListParagraph"/>
+        <w:ind w:left="0"/>
+        <w:rPr>
+          <w:rFonts w:ascii="Times New Roman" w:hAnsi="Times New Roman" w:cs="Times New Roman"/>
+        </w:rPr>
+      </w:pPr>
+    </w:p>
+    <w:p>
+      <w:pPr>
+        <w:pStyle w:val="ListParagraph"/>
+        <w:ind w:left="0"/>
+        <w:rPr>
+          <w:rFonts w:ascii="Times New Roman" w:hAnsi="Times New Roman" w:cs="Times New Roman"/>
+        </w:rPr>
+      </w:pPr>
+    </w:p>
+    <w:p>
+      <w:pPr>
+        <w:pStyle w:val="ListParagraph"/>
+        <w:ind w:left="0"/>
+        <w:rPr>
+          <w:rFonts w:ascii="Times New Roman" w:hAnsi="Times New Roman" w:cs="Times New Roman"/>
+        </w:rPr>
+      </w:pPr>
+    </w:p>
+    <w:p>
+      <w:pPr>
+        <w:pStyle w:val="ListParagraph"/>
+        <w:ind w:left="0"/>
+        <w:rPr>
+          <w:rFonts w:ascii="Times New Roman" w:hAnsi="Times New Roman" w:cs="Times New Roman"/>
+        </w:rPr>
+      </w:pPr>
+    </w:p>
+    <w:p>
+      <w:pPr>
+        <w:pStyle w:val="ListParagraph"/>
+        <w:ind w:left="0"/>
+        <w:rPr>
+          <w:rFonts w:ascii="Times New Roman" w:hAnsi="Times New Roman" w:cs="Times New Roman"/>
+        </w:rPr>
+      </w:pPr>
+    </w:p>
+    <w:p>
+      <w:pPr>
+        <w:pStyle w:val="ListParagraph"/>
+        <w:ind w:left="0"/>
+        <w:rPr>
+          <w:rFonts w:ascii="Times New Roman" w:hAnsi="Times New Roman" w:cs="Times New Roman"/>
+        </w:rPr>
+      </w:pPr>
+    </w:p>
+    <w:p>
+      <w:pPr>
+        <w:pStyle w:val="ListParagraph"/>
+        <w:ind w:left="0"/>
+        <w:rPr>
+          <w:rFonts w:ascii="Times New Roman" w:hAnsi="Times New Roman" w:cs="Times New Roman"/>
+        </w:rPr>
+      </w:pPr>
+    </w:p>
+    <w:p>
+      <w:pPr>
+        <w:pStyle w:val="ListParagraph"/>
+        <w:ind w:left="0"/>
+        <w:rPr>
+          <w:rFonts w:ascii="Times New Roman" w:hAnsi="Times New Roman" w:cs="Times New Roman"/>
+        </w:rPr>
+      </w:pPr>
+    </w:p>
+    <w:p>
+      <w:pPr>
+        <w:pStyle w:val="ListParagraph"/>
+        <w:ind w:left="0"/>
+        <w:rPr>
+          <w:rFonts w:ascii="Times New Roman" w:hAnsi="Times New Roman" w:cs="Times New Roman"/>
+        </w:rPr>
+      </w:pPr>
+    </w:p>
+    <w:p>
+      <w:pPr>
+        <w:pStyle w:val="ListParagraph"/>
+        <w:ind w:left="0"/>
+        <w:rPr>
+          <w:rFonts w:ascii="Times New Roman" w:hAnsi="Times New Roman" w:cs="Times New Roman"/>
+        </w:rPr>
+      </w:pPr>
+    </w:p>
+    <w:p>
+      <w:pPr>
+        <w:pStyle w:val="ListParagraph"/>
+        <w:ind w:left="0"/>
+        <w:rPr>
+          <w:rFonts w:ascii="Times New Roman" w:hAnsi="Times New Roman" w:cs="Times New Roman"/>
+        </w:rPr>
+      </w:pPr>
+    </w:p>
+    <w:p>
+      <w:pPr>
+        <w:pStyle w:val="ListParagraph"/>
+        <w:ind w:left="0"/>
+        <w:rPr>
+          <w:rFonts w:ascii="Times New Roman" w:hAnsi="Times New Roman" w:cs="Times New Roman"/>
+        </w:rPr>
+      </w:pPr>
+    </w:p>
+    <w:p>
+      <w:pPr>
+        <w:pStyle w:val="ListParagraph"/>
+        <w:ind w:left="0"/>
+        <w:rPr>
+          <w:rFonts w:ascii="Times New Roman" w:hAnsi="Times New Roman" w:cs="Times New Roman"/>
+        </w:rPr>
+      </w:pPr>
+      <w:r>
+        <w:rPr>
+          <w:rFonts w:ascii="Times New Roman" w:hAnsi="Times New Roman" w:cs="Times New Roman"/>
+        </w:rPr>
+        <w:lastRenderedPageBreak/>
+        <w:t xml:space="preserve">6. Push dan commit hasil </w:t>
+      </w:r>
+      <w:proofErr w:type="spellStart"/>
+      <w:r>
+        <w:rPr>
+          <w:rFonts w:ascii="Times New Roman" w:hAnsi="Times New Roman" w:cs="Times New Roman"/>
+        </w:rPr>
+        <w:t>modifikasi</w:t>
+      </w:r>
+      <w:proofErr w:type="spellEnd"/>
+      <w:r>
+        <w:rPr>
+          <w:rFonts w:ascii="Times New Roman" w:hAnsi="Times New Roman" w:cs="Times New Roman"/>
+        </w:rPr>
+        <w:t xml:space="preserve"> </w:t>
+      </w:r>
+      <w:proofErr w:type="spellStart"/>
+      <w:r>
+        <w:rPr>
+          <w:rFonts w:ascii="Times New Roman" w:hAnsi="Times New Roman" w:cs="Times New Roman"/>
+        </w:rPr>
+        <w:t>anda</w:t>
+      </w:r>
+      <w:proofErr w:type="spellEnd"/>
+      <w:r>
+        <w:rPr>
+          <w:rFonts w:ascii="Times New Roman" w:hAnsi="Times New Roman" w:cs="Times New Roman"/>
+        </w:rPr>
+        <w:t xml:space="preserve"> ke </w:t>
+      </w:r>
+      <w:proofErr w:type="gramStart"/>
+      <w:r>
+        <w:rPr>
+          <w:rFonts w:ascii="Times New Roman" w:hAnsi="Times New Roman" w:cs="Times New Roman"/>
+        </w:rPr>
+        <w:t>repository !</w:t>
+      </w:r>
+      <w:proofErr w:type="gramEnd"/>
+    </w:p>
+    <w:p>
+      <w:pPr>
+        <w:pStyle w:val="ListParagraph"/>
+        <w:ind w:left="0"/>
+        <w:rPr>
+          <w:rFonts w:ascii="Times New Roman" w:hAnsi="Times New Roman" w:cs="Times New Roman"/>
+        </w:rPr>
+      </w:pPr>
+      <w:r>
+        <w:rPr>
+          <w:rFonts w:ascii="Times New Roman" w:hAnsi="Times New Roman" w:cs="Times New Roman"/>
+          <w:noProof/>
+        </w:rPr>
+        <w:drawing>
+          <wp:inline distT="0" distB="0" distL="0" distR="0" wp14:anchorId="6F1D02F3" wp14:editId="6EBF0811">
+            <wp:extent cx="4191000" cy="3003550"/>
+            <wp:effectExtent l="0" t="0" r="0" b="6350"/>
+            <wp:docPr id="1223196064" name="Picture 1"/>
+            <wp:cNvGraphicFramePr>
+              <a:graphicFrameLocks xmlns:a="http://schemas.openxmlformats.org/drawingml/2006/main" noChangeAspect="1"/>
+            </wp:cNvGraphicFramePr>
+            <a:graphic xmlns:a="http://schemas.openxmlformats.org/drawingml/2006/main">
+              <a:graphicData uri="http://schemas.openxmlformats.org/drawingml/2006/picture">
+                <pic:pic xmlns:pic="http://schemas.openxmlformats.org/drawingml/2006/picture">
+                  <pic:nvPicPr>
+                    <pic:cNvPr id="1223196064" name=""/>
+                    <pic:cNvPicPr/>
+                  </pic:nvPicPr>
+                  <pic:blipFill>
+                    <a:blip r:embed="rId13"/>
+                    <a:stretch>
+                      <a:fillRect/>
+                    </a:stretch>
+                  </pic:blipFill>
+                  <pic:spPr>
+                    <a:xfrm>
+                      <a:off x="0" y="0"/>
+                      <a:ext cx="4193488" cy="3005333"/>
+                    </a:xfrm>
+                    <a:prstGeom prst="rect">
+                      <a:avLst/>
+                    </a:prstGeom>
+                  </pic:spPr>
+                </pic:pic>
+              </a:graphicData>
+            </a:graphic>
+          </wp:inline>
+        </w:drawing>
+      </w:r>
+      <w:r>
+        <w:rPr>
+          <w:rFonts w:ascii="Times New Roman" w:hAnsi="Times New Roman" w:cs="Times New Roman"/>
+        </w:rPr>
+        <w:t>\</w:t>
+      </w:r>
+    </w:p>
+    <w:p>
+      <w:pPr>
+        <w:pStyle w:val="ListParagraph"/>
+        <w:ind w:left="0"/>
+        <w:rPr>
+          <w:rFonts w:ascii="Times New Roman" w:hAnsi="Times New Roman" w:cs="Times New Roman"/>
+        </w:rPr>
+      </w:pPr>
+    </w:p>
+    <w:p>
+      <w:pPr>
+        <w:pStyle w:val="ListParagraph"/>
+        <w:ind w:left="0"/>
+        <w:rPr>
+          <w:rFonts w:ascii="Times New Roman" w:hAnsi="Times New Roman" w:cs="Times New Roman"/>
+          <w:b/>
+          <w:bCs/>
+          <w:sz w:val="24"/>
+          <w:szCs w:val="24"/>
+        </w:rPr>
+      </w:pPr>
+      <w:proofErr w:type="spellStart"/>
+      <w:r>
+        <w:rPr>
+          <w:rFonts w:ascii="Times New Roman" w:hAnsi="Times New Roman" w:cs="Times New Roman"/>
+          <w:b/>
+          <w:bCs/>
+          <w:sz w:val="24"/>
+          <w:szCs w:val="24"/>
+        </w:rPr>
+        <w:t>Percobaan</w:t>
+      </w:r>
+      <w:proofErr w:type="spellEnd"/>
+      <w:r>
+        <w:rPr>
+          <w:rFonts w:ascii="Times New Roman" w:hAnsi="Times New Roman" w:cs="Times New Roman"/>
+          <w:b/>
+          <w:bCs/>
+          <w:sz w:val="24"/>
+          <w:szCs w:val="24"/>
+        </w:rPr>
+        <w:t xml:space="preserve"> 2.3:</w:t>
+      </w:r>
+    </w:p>
+    <w:p>
+      <w:pPr>
+        <w:pStyle w:val="ListParagraph"/>
+        <w:numPr>
+          <w:ilvl w:val="0"/>
+          <w:numId w:val="14"/>
+        </w:numPr>
+        <w:rPr>
+          <w:rFonts w:ascii="Times New Roman" w:hAnsi="Times New Roman" w:cs="Times New Roman"/>
+        </w:rPr>
+      </w:pPr>
+      <w:r>
+        <w:rPr>
+          <w:rFonts w:ascii="Times New Roman" w:hAnsi="Times New Roman" w:cs="Times New Roman"/>
+        </w:rPr>
+        <w:t xml:space="preserve">Jelaskan </w:t>
+      </w:r>
+      <w:proofErr w:type="spellStart"/>
+      <w:r>
+        <w:rPr>
+          <w:rFonts w:ascii="Times New Roman" w:hAnsi="Times New Roman" w:cs="Times New Roman"/>
+        </w:rPr>
+        <w:t>fungsi</w:t>
+      </w:r>
+      <w:proofErr w:type="spellEnd"/>
+      <w:r>
+        <w:rPr>
+          <w:rFonts w:ascii="Times New Roman" w:hAnsi="Times New Roman" w:cs="Times New Roman"/>
+        </w:rPr>
+        <w:t xml:space="preserve"> dari (int) pada </w:t>
+      </w:r>
+      <w:proofErr w:type="spellStart"/>
+      <w:r>
+        <w:rPr>
+          <w:rFonts w:ascii="Times New Roman" w:hAnsi="Times New Roman" w:cs="Times New Roman"/>
+        </w:rPr>
+        <w:t>sintaks</w:t>
+      </w:r>
+      <w:proofErr w:type="spellEnd"/>
+      <w:r>
+        <w:rPr>
+          <w:rFonts w:ascii="Times New Roman" w:hAnsi="Times New Roman" w:cs="Times New Roman"/>
+        </w:rPr>
+        <w:t xml:space="preserve"> </w:t>
+      </w:r>
+      <w:proofErr w:type="spellStart"/>
+      <w:r>
+        <w:rPr>
+          <w:rFonts w:ascii="Times New Roman" w:hAnsi="Times New Roman" w:cs="Times New Roman"/>
+        </w:rPr>
+        <w:t>gajiBersih</w:t>
+      </w:r>
+      <w:proofErr w:type="spellEnd"/>
+      <w:r>
+        <w:rPr>
+          <w:rFonts w:ascii="Times New Roman" w:hAnsi="Times New Roman" w:cs="Times New Roman"/>
+        </w:rPr>
+        <w:t xml:space="preserve"> = (int) (</w:t>
+      </w:r>
+      <w:proofErr w:type="spellStart"/>
+      <w:r>
+        <w:rPr>
+          <w:rFonts w:ascii="Times New Roman" w:hAnsi="Times New Roman" w:cs="Times New Roman"/>
+        </w:rPr>
+        <w:t>penghasilan</w:t>
+      </w:r>
+      <w:proofErr w:type="spellEnd"/>
+      <w:r>
+        <w:rPr>
+          <w:rFonts w:ascii="Times New Roman" w:hAnsi="Times New Roman" w:cs="Times New Roman"/>
+        </w:rPr>
+        <w:t xml:space="preserve"> - (</w:t>
+      </w:r>
+      <w:proofErr w:type="spellStart"/>
+      <w:r>
+        <w:rPr>
+          <w:rFonts w:ascii="Times New Roman" w:hAnsi="Times New Roman" w:cs="Times New Roman"/>
+        </w:rPr>
+        <w:t>penghasilan</w:t>
+      </w:r>
+      <w:proofErr w:type="spellEnd"/>
+      <w:r>
+        <w:rPr>
+          <w:rFonts w:ascii="Times New Roman" w:hAnsi="Times New Roman" w:cs="Times New Roman"/>
+        </w:rPr>
+        <w:t xml:space="preserve"> * </w:t>
+      </w:r>
+      <w:proofErr w:type="spellStart"/>
+      <w:r>
+        <w:rPr>
+          <w:rFonts w:ascii="Times New Roman" w:hAnsi="Times New Roman" w:cs="Times New Roman"/>
+        </w:rPr>
+        <w:t>pajak</w:t>
+      </w:r>
+      <w:proofErr w:type="spellEnd"/>
+      <w:r>
+        <w:rPr>
+          <w:rFonts w:ascii="Times New Roman" w:hAnsi="Times New Roman" w:cs="Times New Roman"/>
+        </w:rPr>
+        <w:t xml:space="preserve">)); </w:t>
+      </w:r>
+    </w:p>
+    <w:p>
+      <w:pPr>
+        <w:pStyle w:val="ListParagraph"/>
+        <w:rPr>
+          <w:rFonts w:ascii="Times New Roman" w:hAnsi="Times New Roman" w:cs="Times New Roman"/>
+        </w:rPr>
+      </w:pPr>
+    </w:p>
+    <w:p>
+      <w:pPr>
+        <w:pStyle w:val="ListParagraph"/>
+        <w:rPr>
+          <w:rFonts w:ascii="Times New Roman" w:hAnsi="Times New Roman" w:cs="Times New Roman"/>
+        </w:rPr>
+      </w:pPr>
+      <w:proofErr w:type="spellStart"/>
+      <w:r>
+        <w:rPr>
+          <w:rFonts w:ascii="Times New Roman" w:hAnsi="Times New Roman" w:cs="Times New Roman"/>
+        </w:rPr>
+        <w:t>fungsi</w:t>
+      </w:r>
+      <w:proofErr w:type="spellEnd"/>
+      <w:r>
+        <w:rPr>
+          <w:rFonts w:ascii="Times New Roman" w:hAnsi="Times New Roman" w:cs="Times New Roman"/>
+        </w:rPr>
+        <w:t xml:space="preserve"> dari (int) adalah </w:t>
+      </w:r>
+      <w:r>
+        <w:rPr>
+          <w:rFonts w:ascii="Times New Roman" w:hAnsi="Times New Roman" w:cs="Times New Roman"/>
+          <w:b/>
+          <w:bCs/>
+        </w:rPr>
+        <w:t>casting</w:t>
+      </w:r>
+      <w:r>
+        <w:rPr>
+          <w:rFonts w:ascii="Times New Roman" w:hAnsi="Times New Roman" w:cs="Times New Roman"/>
+        </w:rPr>
+        <w:t xml:space="preserve"> atau </w:t>
+      </w:r>
+      <w:proofErr w:type="spellStart"/>
+      <w:r>
+        <w:rPr>
+          <w:rFonts w:ascii="Times New Roman" w:hAnsi="Times New Roman" w:cs="Times New Roman"/>
+          <w:b/>
+          <w:bCs/>
+        </w:rPr>
+        <w:t>konversi</w:t>
+      </w:r>
+      <w:proofErr w:type="spellEnd"/>
+      <w:r>
+        <w:rPr>
+          <w:rFonts w:ascii="Times New Roman" w:hAnsi="Times New Roman" w:cs="Times New Roman"/>
+          <w:b/>
+          <w:bCs/>
+        </w:rPr>
+        <w:t xml:space="preserve"> </w:t>
+      </w:r>
+      <w:proofErr w:type="spellStart"/>
+      <w:r>
+        <w:rPr>
+          <w:rFonts w:ascii="Times New Roman" w:hAnsi="Times New Roman" w:cs="Times New Roman"/>
+          <w:b/>
+          <w:bCs/>
+        </w:rPr>
+        <w:t>tipe</w:t>
+      </w:r>
+      <w:proofErr w:type="spellEnd"/>
+      <w:r>
+        <w:rPr>
+          <w:rFonts w:ascii="Times New Roman" w:hAnsi="Times New Roman" w:cs="Times New Roman"/>
+          <w:b/>
+          <w:bCs/>
+        </w:rPr>
+        <w:t xml:space="preserve"> data</w:t>
+      </w:r>
+      <w:r>
+        <w:rPr>
+          <w:rFonts w:ascii="Times New Roman" w:hAnsi="Times New Roman" w:cs="Times New Roman"/>
+        </w:rPr>
+        <w:t xml:space="preserve">. Dalam </w:t>
+      </w:r>
+      <w:proofErr w:type="spellStart"/>
+      <w:r>
+        <w:rPr>
+          <w:rFonts w:ascii="Times New Roman" w:hAnsi="Times New Roman" w:cs="Times New Roman"/>
+        </w:rPr>
+        <w:t>hal</w:t>
+      </w:r>
+      <w:proofErr w:type="spellEnd"/>
+      <w:r>
+        <w:rPr>
+          <w:rFonts w:ascii="Times New Roman" w:hAnsi="Times New Roman" w:cs="Times New Roman"/>
+        </w:rPr>
+        <w:t xml:space="preserve"> ini, (int) </w:t>
+      </w:r>
+      <w:proofErr w:type="spellStart"/>
+      <w:r>
+        <w:rPr>
+          <w:rFonts w:ascii="Times New Roman" w:hAnsi="Times New Roman" w:cs="Times New Roman"/>
+        </w:rPr>
+        <w:t>mengonversi</w:t>
+      </w:r>
+      <w:proofErr w:type="spellEnd"/>
+      <w:r>
+        <w:rPr>
+          <w:rFonts w:ascii="Times New Roman" w:hAnsi="Times New Roman" w:cs="Times New Roman"/>
+        </w:rPr>
+        <w:t xml:space="preserve"> hasil </w:t>
+      </w:r>
+      <w:proofErr w:type="spellStart"/>
+      <w:r>
+        <w:rPr>
+          <w:rFonts w:ascii="Times New Roman" w:hAnsi="Times New Roman" w:cs="Times New Roman"/>
+        </w:rPr>
+        <w:t>perhitungan</w:t>
+      </w:r>
+      <w:proofErr w:type="spellEnd"/>
+      <w:r>
+        <w:rPr>
+          <w:rFonts w:ascii="Times New Roman" w:hAnsi="Times New Roman" w:cs="Times New Roman"/>
+        </w:rPr>
+        <w:t xml:space="preserve"> yang </w:t>
+      </w:r>
+      <w:proofErr w:type="spellStart"/>
+      <w:r>
+        <w:rPr>
+          <w:rFonts w:ascii="Times New Roman" w:hAnsi="Times New Roman" w:cs="Times New Roman"/>
+        </w:rPr>
+        <w:t>mungkin</w:t>
+      </w:r>
+      <w:proofErr w:type="spellEnd"/>
+      <w:r>
+        <w:rPr>
+          <w:rFonts w:ascii="Times New Roman" w:hAnsi="Times New Roman" w:cs="Times New Roman"/>
+        </w:rPr>
+        <w:t xml:space="preserve"> </w:t>
+      </w:r>
+      <w:proofErr w:type="spellStart"/>
+      <w:r>
+        <w:rPr>
+          <w:rFonts w:ascii="Times New Roman" w:hAnsi="Times New Roman" w:cs="Times New Roman"/>
+        </w:rPr>
+        <w:t>berupa</w:t>
+      </w:r>
+      <w:proofErr w:type="spellEnd"/>
+      <w:r>
+        <w:rPr>
+          <w:rFonts w:ascii="Times New Roman" w:hAnsi="Times New Roman" w:cs="Times New Roman"/>
+        </w:rPr>
+        <w:t xml:space="preserve"> </w:t>
+      </w:r>
+      <w:proofErr w:type="spellStart"/>
+      <w:r>
+        <w:rPr>
+          <w:rFonts w:ascii="Times New Roman" w:hAnsi="Times New Roman" w:cs="Times New Roman"/>
+          <w:b/>
+          <w:bCs/>
+        </w:rPr>
+        <w:t>tipe</w:t>
+      </w:r>
+      <w:proofErr w:type="spellEnd"/>
+      <w:r>
+        <w:rPr>
+          <w:rFonts w:ascii="Times New Roman" w:hAnsi="Times New Roman" w:cs="Times New Roman"/>
+          <w:b/>
+          <w:bCs/>
+        </w:rPr>
+        <w:t xml:space="preserve"> data lain</w:t>
+      </w:r>
+      <w:r>
+        <w:rPr>
+          <w:rFonts w:ascii="Times New Roman" w:hAnsi="Times New Roman" w:cs="Times New Roman"/>
+        </w:rPr>
+        <w:t xml:space="preserve"> (</w:t>
+      </w:r>
+      <w:proofErr w:type="spellStart"/>
+      <w:r>
+        <w:rPr>
+          <w:rFonts w:ascii="Times New Roman" w:hAnsi="Times New Roman" w:cs="Times New Roman"/>
+        </w:rPr>
+        <w:t>seperti</w:t>
+      </w:r>
+      <w:proofErr w:type="spellEnd"/>
+      <w:r>
+        <w:rPr>
+          <w:rFonts w:ascii="Times New Roman" w:hAnsi="Times New Roman" w:cs="Times New Roman"/>
+        </w:rPr>
+        <w:t xml:space="preserve"> double atau float) </w:t>
+      </w:r>
+      <w:proofErr w:type="spellStart"/>
+      <w:r>
+        <w:rPr>
+          <w:rFonts w:ascii="Times New Roman" w:hAnsi="Times New Roman" w:cs="Times New Roman"/>
+        </w:rPr>
+        <w:t>menjadi</w:t>
+      </w:r>
+      <w:proofErr w:type="spellEnd"/>
+      <w:r>
+        <w:rPr>
+          <w:rFonts w:ascii="Times New Roman" w:hAnsi="Times New Roman" w:cs="Times New Roman"/>
+        </w:rPr>
+        <w:t xml:space="preserve"> </w:t>
+      </w:r>
+      <w:proofErr w:type="spellStart"/>
+      <w:r>
+        <w:rPr>
+          <w:rFonts w:ascii="Times New Roman" w:hAnsi="Times New Roman" w:cs="Times New Roman"/>
+        </w:rPr>
+        <w:t>tipe</w:t>
+      </w:r>
+      <w:proofErr w:type="spellEnd"/>
+      <w:r>
+        <w:rPr>
+          <w:rFonts w:ascii="Times New Roman" w:hAnsi="Times New Roman" w:cs="Times New Roman"/>
+        </w:rPr>
+        <w:t xml:space="preserve"> data </w:t>
+      </w:r>
+      <w:r>
+        <w:rPr>
+          <w:rFonts w:ascii="Times New Roman" w:hAnsi="Times New Roman" w:cs="Times New Roman"/>
+          <w:b/>
+          <w:bCs/>
+        </w:rPr>
+        <w:t>integer</w:t>
+      </w:r>
+      <w:r>
+        <w:rPr>
+          <w:rFonts w:ascii="Times New Roman" w:hAnsi="Times New Roman" w:cs="Times New Roman"/>
+        </w:rPr>
+        <w:t xml:space="preserve"> (int).</w:t>
+      </w:r>
+    </w:p>
+    <w:p>
+      <w:pPr>
+        <w:pStyle w:val="ListParagraph"/>
+        <w:rPr>
+          <w:rFonts w:ascii="Times New Roman" w:hAnsi="Times New Roman" w:cs="Times New Roman"/>
+        </w:rPr>
+      </w:pPr>
+    </w:p>
+    <w:p>
+      <w:pPr>
+        <w:pStyle w:val="ListParagraph"/>
+        <w:numPr>
+          <w:ilvl w:val="0"/>
+          <w:numId w:val="14"/>
+        </w:numPr>
+        <w:rPr>
+          <w:rFonts w:ascii="Times New Roman" w:hAnsi="Times New Roman" w:cs="Times New Roman"/>
+        </w:rPr>
+      </w:pPr>
+      <w:proofErr w:type="spellStart"/>
+      <w:r>
+        <w:rPr>
+          <w:rFonts w:ascii="Times New Roman" w:hAnsi="Times New Roman" w:cs="Times New Roman"/>
+        </w:rPr>
+        <w:t>Jalankan</w:t>
+      </w:r>
+      <w:proofErr w:type="spellEnd"/>
+      <w:r>
+        <w:rPr>
+          <w:rFonts w:ascii="Times New Roman" w:hAnsi="Times New Roman" w:cs="Times New Roman"/>
+        </w:rPr>
+        <w:t xml:space="preserve"> program dengan </w:t>
+      </w:r>
+      <w:proofErr w:type="spellStart"/>
+      <w:r>
+        <w:rPr>
+          <w:rFonts w:ascii="Times New Roman" w:hAnsi="Times New Roman" w:cs="Times New Roman"/>
+        </w:rPr>
+        <w:t>memasukkan</w:t>
+      </w:r>
+      <w:proofErr w:type="spellEnd"/>
+      <w:r>
+        <w:rPr>
+          <w:rFonts w:ascii="Times New Roman" w:hAnsi="Times New Roman" w:cs="Times New Roman"/>
+        </w:rPr>
+        <w:t xml:space="preserve"> </w:t>
+      </w:r>
+      <w:proofErr w:type="spellStart"/>
+      <w:r>
+        <w:rPr>
+          <w:rFonts w:ascii="Times New Roman" w:hAnsi="Times New Roman" w:cs="Times New Roman"/>
+        </w:rPr>
+        <w:t>kategori</w:t>
+      </w:r>
+      <w:proofErr w:type="spellEnd"/>
+      <w:r>
+        <w:rPr>
+          <w:rFonts w:ascii="Times New Roman" w:hAnsi="Times New Roman" w:cs="Times New Roman"/>
+        </w:rPr>
+        <w:t xml:space="preserve"> = PEBISNIS dan </w:t>
+      </w:r>
+      <w:proofErr w:type="spellStart"/>
+      <w:r>
+        <w:rPr>
+          <w:rFonts w:ascii="Times New Roman" w:hAnsi="Times New Roman" w:cs="Times New Roman"/>
+        </w:rPr>
+        <w:t>penghasilan</w:t>
+      </w:r>
+      <w:proofErr w:type="spellEnd"/>
+      <w:r>
+        <w:rPr>
+          <w:rFonts w:ascii="Times New Roman" w:hAnsi="Times New Roman" w:cs="Times New Roman"/>
+        </w:rPr>
+        <w:t xml:space="preserve"> = 2000000. Amati apa yang </w:t>
+      </w:r>
+      <w:proofErr w:type="spellStart"/>
+      <w:r>
+        <w:rPr>
+          <w:rFonts w:ascii="Times New Roman" w:hAnsi="Times New Roman" w:cs="Times New Roman"/>
+        </w:rPr>
+        <w:t>terjadi</w:t>
+      </w:r>
+      <w:proofErr w:type="spellEnd"/>
+      <w:r>
+        <w:rPr>
+          <w:rFonts w:ascii="Times New Roman" w:hAnsi="Times New Roman" w:cs="Times New Roman"/>
+        </w:rPr>
+        <w:t xml:space="preserve">! Apa </w:t>
+      </w:r>
+      <w:proofErr w:type="spellStart"/>
+      <w:r>
+        <w:rPr>
+          <w:rFonts w:ascii="Times New Roman" w:hAnsi="Times New Roman" w:cs="Times New Roman"/>
+        </w:rPr>
+        <w:t>kegunaan</w:t>
+      </w:r>
+      <w:proofErr w:type="spellEnd"/>
+      <w:r>
+        <w:rPr>
+          <w:rFonts w:ascii="Times New Roman" w:hAnsi="Times New Roman" w:cs="Times New Roman"/>
+        </w:rPr>
+        <w:t xml:space="preserve"> dari </w:t>
+      </w:r>
+      <w:proofErr w:type="spellStart"/>
+      <w:r>
+        <w:rPr>
+          <w:rFonts w:ascii="Times New Roman" w:hAnsi="Times New Roman" w:cs="Times New Roman"/>
+        </w:rPr>
+        <w:t>equalsIgnoreCase</w:t>
+      </w:r>
+      <w:proofErr w:type="spellEnd"/>
+      <w:r>
+        <w:rPr>
+          <w:rFonts w:ascii="Times New Roman" w:hAnsi="Times New Roman" w:cs="Times New Roman"/>
+        </w:rPr>
+        <w:t xml:space="preserve">? </w:t>
+      </w:r>
+    </w:p>
+    <w:p>
+      <w:pPr>
+        <w:pStyle w:val="ListParagraph"/>
+        <w:rPr>
+          <w:rFonts w:ascii="Times New Roman" w:hAnsi="Times New Roman" w:cs="Times New Roman"/>
+        </w:rPr>
+      </w:pPr>
+    </w:p>
+    <w:p>
+      <w:pPr>
+        <w:pStyle w:val="ListParagraph"/>
+        <w:rPr>
+          <w:rFonts w:ascii="Times New Roman" w:hAnsi="Times New Roman" w:cs="Times New Roman"/>
+        </w:rPr>
+      </w:pPr>
+      <w:proofErr w:type="spellStart"/>
+      <w:r>
+        <w:rPr>
+          <w:rFonts w:ascii="Times New Roman" w:hAnsi="Times New Roman" w:cs="Times New Roman"/>
+          <w:b/>
+          <w:bCs/>
+        </w:rPr>
+        <w:t>equalsIgnoreCase</w:t>
+      </w:r>
+      <w:proofErr w:type="spellEnd"/>
+      <w:r>
+        <w:rPr>
+          <w:rFonts w:ascii="Times New Roman" w:hAnsi="Times New Roman" w:cs="Times New Roman"/>
+        </w:rPr>
+        <w:t xml:space="preserve"> </w:t>
+      </w:r>
+      <w:proofErr w:type="spellStart"/>
+      <w:r>
+        <w:rPr>
+          <w:rFonts w:ascii="Times New Roman" w:hAnsi="Times New Roman" w:cs="Times New Roman"/>
+        </w:rPr>
+        <w:t>akan</w:t>
+      </w:r>
+      <w:proofErr w:type="spellEnd"/>
+      <w:r>
+        <w:rPr>
+          <w:rFonts w:ascii="Times New Roman" w:hAnsi="Times New Roman" w:cs="Times New Roman"/>
+        </w:rPr>
+        <w:t xml:space="preserve"> </w:t>
+      </w:r>
+      <w:proofErr w:type="spellStart"/>
+      <w:r>
+        <w:rPr>
+          <w:rFonts w:ascii="Times New Roman" w:hAnsi="Times New Roman" w:cs="Times New Roman"/>
+        </w:rPr>
+        <w:t>membandingkan</w:t>
+      </w:r>
+      <w:proofErr w:type="spellEnd"/>
+      <w:r>
+        <w:rPr>
+          <w:rFonts w:ascii="Times New Roman" w:hAnsi="Times New Roman" w:cs="Times New Roman"/>
+        </w:rPr>
+        <w:t xml:space="preserve"> </w:t>
+      </w:r>
+      <w:proofErr w:type="spellStart"/>
+      <w:r>
+        <w:rPr>
+          <w:rFonts w:ascii="Times New Roman" w:hAnsi="Times New Roman" w:cs="Times New Roman"/>
+        </w:rPr>
+        <w:t>variabel</w:t>
+      </w:r>
+      <w:proofErr w:type="spellEnd"/>
+      <w:r>
+        <w:rPr>
+          <w:rFonts w:ascii="Times New Roman" w:hAnsi="Times New Roman" w:cs="Times New Roman"/>
+        </w:rPr>
+        <w:t xml:space="preserve"> </w:t>
+      </w:r>
+      <w:proofErr w:type="spellStart"/>
+      <w:r>
+        <w:rPr>
+          <w:rFonts w:ascii="Times New Roman" w:hAnsi="Times New Roman" w:cs="Times New Roman"/>
+        </w:rPr>
+        <w:t>kategori</w:t>
+      </w:r>
+      <w:proofErr w:type="spellEnd"/>
+      <w:r>
+        <w:rPr>
+          <w:rFonts w:ascii="Times New Roman" w:hAnsi="Times New Roman" w:cs="Times New Roman"/>
+        </w:rPr>
+        <w:t xml:space="preserve"> dengan string "PEBISNIS" </w:t>
+      </w:r>
+      <w:proofErr w:type="spellStart"/>
+      <w:r>
+        <w:rPr>
+          <w:rFonts w:ascii="Times New Roman" w:hAnsi="Times New Roman" w:cs="Times New Roman"/>
+        </w:rPr>
+        <w:t>tanpa</w:t>
+      </w:r>
+      <w:proofErr w:type="spellEnd"/>
+      <w:r>
+        <w:rPr>
+          <w:rFonts w:ascii="Times New Roman" w:hAnsi="Times New Roman" w:cs="Times New Roman"/>
+        </w:rPr>
+        <w:t xml:space="preserve"> </w:t>
+      </w:r>
+      <w:proofErr w:type="spellStart"/>
+      <w:r>
+        <w:rPr>
+          <w:rFonts w:ascii="Times New Roman" w:hAnsi="Times New Roman" w:cs="Times New Roman"/>
+        </w:rPr>
+        <w:t>memperhatikan</w:t>
+      </w:r>
+      <w:proofErr w:type="spellEnd"/>
+      <w:r>
+        <w:rPr>
+          <w:rFonts w:ascii="Times New Roman" w:hAnsi="Times New Roman" w:cs="Times New Roman"/>
+        </w:rPr>
+        <w:t xml:space="preserve"> </w:t>
+      </w:r>
+      <w:proofErr w:type="spellStart"/>
+      <w:r>
+        <w:rPr>
+          <w:rFonts w:ascii="Times New Roman" w:hAnsi="Times New Roman" w:cs="Times New Roman"/>
+        </w:rPr>
+        <w:t>huruf</w:t>
+      </w:r>
+      <w:proofErr w:type="spellEnd"/>
+      <w:r>
+        <w:rPr>
+          <w:rFonts w:ascii="Times New Roman" w:hAnsi="Times New Roman" w:cs="Times New Roman"/>
+        </w:rPr>
+        <w:t xml:space="preserve"> </w:t>
+      </w:r>
+      <w:proofErr w:type="spellStart"/>
+      <w:r>
+        <w:rPr>
+          <w:rFonts w:ascii="Times New Roman" w:hAnsi="Times New Roman" w:cs="Times New Roman"/>
+        </w:rPr>
+        <w:t>kapital</w:t>
+      </w:r>
+      <w:proofErr w:type="spellEnd"/>
+      <w:r>
+        <w:rPr>
+          <w:rFonts w:ascii="Times New Roman" w:hAnsi="Times New Roman" w:cs="Times New Roman"/>
+        </w:rPr>
+        <w:t xml:space="preserve"> atau </w:t>
+      </w:r>
+      <w:proofErr w:type="spellStart"/>
+      <w:r>
+        <w:rPr>
+          <w:rFonts w:ascii="Times New Roman" w:hAnsi="Times New Roman" w:cs="Times New Roman"/>
+        </w:rPr>
+        <w:t>kecil</w:t>
+      </w:r>
+      <w:proofErr w:type="spellEnd"/>
+      <w:r>
+        <w:rPr>
+          <w:rFonts w:ascii="Times New Roman" w:hAnsi="Times New Roman" w:cs="Times New Roman"/>
+        </w:rPr>
+        <w:t xml:space="preserve">. Jadi, </w:t>
+      </w:r>
+      <w:proofErr w:type="spellStart"/>
+      <w:r>
+        <w:rPr>
+          <w:rFonts w:ascii="Times New Roman" w:hAnsi="Times New Roman" w:cs="Times New Roman"/>
+        </w:rPr>
+        <w:t>jika</w:t>
+      </w:r>
+      <w:proofErr w:type="spellEnd"/>
+      <w:r>
+        <w:rPr>
+          <w:rFonts w:ascii="Times New Roman" w:hAnsi="Times New Roman" w:cs="Times New Roman"/>
+        </w:rPr>
+        <w:t xml:space="preserve"> input adalah "PEBISNIS", "</w:t>
+      </w:r>
+      <w:proofErr w:type="spellStart"/>
+      <w:r>
+        <w:rPr>
+          <w:rFonts w:ascii="Times New Roman" w:hAnsi="Times New Roman" w:cs="Times New Roman"/>
+        </w:rPr>
+        <w:t>pebisnis</w:t>
+      </w:r>
+      <w:proofErr w:type="spellEnd"/>
+      <w:r>
+        <w:rPr>
+          <w:rFonts w:ascii="Times New Roman" w:hAnsi="Times New Roman" w:cs="Times New Roman"/>
+        </w:rPr>
+        <w:t>", atau "</w:t>
+      </w:r>
+      <w:proofErr w:type="spellStart"/>
+      <w:r>
+        <w:rPr>
+          <w:rFonts w:ascii="Times New Roman" w:hAnsi="Times New Roman" w:cs="Times New Roman"/>
+        </w:rPr>
+        <w:t>PeBiSnIs</w:t>
+      </w:r>
+      <w:proofErr w:type="spellEnd"/>
+      <w:r>
+        <w:rPr>
+          <w:rFonts w:ascii="Times New Roman" w:hAnsi="Times New Roman" w:cs="Times New Roman"/>
+        </w:rPr>
+        <w:t xml:space="preserve">", </w:t>
+      </w:r>
+      <w:proofErr w:type="spellStart"/>
+      <w:r>
+        <w:rPr>
+          <w:rFonts w:ascii="Times New Roman" w:hAnsi="Times New Roman" w:cs="Times New Roman"/>
+        </w:rPr>
+        <w:t>semuanya</w:t>
+      </w:r>
+      <w:proofErr w:type="spellEnd"/>
+      <w:r>
+        <w:rPr>
+          <w:rFonts w:ascii="Times New Roman" w:hAnsi="Times New Roman" w:cs="Times New Roman"/>
+        </w:rPr>
+        <w:t xml:space="preserve"> </w:t>
+      </w:r>
+      <w:proofErr w:type="spellStart"/>
+      <w:r>
+        <w:rPr>
+          <w:rFonts w:ascii="Times New Roman" w:hAnsi="Times New Roman" w:cs="Times New Roman"/>
+        </w:rPr>
+        <w:t>akan</w:t>
+      </w:r>
+      <w:proofErr w:type="spellEnd"/>
+      <w:r>
+        <w:rPr>
+          <w:rFonts w:ascii="Times New Roman" w:hAnsi="Times New Roman" w:cs="Times New Roman"/>
+        </w:rPr>
+        <w:t xml:space="preserve"> </w:t>
+      </w:r>
+      <w:proofErr w:type="spellStart"/>
+      <w:r>
+        <w:rPr>
+          <w:rFonts w:ascii="Times New Roman" w:hAnsi="Times New Roman" w:cs="Times New Roman"/>
+        </w:rPr>
+        <w:t>dianggap</w:t>
+      </w:r>
+      <w:proofErr w:type="spellEnd"/>
+      <w:r>
+        <w:rPr>
+          <w:rFonts w:ascii="Times New Roman" w:hAnsi="Times New Roman" w:cs="Times New Roman"/>
+        </w:rPr>
+        <w:t xml:space="preserve"> </w:t>
+      </w:r>
+      <w:proofErr w:type="spellStart"/>
+      <w:r>
+        <w:rPr>
+          <w:rFonts w:ascii="Times New Roman" w:hAnsi="Times New Roman" w:cs="Times New Roman"/>
+        </w:rPr>
+        <w:t>sama</w:t>
+      </w:r>
+      <w:proofErr w:type="spellEnd"/>
+      <w:r>
+        <w:rPr>
+          <w:rFonts w:ascii="Times New Roman" w:hAnsi="Times New Roman" w:cs="Times New Roman"/>
+        </w:rPr>
+        <w:t xml:space="preserve"> dan </w:t>
+      </w:r>
+      <w:proofErr w:type="spellStart"/>
+      <w:r>
+        <w:rPr>
+          <w:rFonts w:ascii="Times New Roman" w:hAnsi="Times New Roman" w:cs="Times New Roman"/>
+        </w:rPr>
+        <w:t>kondisi</w:t>
+      </w:r>
+      <w:proofErr w:type="spellEnd"/>
+      <w:r>
+        <w:rPr>
+          <w:rFonts w:ascii="Times New Roman" w:hAnsi="Times New Roman" w:cs="Times New Roman"/>
+        </w:rPr>
+        <w:t xml:space="preserve"> if </w:t>
+      </w:r>
+      <w:proofErr w:type="spellStart"/>
+      <w:r>
+        <w:rPr>
+          <w:rFonts w:ascii="Times New Roman" w:hAnsi="Times New Roman" w:cs="Times New Roman"/>
+        </w:rPr>
+        <w:t>akan</w:t>
+      </w:r>
+      <w:proofErr w:type="spellEnd"/>
+      <w:r>
+        <w:rPr>
+          <w:rFonts w:ascii="Times New Roman" w:hAnsi="Times New Roman" w:cs="Times New Roman"/>
+        </w:rPr>
+        <w:t xml:space="preserve"> </w:t>
+      </w:r>
+      <w:proofErr w:type="spellStart"/>
+      <w:r>
+        <w:rPr>
+          <w:rFonts w:ascii="Times New Roman" w:hAnsi="Times New Roman" w:cs="Times New Roman"/>
+        </w:rPr>
+        <w:t>terpenuhi</w:t>
+      </w:r>
+      <w:proofErr w:type="spellEnd"/>
+      <w:r>
+        <w:rPr>
+          <w:rFonts w:ascii="Times New Roman" w:hAnsi="Times New Roman" w:cs="Times New Roman"/>
+        </w:rPr>
+        <w:t>.</w:t>
+      </w:r>
+    </w:p>
+    <w:p>
+      <w:pPr>
+        <w:pStyle w:val="ListParagraph"/>
+        <w:ind w:left="0"/>
+        <w:rPr>
+          <w:rFonts w:ascii="Times New Roman" w:hAnsi="Times New Roman" w:cs="Times New Roman"/>
+        </w:rPr>
+      </w:pPr>
+    </w:p>
+    <w:p>
+      <w:pPr>
+        <w:pStyle w:val="ListParagraph"/>
+        <w:numPr>
+          <w:ilvl w:val="0"/>
+          <w:numId w:val="14"/>
+        </w:numPr>
+        <w:rPr>
+          <w:rFonts w:ascii="Times New Roman" w:hAnsi="Times New Roman" w:cs="Times New Roman"/>
+        </w:rPr>
+      </w:pPr>
+      <w:r>
+        <w:rPr>
+          <w:rFonts w:ascii="Times New Roman" w:hAnsi="Times New Roman" w:cs="Times New Roman"/>
+        </w:rPr>
+        <w:t xml:space="preserve">Ubah </w:t>
+      </w:r>
+      <w:proofErr w:type="spellStart"/>
+      <w:r>
+        <w:rPr>
+          <w:rFonts w:ascii="Times New Roman" w:hAnsi="Times New Roman" w:cs="Times New Roman"/>
+        </w:rPr>
+        <w:t>equalsIgnoreCase</w:t>
+      </w:r>
+      <w:proofErr w:type="spellEnd"/>
+      <w:r>
+        <w:rPr>
+          <w:rFonts w:ascii="Times New Roman" w:hAnsi="Times New Roman" w:cs="Times New Roman"/>
+        </w:rPr>
+        <w:t xml:space="preserve"> </w:t>
+      </w:r>
+      <w:proofErr w:type="spellStart"/>
+      <w:r>
+        <w:rPr>
+          <w:rFonts w:ascii="Times New Roman" w:hAnsi="Times New Roman" w:cs="Times New Roman"/>
+        </w:rPr>
+        <w:t>menjadi</w:t>
+      </w:r>
+      <w:proofErr w:type="spellEnd"/>
+      <w:r>
+        <w:rPr>
+          <w:rFonts w:ascii="Times New Roman" w:hAnsi="Times New Roman" w:cs="Times New Roman"/>
+        </w:rPr>
+        <w:t xml:space="preserve"> equals, </w:t>
+      </w:r>
+      <w:proofErr w:type="spellStart"/>
+      <w:r>
+        <w:rPr>
+          <w:rFonts w:ascii="Times New Roman" w:hAnsi="Times New Roman" w:cs="Times New Roman"/>
+        </w:rPr>
+        <w:t>kemudian</w:t>
+      </w:r>
+      <w:proofErr w:type="spellEnd"/>
+      <w:r>
+        <w:rPr>
+          <w:rFonts w:ascii="Times New Roman" w:hAnsi="Times New Roman" w:cs="Times New Roman"/>
+        </w:rPr>
+        <w:t xml:space="preserve"> </w:t>
+      </w:r>
+      <w:proofErr w:type="spellStart"/>
+      <w:r>
+        <w:rPr>
+          <w:rFonts w:ascii="Times New Roman" w:hAnsi="Times New Roman" w:cs="Times New Roman"/>
+        </w:rPr>
+        <w:t>jalankan</w:t>
+      </w:r>
+      <w:proofErr w:type="spellEnd"/>
+      <w:r>
+        <w:rPr>
+          <w:rFonts w:ascii="Times New Roman" w:hAnsi="Times New Roman" w:cs="Times New Roman"/>
+        </w:rPr>
+        <w:t xml:space="preserve"> program dengan </w:t>
+      </w:r>
+      <w:proofErr w:type="spellStart"/>
+      <w:r>
+        <w:rPr>
+          <w:rFonts w:ascii="Times New Roman" w:hAnsi="Times New Roman" w:cs="Times New Roman"/>
+        </w:rPr>
+        <w:t>memasukkan</w:t>
+      </w:r>
+      <w:proofErr w:type="spellEnd"/>
+      <w:r>
+        <w:rPr>
+          <w:rFonts w:ascii="Times New Roman" w:hAnsi="Times New Roman" w:cs="Times New Roman"/>
+        </w:rPr>
+        <w:t xml:space="preserve"> </w:t>
+      </w:r>
+      <w:proofErr w:type="spellStart"/>
+      <w:r>
+        <w:rPr>
+          <w:rFonts w:ascii="Times New Roman" w:hAnsi="Times New Roman" w:cs="Times New Roman"/>
+        </w:rPr>
+        <w:t>kategori</w:t>
+      </w:r>
+      <w:proofErr w:type="spellEnd"/>
+      <w:r>
+        <w:rPr>
+          <w:rFonts w:ascii="Times New Roman" w:hAnsi="Times New Roman" w:cs="Times New Roman"/>
+        </w:rPr>
+        <w:t xml:space="preserve"> = PEBISNIS dan </w:t>
+      </w:r>
+      <w:proofErr w:type="spellStart"/>
+      <w:r>
+        <w:rPr>
+          <w:rFonts w:ascii="Times New Roman" w:hAnsi="Times New Roman" w:cs="Times New Roman"/>
+        </w:rPr>
+        <w:t>penghasilan</w:t>
+      </w:r>
+      <w:proofErr w:type="spellEnd"/>
+      <w:r>
+        <w:rPr>
+          <w:rFonts w:ascii="Times New Roman" w:hAnsi="Times New Roman" w:cs="Times New Roman"/>
+        </w:rPr>
+        <w:t xml:space="preserve"> = 2000000. Amati apa yang </w:t>
+      </w:r>
+      <w:proofErr w:type="spellStart"/>
+      <w:r>
+        <w:rPr>
+          <w:rFonts w:ascii="Times New Roman" w:hAnsi="Times New Roman" w:cs="Times New Roman"/>
+        </w:rPr>
+        <w:t>terjadi</w:t>
+      </w:r>
+      <w:proofErr w:type="spellEnd"/>
+      <w:r>
+        <w:rPr>
+          <w:rFonts w:ascii="Times New Roman" w:hAnsi="Times New Roman" w:cs="Times New Roman"/>
+        </w:rPr>
+        <w:t xml:space="preserve">! </w:t>
+      </w:r>
+      <w:proofErr w:type="spellStart"/>
+      <w:r>
+        <w:rPr>
+          <w:rFonts w:ascii="Times New Roman" w:hAnsi="Times New Roman" w:cs="Times New Roman"/>
+        </w:rPr>
+        <w:t>Mengapa</w:t>
+      </w:r>
+      <w:proofErr w:type="spellEnd"/>
+      <w:r>
+        <w:rPr>
+          <w:rFonts w:ascii="Times New Roman" w:hAnsi="Times New Roman" w:cs="Times New Roman"/>
+        </w:rPr>
+        <w:t xml:space="preserve"> </w:t>
+      </w:r>
+      <w:proofErr w:type="spellStart"/>
+      <w:r>
+        <w:rPr>
+          <w:rFonts w:ascii="Times New Roman" w:hAnsi="Times New Roman" w:cs="Times New Roman"/>
+        </w:rPr>
+        <w:t>hasilnya</w:t>
+      </w:r>
+      <w:proofErr w:type="spellEnd"/>
+      <w:r>
+        <w:rPr>
+          <w:rFonts w:ascii="Times New Roman" w:hAnsi="Times New Roman" w:cs="Times New Roman"/>
+        </w:rPr>
+        <w:t xml:space="preserve"> </w:t>
+      </w:r>
+      <w:proofErr w:type="spellStart"/>
+      <w:r>
+        <w:rPr>
+          <w:rFonts w:ascii="Times New Roman" w:hAnsi="Times New Roman" w:cs="Times New Roman"/>
+        </w:rPr>
+        <w:t>demikian</w:t>
+      </w:r>
+      <w:proofErr w:type="spellEnd"/>
+      <w:r>
+        <w:rPr>
+          <w:rFonts w:ascii="Times New Roman" w:hAnsi="Times New Roman" w:cs="Times New Roman"/>
+        </w:rPr>
+        <w:t xml:space="preserve">? Apa </w:t>
+      </w:r>
+      <w:proofErr w:type="spellStart"/>
+      <w:r>
+        <w:rPr>
+          <w:rFonts w:ascii="Times New Roman" w:hAnsi="Times New Roman" w:cs="Times New Roman"/>
+        </w:rPr>
+        <w:t>kegunaan</w:t>
+      </w:r>
+      <w:proofErr w:type="spellEnd"/>
+      <w:r>
+        <w:rPr>
+          <w:rFonts w:ascii="Times New Roman" w:hAnsi="Times New Roman" w:cs="Times New Roman"/>
+        </w:rPr>
+        <w:t xml:space="preserve"> dari equals?</w:t>
+      </w:r>
+    </w:p>
+    <w:p>
+      <w:pPr>
+        <w:pStyle w:val="ListParagraph"/>
+        <w:rPr>
+          <w:rFonts w:ascii="Times New Roman" w:hAnsi="Times New Roman" w:cs="Times New Roman"/>
+        </w:rPr>
+      </w:pPr>
+    </w:p>
+    <w:p>
+      <w:pPr>
+        <w:pStyle w:val="ListParagraph"/>
+        <w:rPr>
+          <w:rFonts w:ascii="Times New Roman" w:hAnsi="Times New Roman" w:cs="Times New Roman"/>
+        </w:rPr>
+      </w:pPr>
+      <w:r>
+        <w:rPr>
+          <w:rFonts w:ascii="Times New Roman" w:hAnsi="Times New Roman" w:cs="Times New Roman"/>
+          <w:b/>
+          <w:bCs/>
+        </w:rPr>
+        <w:t>equals</w:t>
+      </w:r>
+      <w:r>
+        <w:rPr>
+          <w:rFonts w:ascii="Times New Roman" w:hAnsi="Times New Roman" w:cs="Times New Roman"/>
+        </w:rPr>
+        <w:t xml:space="preserve"> melakukan </w:t>
+      </w:r>
+      <w:proofErr w:type="spellStart"/>
+      <w:r>
+        <w:rPr>
+          <w:rFonts w:ascii="Times New Roman" w:hAnsi="Times New Roman" w:cs="Times New Roman"/>
+          <w:b/>
+          <w:bCs/>
+        </w:rPr>
+        <w:t>perbandingan</w:t>
+      </w:r>
+      <w:proofErr w:type="spellEnd"/>
+      <w:r>
+        <w:rPr>
+          <w:rFonts w:ascii="Times New Roman" w:hAnsi="Times New Roman" w:cs="Times New Roman"/>
+          <w:b/>
+          <w:bCs/>
+        </w:rPr>
+        <w:t xml:space="preserve"> string </w:t>
+      </w:r>
+      <w:proofErr w:type="spellStart"/>
+      <w:r>
+        <w:rPr>
+          <w:rFonts w:ascii="Times New Roman" w:hAnsi="Times New Roman" w:cs="Times New Roman"/>
+          <w:b/>
+          <w:bCs/>
+        </w:rPr>
+        <w:t>secara</w:t>
+      </w:r>
+      <w:proofErr w:type="spellEnd"/>
+      <w:r>
+        <w:rPr>
+          <w:rFonts w:ascii="Times New Roman" w:hAnsi="Times New Roman" w:cs="Times New Roman"/>
+          <w:b/>
+          <w:bCs/>
+        </w:rPr>
+        <w:t xml:space="preserve"> case-sensitive</w:t>
+      </w:r>
+      <w:r>
+        <w:rPr>
+          <w:rFonts w:ascii="Times New Roman" w:hAnsi="Times New Roman" w:cs="Times New Roman"/>
+        </w:rPr>
+        <w:t xml:space="preserve"> (</w:t>
+      </w:r>
+      <w:proofErr w:type="spellStart"/>
+      <w:r>
+        <w:rPr>
+          <w:rFonts w:ascii="Times New Roman" w:hAnsi="Times New Roman" w:cs="Times New Roman"/>
+        </w:rPr>
+        <w:t>sensitif</w:t>
+      </w:r>
+      <w:proofErr w:type="spellEnd"/>
+      <w:r>
+        <w:rPr>
+          <w:rFonts w:ascii="Times New Roman" w:hAnsi="Times New Roman" w:cs="Times New Roman"/>
+        </w:rPr>
+        <w:t xml:space="preserve"> </w:t>
+      </w:r>
+      <w:proofErr w:type="spellStart"/>
+      <w:r>
+        <w:rPr>
+          <w:rFonts w:ascii="Times New Roman" w:hAnsi="Times New Roman" w:cs="Times New Roman"/>
+        </w:rPr>
+        <w:t>terhadap</w:t>
+      </w:r>
+      <w:proofErr w:type="spellEnd"/>
+      <w:r>
+        <w:rPr>
+          <w:rFonts w:ascii="Times New Roman" w:hAnsi="Times New Roman" w:cs="Times New Roman"/>
+        </w:rPr>
+        <w:t xml:space="preserve"> </w:t>
+      </w:r>
+      <w:proofErr w:type="spellStart"/>
+      <w:r>
+        <w:rPr>
+          <w:rFonts w:ascii="Times New Roman" w:hAnsi="Times New Roman" w:cs="Times New Roman"/>
+        </w:rPr>
+        <w:t>huruf</w:t>
+      </w:r>
+      <w:proofErr w:type="spellEnd"/>
+      <w:r>
+        <w:rPr>
+          <w:rFonts w:ascii="Times New Roman" w:hAnsi="Times New Roman" w:cs="Times New Roman"/>
+        </w:rPr>
+        <w:t xml:space="preserve"> </w:t>
+      </w:r>
+      <w:proofErr w:type="spellStart"/>
+      <w:r>
+        <w:rPr>
+          <w:rFonts w:ascii="Times New Roman" w:hAnsi="Times New Roman" w:cs="Times New Roman"/>
+        </w:rPr>
+        <w:t>besar</w:t>
+      </w:r>
+      <w:proofErr w:type="spellEnd"/>
+      <w:r>
+        <w:rPr>
+          <w:rFonts w:ascii="Times New Roman" w:hAnsi="Times New Roman" w:cs="Times New Roman"/>
+        </w:rPr>
+        <w:t>/</w:t>
+      </w:r>
+      <w:proofErr w:type="spellStart"/>
+      <w:r>
+        <w:rPr>
+          <w:rFonts w:ascii="Times New Roman" w:hAnsi="Times New Roman" w:cs="Times New Roman"/>
+        </w:rPr>
+        <w:t>kecil</w:t>
+      </w:r>
+      <w:proofErr w:type="spellEnd"/>
+      <w:r>
+        <w:rPr>
+          <w:rFonts w:ascii="Times New Roman" w:hAnsi="Times New Roman" w:cs="Times New Roman"/>
+        </w:rPr>
+        <w:t xml:space="preserve">). Itu </w:t>
+      </w:r>
+      <w:proofErr w:type="spellStart"/>
+      <w:r>
+        <w:rPr>
+          <w:rFonts w:ascii="Times New Roman" w:hAnsi="Times New Roman" w:cs="Times New Roman"/>
+        </w:rPr>
+        <w:t>berarti</w:t>
+      </w:r>
+      <w:proofErr w:type="spellEnd"/>
+      <w:r>
+        <w:rPr>
+          <w:rFonts w:ascii="Times New Roman" w:hAnsi="Times New Roman" w:cs="Times New Roman"/>
+        </w:rPr>
+        <w:t xml:space="preserve"> </w:t>
+      </w:r>
+      <w:proofErr w:type="spellStart"/>
+      <w:r>
+        <w:rPr>
+          <w:rFonts w:ascii="Times New Roman" w:hAnsi="Times New Roman" w:cs="Times New Roman"/>
+        </w:rPr>
+        <w:t>bahwa</w:t>
+      </w:r>
+      <w:proofErr w:type="spellEnd"/>
+      <w:r>
+        <w:rPr>
+          <w:rFonts w:ascii="Times New Roman" w:hAnsi="Times New Roman" w:cs="Times New Roman"/>
+        </w:rPr>
+        <w:t xml:space="preserve"> </w:t>
+      </w:r>
+      <w:proofErr w:type="spellStart"/>
+      <w:r>
+        <w:rPr>
+          <w:rFonts w:ascii="Times New Roman" w:hAnsi="Times New Roman" w:cs="Times New Roman"/>
+        </w:rPr>
+        <w:t>huruf</w:t>
+      </w:r>
+      <w:proofErr w:type="spellEnd"/>
+      <w:r>
+        <w:rPr>
+          <w:rFonts w:ascii="Times New Roman" w:hAnsi="Times New Roman" w:cs="Times New Roman"/>
+        </w:rPr>
+        <w:t xml:space="preserve"> </w:t>
+      </w:r>
+      <w:proofErr w:type="spellStart"/>
+      <w:r>
+        <w:rPr>
+          <w:rFonts w:ascii="Times New Roman" w:hAnsi="Times New Roman" w:cs="Times New Roman"/>
+        </w:rPr>
+        <w:t>besar</w:t>
+      </w:r>
+      <w:proofErr w:type="spellEnd"/>
+      <w:r>
+        <w:rPr>
+          <w:rFonts w:ascii="Times New Roman" w:hAnsi="Times New Roman" w:cs="Times New Roman"/>
+        </w:rPr>
+        <w:t xml:space="preserve"> dan </w:t>
+      </w:r>
+      <w:proofErr w:type="spellStart"/>
+      <w:r>
+        <w:rPr>
+          <w:rFonts w:ascii="Times New Roman" w:hAnsi="Times New Roman" w:cs="Times New Roman"/>
+        </w:rPr>
+        <w:t>huruf</w:t>
+      </w:r>
+      <w:proofErr w:type="spellEnd"/>
+      <w:r>
+        <w:rPr>
+          <w:rFonts w:ascii="Times New Roman" w:hAnsi="Times New Roman" w:cs="Times New Roman"/>
+        </w:rPr>
+        <w:t xml:space="preserve"> </w:t>
+      </w:r>
+      <w:proofErr w:type="spellStart"/>
+      <w:r>
+        <w:rPr>
+          <w:rFonts w:ascii="Times New Roman" w:hAnsi="Times New Roman" w:cs="Times New Roman"/>
+        </w:rPr>
+        <w:t>kecil</w:t>
+      </w:r>
+      <w:proofErr w:type="spellEnd"/>
+      <w:r>
+        <w:rPr>
+          <w:rFonts w:ascii="Times New Roman" w:hAnsi="Times New Roman" w:cs="Times New Roman"/>
+        </w:rPr>
+        <w:t xml:space="preserve"> </w:t>
+      </w:r>
+      <w:proofErr w:type="spellStart"/>
+      <w:r>
+        <w:rPr>
+          <w:rFonts w:ascii="Times New Roman" w:hAnsi="Times New Roman" w:cs="Times New Roman"/>
+        </w:rPr>
+        <w:t>dianggap</w:t>
+      </w:r>
+      <w:proofErr w:type="spellEnd"/>
+      <w:r>
+        <w:rPr>
+          <w:rFonts w:ascii="Times New Roman" w:hAnsi="Times New Roman" w:cs="Times New Roman"/>
+        </w:rPr>
+        <w:t xml:space="preserve"> </w:t>
+      </w:r>
+      <w:proofErr w:type="spellStart"/>
+      <w:r>
+        <w:rPr>
+          <w:rFonts w:ascii="Times New Roman" w:hAnsi="Times New Roman" w:cs="Times New Roman"/>
+        </w:rPr>
+        <w:t>sebagai</w:t>
+      </w:r>
+      <w:proofErr w:type="spellEnd"/>
+      <w:r>
+        <w:rPr>
+          <w:rFonts w:ascii="Times New Roman" w:hAnsi="Times New Roman" w:cs="Times New Roman"/>
+        </w:rPr>
+        <w:t xml:space="preserve"> </w:t>
+      </w:r>
+      <w:proofErr w:type="spellStart"/>
+      <w:r>
+        <w:rPr>
+          <w:rFonts w:ascii="Times New Roman" w:hAnsi="Times New Roman" w:cs="Times New Roman"/>
+        </w:rPr>
+        <w:t>karakter</w:t>
+      </w:r>
+      <w:proofErr w:type="spellEnd"/>
+      <w:r>
+        <w:rPr>
+          <w:rFonts w:ascii="Times New Roman" w:hAnsi="Times New Roman" w:cs="Times New Roman"/>
+        </w:rPr>
+        <w:t xml:space="preserve"> yang </w:t>
+      </w:r>
+      <w:proofErr w:type="spellStart"/>
+      <w:r>
+        <w:rPr>
+          <w:rFonts w:ascii="Times New Roman" w:hAnsi="Times New Roman" w:cs="Times New Roman"/>
+        </w:rPr>
+        <w:t>berbeda</w:t>
+      </w:r>
+      <w:proofErr w:type="spellEnd"/>
+      <w:r>
+        <w:rPr>
+          <w:rFonts w:ascii="Times New Roman" w:hAnsi="Times New Roman" w:cs="Times New Roman"/>
+        </w:rPr>
+        <w:t>.</w:t>
+      </w:r>
+    </w:p>
+    <w:p>
+      <w:pPr>
+        <w:pStyle w:val="ListParagraph"/>
+        <w:rPr>
+          <w:rFonts w:ascii="Times New Roman" w:hAnsi="Times New Roman" w:cs="Times New Roman"/>
+        </w:rPr>
+      </w:pPr>
+    </w:p>
+    <w:p>
+      <w:pPr>
+        <w:pStyle w:val="ListParagraph"/>
+        <w:rPr>
+          <w:rFonts w:ascii="Times New Roman" w:hAnsi="Times New Roman" w:cs="Times New Roman"/>
+        </w:rPr>
+      </w:pPr>
+    </w:p>
+    <w:p>
+      <w:pPr>
+        <w:pStyle w:val="ListParagraph"/>
+        <w:rPr>
+          <w:rFonts w:ascii="Times New Roman" w:hAnsi="Times New Roman" w:cs="Times New Roman"/>
+        </w:rPr>
+      </w:pPr>
+    </w:p>
+    <w:p>
+      <w:pPr>
+        <w:pStyle w:val="ListParagraph"/>
+        <w:rPr>
+          <w:rFonts w:ascii="Times New Roman" w:hAnsi="Times New Roman" w:cs="Times New Roman"/>
+        </w:rPr>
+      </w:pPr>
+    </w:p>
+    <w:p>
+      <w:pPr>
+        <w:pStyle w:val="ListParagraph"/>
+        <w:rPr>
+          <w:rFonts w:ascii="Times New Roman" w:hAnsi="Times New Roman" w:cs="Times New Roman"/>
+        </w:rPr>
+      </w:pPr>
+    </w:p>
+    <w:p>
+      <w:pPr>
+        <w:pStyle w:val="ListParagraph"/>
+        <w:rPr>
+          <w:rFonts w:ascii="Times New Roman" w:hAnsi="Times New Roman" w:cs="Times New Roman"/>
+        </w:rPr>
+      </w:pPr>
+    </w:p>
+    <w:p>
+      <w:pPr>
+        <w:rPr>
+          <w:rFonts w:ascii="Times New Roman" w:hAnsi="Times New Roman" w:cs="Times New Roman"/>
+          <w:b/>
+          <w:bCs/>
+          <w:sz w:val="24"/>
+          <w:szCs w:val="24"/>
+        </w:rPr>
+      </w:pPr>
+      <w:proofErr w:type="spellStart"/>
+      <w:r>
+        <w:rPr>
+          <w:rFonts w:ascii="Times New Roman" w:hAnsi="Times New Roman" w:cs="Times New Roman"/>
+          <w:b/>
+          <w:bCs/>
+          <w:sz w:val="24"/>
+          <w:szCs w:val="24"/>
+        </w:rPr>
+        <w:lastRenderedPageBreak/>
+        <w:t>Tugas</w:t>
+      </w:r>
+      <w:proofErr w:type="spellEnd"/>
+    </w:p>
+    <w:p>
+      <w:pPr>
+        <w:rPr>
+          <w:rFonts w:ascii="Times New Roman" w:hAnsi="Times New Roman" w:cs="Times New Roman"/>
+        </w:rPr>
+      </w:pPr>
+      <w:r>
+        <w:rPr>
+          <w:rFonts w:ascii="Times New Roman" w:hAnsi="Times New Roman" w:cs="Times New Roman"/>
+        </w:rPr>
+        <w:t xml:space="preserve">Buatlah </w:t>
+      </w:r>
+      <w:proofErr w:type="spellStart"/>
+      <w:r>
+        <w:rPr>
+          <w:rFonts w:ascii="Times New Roman" w:hAnsi="Times New Roman" w:cs="Times New Roman"/>
+        </w:rPr>
+        <w:t>kode</w:t>
+      </w:r>
+      <w:proofErr w:type="spellEnd"/>
+      <w:r>
+        <w:rPr>
+          <w:rFonts w:ascii="Times New Roman" w:hAnsi="Times New Roman" w:cs="Times New Roman"/>
+        </w:rPr>
+        <w:t xml:space="preserve"> program </w:t>
+      </w:r>
+      <w:proofErr w:type="spellStart"/>
+      <w:r>
+        <w:rPr>
+          <w:rFonts w:ascii="Times New Roman" w:hAnsi="Times New Roman" w:cs="Times New Roman"/>
+        </w:rPr>
+        <w:t>berdasarkan</w:t>
+      </w:r>
+      <w:proofErr w:type="spellEnd"/>
+      <w:r>
+        <w:rPr>
+          <w:rFonts w:ascii="Times New Roman" w:hAnsi="Times New Roman" w:cs="Times New Roman"/>
+        </w:rPr>
+        <w:t xml:space="preserve"> flowchart yang </w:t>
+      </w:r>
+      <w:proofErr w:type="spellStart"/>
+      <w:r>
+        <w:rPr>
+          <w:rFonts w:ascii="Times New Roman" w:hAnsi="Times New Roman" w:cs="Times New Roman"/>
+        </w:rPr>
+        <w:t>telah</w:t>
+      </w:r>
+      <w:proofErr w:type="spellEnd"/>
+      <w:r>
+        <w:rPr>
+          <w:rFonts w:ascii="Times New Roman" w:hAnsi="Times New Roman" w:cs="Times New Roman"/>
+        </w:rPr>
+        <w:t xml:space="preserve"> </w:t>
+      </w:r>
+      <w:proofErr w:type="spellStart"/>
+      <w:r>
+        <w:rPr>
+          <w:rFonts w:ascii="Times New Roman" w:hAnsi="Times New Roman" w:cs="Times New Roman"/>
+        </w:rPr>
+        <w:t>dibuat</w:t>
+      </w:r>
+      <w:proofErr w:type="spellEnd"/>
+      <w:r>
+        <w:rPr>
+          <w:rFonts w:ascii="Times New Roman" w:hAnsi="Times New Roman" w:cs="Times New Roman"/>
+        </w:rPr>
+        <w:t xml:space="preserve"> pada </w:t>
+      </w:r>
+      <w:proofErr w:type="spellStart"/>
+      <w:r>
+        <w:rPr>
+          <w:rFonts w:ascii="Times New Roman" w:hAnsi="Times New Roman" w:cs="Times New Roman"/>
+        </w:rPr>
+        <w:t>Tugas</w:t>
+      </w:r>
+      <w:proofErr w:type="spellEnd"/>
+      <w:r>
+        <w:rPr>
+          <w:rFonts w:ascii="Times New Roman" w:hAnsi="Times New Roman" w:cs="Times New Roman"/>
+        </w:rPr>
+        <w:t xml:space="preserve"> </w:t>
+      </w:r>
+      <w:proofErr w:type="spellStart"/>
+      <w:r>
+        <w:rPr>
+          <w:rFonts w:ascii="Times New Roman" w:hAnsi="Times New Roman" w:cs="Times New Roman"/>
+        </w:rPr>
+        <w:t>pertemuan</w:t>
+      </w:r>
+      <w:proofErr w:type="spellEnd"/>
+      <w:r>
+        <w:rPr>
+          <w:rFonts w:ascii="Times New Roman" w:hAnsi="Times New Roman" w:cs="Times New Roman"/>
+        </w:rPr>
+        <w:t xml:space="preserve"> 6 </w:t>
+      </w:r>
+      <w:proofErr w:type="spellStart"/>
+      <w:r>
+        <w:rPr>
+          <w:rFonts w:ascii="Times New Roman" w:hAnsi="Times New Roman" w:cs="Times New Roman"/>
+        </w:rPr>
+        <w:t>Matakuliah</w:t>
+      </w:r>
+      <w:proofErr w:type="spellEnd"/>
+      <w:r>
+        <w:rPr>
+          <w:rFonts w:ascii="Times New Roman" w:hAnsi="Times New Roman" w:cs="Times New Roman"/>
+        </w:rPr>
+        <w:t xml:space="preserve"> Dasar </w:t>
+      </w:r>
+      <w:proofErr w:type="spellStart"/>
+      <w:proofErr w:type="gramStart"/>
+      <w:r>
+        <w:rPr>
+          <w:rFonts w:ascii="Times New Roman" w:hAnsi="Times New Roman" w:cs="Times New Roman"/>
+        </w:rPr>
+        <w:t>Pemrograman</w:t>
+      </w:r>
+      <w:proofErr w:type="spellEnd"/>
+      <w:r>
+        <w:rPr>
+          <w:rFonts w:ascii="Times New Roman" w:hAnsi="Times New Roman" w:cs="Times New Roman"/>
+        </w:rPr>
+        <w:t xml:space="preserve"> !</w:t>
+      </w:r>
+      <w:proofErr w:type="gramEnd"/>
+      <w:r>
+        <w:rPr>
+          <w:rFonts w:ascii="Times New Roman" w:hAnsi="Times New Roman" w:cs="Times New Roman"/>
+        </w:rPr>
+        <w:t xml:space="preserve"> Push dan commit hasil </w:t>
+      </w:r>
+      <w:proofErr w:type="spellStart"/>
+      <w:r>
+        <w:rPr>
+          <w:rFonts w:ascii="Times New Roman" w:hAnsi="Times New Roman" w:cs="Times New Roman"/>
+        </w:rPr>
+        <w:t>kode</w:t>
+      </w:r>
+      <w:proofErr w:type="spellEnd"/>
+      <w:r>
+        <w:rPr>
+          <w:rFonts w:ascii="Times New Roman" w:hAnsi="Times New Roman" w:cs="Times New Roman"/>
+        </w:rPr>
+        <w:t xml:space="preserve"> program </w:t>
+      </w:r>
+      <w:proofErr w:type="spellStart"/>
+      <w:r>
+        <w:rPr>
+          <w:rFonts w:ascii="Times New Roman" w:hAnsi="Times New Roman" w:cs="Times New Roman"/>
+        </w:rPr>
+        <w:t>anda</w:t>
+      </w:r>
+      <w:proofErr w:type="spellEnd"/>
+      <w:r>
+        <w:rPr>
+          <w:rFonts w:ascii="Times New Roman" w:hAnsi="Times New Roman" w:cs="Times New Roman"/>
+        </w:rPr>
+        <w:t xml:space="preserve"> ke repository project Anda! </w:t>
+      </w:r>
+      <w:proofErr w:type="spellStart"/>
+      <w:proofErr w:type="gramStart"/>
+      <w:r>
+        <w:rPr>
+          <w:rFonts w:ascii="Times New Roman" w:hAnsi="Times New Roman" w:cs="Times New Roman"/>
+        </w:rPr>
+        <w:t>Catatan</w:t>
+      </w:r>
+      <w:proofErr w:type="spellEnd"/>
+      <w:r>
+        <w:rPr>
+          <w:rFonts w:ascii="Times New Roman" w:hAnsi="Times New Roman" w:cs="Times New Roman"/>
+        </w:rPr>
+        <w:t xml:space="preserve"> :</w:t>
+      </w:r>
+      <w:proofErr w:type="gramEnd"/>
+      <w:r>
+        <w:rPr>
+          <w:rFonts w:ascii="Times New Roman" w:hAnsi="Times New Roman" w:cs="Times New Roman"/>
+        </w:rPr>
+        <w:t xml:space="preserve"> </w:t>
+      </w:r>
+      <w:proofErr w:type="spellStart"/>
+      <w:r>
+        <w:rPr>
+          <w:rFonts w:ascii="Times New Roman" w:hAnsi="Times New Roman" w:cs="Times New Roman"/>
+        </w:rPr>
+        <w:t>tugas</w:t>
+      </w:r>
+      <w:proofErr w:type="spellEnd"/>
+      <w:r>
+        <w:rPr>
+          <w:rFonts w:ascii="Times New Roman" w:hAnsi="Times New Roman" w:cs="Times New Roman"/>
+        </w:rPr>
+        <w:t xml:space="preserve"> </w:t>
+      </w:r>
+      <w:proofErr w:type="spellStart"/>
+      <w:r>
+        <w:rPr>
+          <w:rFonts w:ascii="Times New Roman" w:hAnsi="Times New Roman" w:cs="Times New Roman"/>
+        </w:rPr>
+        <w:t>hanya</w:t>
+      </w:r>
+      <w:proofErr w:type="spellEnd"/>
+      <w:r>
+        <w:rPr>
+          <w:rFonts w:ascii="Times New Roman" w:hAnsi="Times New Roman" w:cs="Times New Roman"/>
+        </w:rPr>
+        <w:t xml:space="preserve"> </w:t>
+      </w:r>
+      <w:proofErr w:type="spellStart"/>
+      <w:r>
+        <w:rPr>
+          <w:rFonts w:ascii="Times New Roman" w:hAnsi="Times New Roman" w:cs="Times New Roman"/>
+        </w:rPr>
+        <w:t>boleh</w:t>
+      </w:r>
+      <w:proofErr w:type="spellEnd"/>
+      <w:r>
+        <w:rPr>
+          <w:rFonts w:ascii="Times New Roman" w:hAnsi="Times New Roman" w:cs="Times New Roman"/>
+        </w:rPr>
+        <w:t xml:space="preserve"> </w:t>
+      </w:r>
+      <w:proofErr w:type="spellStart"/>
+      <w:r>
+        <w:rPr>
+          <w:rFonts w:ascii="Times New Roman" w:hAnsi="Times New Roman" w:cs="Times New Roman"/>
+        </w:rPr>
+        <w:t>menerapkan</w:t>
+      </w:r>
+      <w:proofErr w:type="spellEnd"/>
+      <w:r>
+        <w:rPr>
+          <w:rFonts w:ascii="Times New Roman" w:hAnsi="Times New Roman" w:cs="Times New Roman"/>
+        </w:rPr>
+        <w:t xml:space="preserve"> </w:t>
+      </w:r>
+      <w:proofErr w:type="spellStart"/>
+      <w:r>
+        <w:rPr>
+          <w:rFonts w:ascii="Times New Roman" w:hAnsi="Times New Roman" w:cs="Times New Roman"/>
+        </w:rPr>
+        <w:t>materi</w:t>
+      </w:r>
+      <w:proofErr w:type="spellEnd"/>
+      <w:r>
+        <w:rPr>
+          <w:rFonts w:ascii="Times New Roman" w:hAnsi="Times New Roman" w:cs="Times New Roman"/>
+        </w:rPr>
+        <w:t xml:space="preserve"> dari </w:t>
+      </w:r>
+      <w:proofErr w:type="spellStart"/>
+      <w:r>
+        <w:rPr>
+          <w:rFonts w:ascii="Times New Roman" w:hAnsi="Times New Roman" w:cs="Times New Roman"/>
+        </w:rPr>
+        <w:t>pertemuan</w:t>
+      </w:r>
+      <w:proofErr w:type="spellEnd"/>
+      <w:r>
+        <w:rPr>
+          <w:rFonts w:ascii="Times New Roman" w:hAnsi="Times New Roman" w:cs="Times New Roman"/>
+        </w:rPr>
+        <w:t xml:space="preserve"> 1 </w:t>
+      </w:r>
+      <w:proofErr w:type="spellStart"/>
+      <w:r>
+        <w:rPr>
+          <w:rFonts w:ascii="Times New Roman" w:hAnsi="Times New Roman" w:cs="Times New Roman"/>
+        </w:rPr>
+        <w:t>hingga</w:t>
+      </w:r>
+      <w:proofErr w:type="spellEnd"/>
+      <w:r>
+        <w:rPr>
+          <w:rFonts w:ascii="Times New Roman" w:hAnsi="Times New Roman" w:cs="Times New Roman"/>
+        </w:rPr>
+        <w:t xml:space="preserve"> </w:t>
+      </w:r>
+      <w:proofErr w:type="spellStart"/>
+      <w:r>
+        <w:rPr>
+          <w:rFonts w:ascii="Times New Roman" w:hAnsi="Times New Roman" w:cs="Times New Roman"/>
+        </w:rPr>
+        <w:t>pertemuan</w:t>
+      </w:r>
+      <w:proofErr w:type="spellEnd"/>
+      <w:r>
+        <w:rPr>
+          <w:rFonts w:ascii="Times New Roman" w:hAnsi="Times New Roman" w:cs="Times New Roman"/>
+        </w:rPr>
+        <w:t xml:space="preserve"> 6.</w:t>
       </w:r>
     </w:p>
     <w:sectPr>
@@ -1205,6 +5048,95 @@
     </w:lvl>
   </w:abstractNum>
   <w:abstractNum w:abstractNumId="2" w15:restartNumberingAfterBreak="0">
+    <w:nsid w:val="0FAF6CB8"/>
+    <w:multiLevelType w:val="hybridMultilevel"/>
+    <w:tmpl w:val="7AEAD8B8"/>
+    <w:lvl w:ilvl="0" w:tplc="0409000F">
+      <w:start w:val="1"/>
+      <w:numFmt w:val="decimal"/>
+      <w:lvlText w:val="%1."/>
+      <w:lvlJc w:val="left"/>
+      <w:pPr>
+        <w:ind w:left="720" w:hanging="360"/>
+      </w:pPr>
+      <w:rPr>
+        <w:rFonts w:hint="default"/>
+      </w:rPr>
+    </w:lvl>
+    <w:lvl w:ilvl="1" w:tplc="04090019" w:tentative="1">
+      <w:start w:val="1"/>
+      <w:numFmt w:val="lowerLetter"/>
+      <w:lvlText w:val="%2."/>
+      <w:lvlJc w:val="left"/>
+      <w:pPr>
+        <w:ind w:left="1440" w:hanging="360"/>
+      </w:pPr>
+    </w:lvl>
+    <w:lvl w:ilvl="2" w:tplc="0409001B" w:tentative="1">
+      <w:start w:val="1"/>
+      <w:numFmt w:val="lowerRoman"/>
+      <w:lvlText w:val="%3."/>
+      <w:lvlJc w:val="right"/>
+      <w:pPr>
+        <w:ind w:left="2160" w:hanging="180"/>
+      </w:pPr>
+    </w:lvl>
+    <w:lvl w:ilvl="3" w:tplc="0409000F" w:tentative="1">
+      <w:start w:val="1"/>
+      <w:numFmt w:val="decimal"/>
+      <w:lvlText w:val="%4."/>
+      <w:lvlJc w:val="left"/>
+      <w:pPr>
+        <w:ind w:left="2880" w:hanging="360"/>
+      </w:pPr>
+    </w:lvl>
+    <w:lvl w:ilvl="4" w:tplc="04090019" w:tentative="1">
+      <w:start w:val="1"/>
+      <w:numFmt w:val="lowerLetter"/>
+      <w:lvlText w:val="%5."/>
+      <w:lvlJc w:val="left"/>
+      <w:pPr>
+        <w:ind w:left="3600" w:hanging="360"/>
+      </w:pPr>
+    </w:lvl>
+    <w:lvl w:ilvl="5" w:tplc="0409001B" w:tentative="1">
+      <w:start w:val="1"/>
+      <w:numFmt w:val="lowerRoman"/>
+      <w:lvlText w:val="%6."/>
+      <w:lvlJc w:val="right"/>
+      <w:pPr>
+        <w:ind w:left="4320" w:hanging="180"/>
+      </w:pPr>
+    </w:lvl>
+    <w:lvl w:ilvl="6" w:tplc="0409000F" w:tentative="1">
+      <w:start w:val="1"/>
+      <w:numFmt w:val="decimal"/>
+      <w:lvlText w:val="%7."/>
+      <w:lvlJc w:val="left"/>
+      <w:pPr>
+        <w:ind w:left="5040" w:hanging="360"/>
+      </w:pPr>
+    </w:lvl>
+    <w:lvl w:ilvl="7" w:tplc="04090019" w:tentative="1">
+      <w:start w:val="1"/>
+      <w:numFmt w:val="lowerLetter"/>
+      <w:lvlText w:val="%8."/>
+      <w:lvlJc w:val="left"/>
+      <w:pPr>
+        <w:ind w:left="5760" w:hanging="360"/>
+      </w:pPr>
+    </w:lvl>
+    <w:lvl w:ilvl="8" w:tplc="0409001B" w:tentative="1">
+      <w:start w:val="1"/>
+      <w:numFmt w:val="lowerRoman"/>
+      <w:lvlText w:val="%9."/>
+      <w:lvlJc w:val="right"/>
+      <w:pPr>
+        <w:ind w:left="6480" w:hanging="180"/>
+      </w:pPr>
+    </w:lvl>
+  </w:abstractNum>
+  <w:abstractNum w:abstractNumId="3" w15:restartNumberingAfterBreak="0">
     <w:nsid w:val="1A0C7E42"/>
     <w:multiLevelType w:val="hybridMultilevel"/>
     <w:tmpl w:val="25F8F9D4"/>
@@ -1293,7 +5225,7 @@
       </w:pPr>
     </w:lvl>
   </w:abstractNum>
-  <w:abstractNum w:abstractNumId="3" w15:restartNumberingAfterBreak="0">
+  <w:abstractNum w:abstractNumId="4" w15:restartNumberingAfterBreak="0">
     <w:nsid w:val="2BCA1F08"/>
     <w:multiLevelType w:val="hybridMultilevel"/>
     <w:tmpl w:val="637E4F4E"/>
@@ -1406,7 +5338,7 @@
       </w:rPr>
     </w:lvl>
   </w:abstractNum>
-  <w:abstractNum w:abstractNumId="4" w15:restartNumberingAfterBreak="0">
+  <w:abstractNum w:abstractNumId="5" w15:restartNumberingAfterBreak="0">
     <w:nsid w:val="38DC081F"/>
     <w:multiLevelType w:val="hybridMultilevel"/>
     <w:tmpl w:val="B232AAF0"/>
@@ -1495,7 +5427,7 @@
       </w:pPr>
     </w:lvl>
   </w:abstractNum>
-  <w:abstractNum w:abstractNumId="5" w15:restartNumberingAfterBreak="0">
+  <w:abstractNum w:abstractNumId="6" w15:restartNumberingAfterBreak="0">
     <w:nsid w:val="3EC01E31"/>
     <w:multiLevelType w:val="hybridMultilevel"/>
     <w:tmpl w:val="313290BC"/>
@@ -1584,7 +5516,7 @@
       </w:pPr>
     </w:lvl>
   </w:abstractNum>
-  <w:abstractNum w:abstractNumId="6" w15:restartNumberingAfterBreak="0">
+  <w:abstractNum w:abstractNumId="7" w15:restartNumberingAfterBreak="0">
     <w:nsid w:val="49225BC8"/>
     <w:multiLevelType w:val="hybridMultilevel"/>
     <w:tmpl w:val="19CC3014"/>
@@ -1673,7 +5605,7 @@
       </w:pPr>
     </w:lvl>
   </w:abstractNum>
-  <w:abstractNum w:abstractNumId="7" w15:restartNumberingAfterBreak="0">
+  <w:abstractNum w:abstractNumId="8" w15:restartNumberingAfterBreak="0">
     <w:nsid w:val="54AF1143"/>
     <w:multiLevelType w:val="hybridMultilevel"/>
     <w:tmpl w:val="43F46296"/>
@@ -1762,7 +5694,7 @@
       </w:pPr>
     </w:lvl>
   </w:abstractNum>
-  <w:abstractNum w:abstractNumId="8" w15:restartNumberingAfterBreak="0">
+  <w:abstractNum w:abstractNumId="9" w15:restartNumberingAfterBreak="0">
     <w:nsid w:val="57163DD9"/>
     <w:multiLevelType w:val="hybridMultilevel"/>
     <w:tmpl w:val="C662497C"/>
@@ -1851,7 +5783,7 @@
       </w:pPr>
     </w:lvl>
   </w:abstractNum>
-  <w:abstractNum w:abstractNumId="9" w15:restartNumberingAfterBreak="0">
+  <w:abstractNum w:abstractNumId="10" w15:restartNumberingAfterBreak="0">
     <w:nsid w:val="5BBB67D8"/>
     <w:multiLevelType w:val="hybridMultilevel"/>
     <w:tmpl w:val="D08299B2"/>
@@ -1940,7 +5872,7 @@
       </w:pPr>
     </w:lvl>
   </w:abstractNum>
-  <w:abstractNum w:abstractNumId="10" w15:restartNumberingAfterBreak="0">
+  <w:abstractNum w:abstractNumId="11" w15:restartNumberingAfterBreak="0">
     <w:nsid w:val="63A74DD5"/>
     <w:multiLevelType w:val="hybridMultilevel"/>
     <w:tmpl w:val="8398C1F6"/>
@@ -2029,7 +5961,7 @@
       </w:pPr>
     </w:lvl>
   </w:abstractNum>
-  <w:abstractNum w:abstractNumId="11" w15:restartNumberingAfterBreak="0">
+  <w:abstractNum w:abstractNumId="12" w15:restartNumberingAfterBreak="0">
     <w:nsid w:val="6B5B4A52"/>
     <w:multiLevelType w:val="hybridMultilevel"/>
     <w:tmpl w:val="E3C82E1C"/>
@@ -2118,7 +6050,7 @@
       </w:pPr>
     </w:lvl>
   </w:abstractNum>
-  <w:abstractNum w:abstractNumId="12" w15:restartNumberingAfterBreak="0">
+  <w:abstractNum w:abstractNumId="13" w15:restartNumberingAfterBreak="0">
     <w:nsid w:val="6D1627F4"/>
     <w:multiLevelType w:val="hybridMultilevel"/>
     <w:tmpl w:val="61B26238"/>
@@ -2235,40 +6167,43 @@
     <w:abstractNumId w:val="1"/>
   </w:num>
   <w:num w:numId="2" w16cid:durableId="1509178823">
-    <w:abstractNumId w:val="3"/>
+    <w:abstractNumId w:val="4"/>
   </w:num>
   <w:num w:numId="3" w16cid:durableId="837429911">
-    <w:abstractNumId w:val="12"/>
+    <w:abstractNumId w:val="13"/>
   </w:num>
   <w:num w:numId="4" w16cid:durableId="1147553280">
+    <w:abstractNumId w:val="8"/>
+  </w:num>
+  <w:num w:numId="5" w16cid:durableId="1501774664">
+    <w:abstractNumId w:val="9"/>
+  </w:num>
+  <w:num w:numId="6" w16cid:durableId="204603950">
+    <w:abstractNumId w:val="5"/>
+  </w:num>
+  <w:num w:numId="7" w16cid:durableId="510997038">
+    <w:abstractNumId w:val="10"/>
+  </w:num>
+  <w:num w:numId="8" w16cid:durableId="261186410">
     <w:abstractNumId w:val="7"/>
   </w:num>
-  <w:num w:numId="5" w16cid:durableId="1501774664">
-    <w:abstractNumId w:val="8"/>
-  </w:num>
-  <w:num w:numId="6" w16cid:durableId="204603950">
-    <w:abstractNumId w:val="4"/>
-  </w:num>
-  <w:num w:numId="7" w16cid:durableId="510997038">
-    <w:abstractNumId w:val="9"/>
-  </w:num>
-  <w:num w:numId="8" w16cid:durableId="261186410">
+  <w:num w:numId="9" w16cid:durableId="1204057091">
     <w:abstractNumId w:val="6"/>
-  </w:num>
-  <w:num w:numId="9" w16cid:durableId="1204057091">
-    <w:abstractNumId w:val="5"/>
   </w:num>
   <w:num w:numId="10" w16cid:durableId="165639225">
     <w:abstractNumId w:val="0"/>
   </w:num>
   <w:num w:numId="11" w16cid:durableId="844708834">
-    <w:abstractNumId w:val="2"/>
+    <w:abstractNumId w:val="3"/>
   </w:num>
   <w:num w:numId="12" w16cid:durableId="1652758942">
+    <w:abstractNumId w:val="12"/>
+  </w:num>
+  <w:num w:numId="13" w16cid:durableId="915210661">
     <w:abstractNumId w:val="11"/>
   </w:num>
-  <w:num w:numId="13" w16cid:durableId="915210661">
-    <w:abstractNumId w:val="10"/>
+  <w:num w:numId="14" w16cid:durableId="1549535567">
+    <w:abstractNumId w:val="2"/>
   </w:num>
 </w:numbering>
 </file>
@@ -2677,7 +6612,6 @@
   <w:style w:type="character" w:default="1" w:styleId="DefaultParagraphFont">
     <w:name w:val="Default Paragraph Font"/>
     <w:uiPriority w:val="1"/>
-    <w:semiHidden/>
     <w:unhideWhenUsed/>
   </w:style>
   <w:style w:type="table" w:default="1" w:styleId="TableNormal">

</xml_diff>